<commit_message>
ceph-book: add osd message op.
Signed-off-by: cxwshawn <cxwshawn@gmail.com>
</commit_message>
<xml_diff>
--- a/ceph开发从入门到精通.docx
+++ b/ceph开发从入门到精通.docx
@@ -2430,9 +2430,6 @@
     <w:p>
       <w:pPr>
         <w:pStyle w:val="3"/>
-        <w:rPr>
-          <w:rFonts w:hint="eastAsia"/>
-        </w:rPr>
       </w:pPr>
       <w:bookmarkStart w:id="6" w:name="_Toc428091749"/>
       <w:r>
@@ -2464,9 +2461,6 @@
     <w:p>
       <w:pPr>
         <w:pStyle w:val="3"/>
-        <w:rPr>
-          <w:rFonts w:hint="eastAsia"/>
-        </w:rPr>
       </w:pPr>
       <w:r>
         <w:rPr>
@@ -2482,11 +2476,6 @@
       </w:r>
     </w:p>
     <w:p>
-      <w:pPr>
-        <w:rPr>
-          <w:rFonts w:hint="eastAsia"/>
-        </w:rPr>
-      </w:pPr>
       <w:r>
         <w:rPr>
           <w:rFonts w:hint="eastAsia"/>
@@ -2542,9 +2531,6 @@
                           <w:p>
                             <w:pPr>
                               <w:jc w:val="center"/>
-                              <w:rPr>
-                                <w:rFonts w:hint="eastAsia"/>
-                              </w:rPr>
                             </w:pPr>
                             <w:r>
                               <w:t>L</w:t>
@@ -3028,11 +3014,6 @@
       </w:r>
     </w:p>
     <w:p>
-      <w:pPr>
-        <w:rPr>
-          <w:rFonts w:hint="eastAsia"/>
-        </w:rPr>
-      </w:pPr>
       <w:r>
         <w:rPr>
           <w:rFonts w:hint="eastAsia"/>
@@ -3181,11 +3162,6 @@
       </w:r>
     </w:p>
     <w:p>
-      <w:pPr>
-        <w:rPr>
-          <w:rFonts w:hint="eastAsia"/>
-        </w:rPr>
-      </w:pPr>
       <w:r>
         <w:rPr>
           <w:rFonts w:hint="eastAsia"/>
@@ -3510,11 +3486,6 @@
       </w:r>
     </w:p>
     <w:p>
-      <w:pPr>
-        <w:rPr>
-          <w:rFonts w:hint="eastAsia"/>
-        </w:rPr>
-      </w:pPr>
       <w:r>
         <w:rPr>
           <w:rFonts w:hint="eastAsia"/>
@@ -3732,11 +3703,6 @@
       </w:r>
     </w:p>
     <w:p>
-      <w:pPr>
-        <w:rPr>
-          <w:rFonts w:hint="eastAsia"/>
-        </w:rPr>
-      </w:pPr>
       <w:r>
         <w:rPr>
           <w:rFonts w:hint="eastAsia"/>
@@ -3849,11 +3815,6 @@
       </w:r>
     </w:p>
     <w:p>
-      <w:pPr>
-        <w:rPr>
-          <w:rFonts w:hint="eastAsia"/>
-        </w:rPr>
-      </w:pPr>
       <w:r>
         <w:rPr>
           <w:rFonts w:hint="eastAsia"/>
@@ -4048,11 +4009,6 @@
       </w:r>
     </w:p>
     <w:p>
-      <w:pPr>
-        <w:rPr>
-          <w:rFonts w:hint="eastAsia"/>
-        </w:rPr>
-      </w:pPr>
       <w:r>
         <w:rPr>
           <w:rFonts w:hint="eastAsia"/>
@@ -4117,11 +4073,6 @@
       </w:r>
     </w:p>
     <w:p>
-      <w:pPr>
-        <w:rPr>
-          <w:rFonts w:hint="eastAsia"/>
-        </w:rPr>
-      </w:pPr>
       <w:r>
         <w:rPr>
           <w:rFonts w:hint="eastAsia"/>
@@ -4345,19 +4296,8 @@
         </mc:AlternateContent>
       </w:r>
     </w:p>
-    <w:p>
-      <w:pPr>
-        <w:rPr>
-          <w:rFonts w:hint="eastAsia"/>
-        </w:rPr>
-      </w:pPr>
-    </w:p>
-    <w:p>
-      <w:pPr>
-        <w:rPr>
-          <w:rFonts w:hint="eastAsia"/>
-        </w:rPr>
-      </w:pPr>
+    <w:p/>
+    <w:p>
       <w:r>
         <w:rPr>
           <w:rFonts w:hint="eastAsia"/>
@@ -4609,19 +4549,8 @@
         </mc:AlternateContent>
       </w:r>
     </w:p>
-    <w:p>
-      <w:pPr>
-        <w:rPr>
-          <w:rFonts w:hint="eastAsia"/>
-        </w:rPr>
-      </w:pPr>
-    </w:p>
-    <w:p>
-      <w:pPr>
-        <w:rPr>
-          <w:rFonts w:hint="eastAsia"/>
-        </w:rPr>
-      </w:pPr>
+    <w:p/>
+    <w:p>
       <w:r>
         <w:rPr>
           <w:rFonts w:hint="eastAsia"/>
@@ -5049,11 +4978,6 @@
       </w:r>
     </w:p>
     <w:p>
-      <w:pPr>
-        <w:rPr>
-          <w:rFonts w:hint="eastAsia"/>
-        </w:rPr>
-      </w:pPr>
       <w:r>
         <w:rPr>
           <w:rFonts w:hint="eastAsia"/>
@@ -5163,11 +5087,6 @@
       </w:r>
     </w:p>
     <w:p>
-      <w:pPr>
-        <w:rPr>
-          <w:rFonts w:hint="eastAsia"/>
-        </w:rPr>
-      </w:pPr>
       <w:r>
         <w:rPr>
           <w:rFonts w:hint="eastAsia"/>
@@ -5255,19 +5174,8 @@
         </mc:AlternateContent>
       </w:r>
     </w:p>
-    <w:p>
-      <w:pPr>
-        <w:rPr>
-          <w:rFonts w:hint="eastAsia"/>
-        </w:rPr>
-      </w:pPr>
-    </w:p>
-    <w:p>
-      <w:pPr>
-        <w:rPr>
-          <w:rFonts w:hint="eastAsia"/>
-        </w:rPr>
-      </w:pPr>
+    <w:p/>
+    <w:p>
       <w:proofErr w:type="spellStart"/>
       <w:r>
         <w:t>T</w:t>
@@ -5292,13 +5200,7 @@
         <w:t>补充</w:t>
       </w:r>
     </w:p>
-    <w:p>
-      <w:pPr>
-        <w:rPr>
-          <w:rFonts w:hint="eastAsia"/>
-        </w:rPr>
-      </w:pPr>
-    </w:p>
+    <w:p/>
     <w:p/>
     <w:p>
       <w:pPr>
@@ -7159,22 +7061,1363 @@
     </w:p>
     <w:p>
       <w:pPr>
+        <w:pStyle w:val="4"/>
+      </w:pPr>
+      <w:r>
+        <w:rPr>
+          <w:rFonts w:hint="eastAsia"/>
+        </w:rPr>
+        <w:t>OSD</w:t>
+      </w:r>
+      <w:r>
+        <w:rPr>
+          <w:rFonts w:hint="eastAsia"/>
+        </w:rPr>
+        <w:t>业务消息</w:t>
+      </w:r>
+    </w:p>
+    <w:p>
+      <w:pPr>
+        <w:pStyle w:val="5"/>
+      </w:pPr>
+      <w:r>
+        <w:rPr>
+          <w:rFonts w:hint="eastAsia"/>
+        </w:rPr>
+        <w:t>o</w:t>
+      </w:r>
+      <w:r>
+        <w:rPr>
+          <w:rFonts w:hint="eastAsia"/>
+        </w:rPr>
+        <w:t>bjecter</w:t>
+      </w:r>
+      <w:r>
+        <w:rPr>
+          <w:rFonts w:hint="eastAsia"/>
+        </w:rPr>
+        <w:t>与</w:t>
+      </w:r>
+      <w:r>
+        <w:rPr>
+          <w:rFonts w:hint="eastAsia"/>
+        </w:rPr>
+        <w:t>osd</w:t>
+      </w:r>
+      <w:r>
+        <w:rPr>
+          <w:rFonts w:hint="eastAsia"/>
+        </w:rPr>
+        <w:t>交互</w:t>
+      </w:r>
+      <w:r>
+        <w:rPr>
+          <w:rFonts w:hint="eastAsia"/>
+        </w:rPr>
+        <w:t>对象操作业务消息</w:t>
+      </w:r>
+    </w:p>
+    <w:p>
+      <w:proofErr w:type="spellStart"/>
+      <w:r>
+        <w:rPr>
+          <w:rFonts w:hint="eastAsia"/>
+        </w:rPr>
+        <w:t>objecter</w:t>
+      </w:r>
+      <w:proofErr w:type="spellEnd"/>
+      <w:r>
+        <w:rPr>
+          <w:rFonts w:hint="eastAsia"/>
+        </w:rPr>
+        <w:t>与</w:t>
+      </w:r>
+      <w:r>
+        <w:rPr>
+          <w:rFonts w:hint="eastAsia"/>
+        </w:rPr>
+        <w:t>osd</w:t>
+      </w:r>
+      <w:r>
+        <w:rPr>
+          <w:rFonts w:hint="eastAsia"/>
+        </w:rPr>
+        <w:t>之间交互的</w:t>
+      </w:r>
+      <w:r>
+        <w:rPr>
+          <w:rFonts w:hint="eastAsia"/>
+        </w:rPr>
+        <w:t>业务消息结构为</w:t>
+      </w:r>
+      <w:proofErr w:type="spellStart"/>
+      <w:r>
+        <w:t>MOSDOp</w:t>
+      </w:r>
+      <w:proofErr w:type="spellEnd"/>
+      <w:r>
+        <w:rPr>
+          <w:rFonts w:hint="eastAsia"/>
+        </w:rPr>
+        <w:t>，对应消息类型为</w:t>
+      </w:r>
+      <w:r>
+        <w:t>CEPH_MSG_OSD_OP</w:t>
+      </w:r>
+      <w:r>
+        <w:rPr>
+          <w:rFonts w:hint="eastAsia"/>
+        </w:rPr>
+        <w:t>，通过此消息传递一系列的</w:t>
+      </w:r>
+      <w:r>
+        <w:t>OSDOp</w:t>
+      </w:r>
+      <w:r>
+        <w:rPr>
+          <w:rFonts w:hint="eastAsia"/>
+        </w:rPr>
+        <w:t>。</w:t>
+      </w:r>
+    </w:p>
+    <w:tbl>
+      <w:tblPr>
+        <w:tblStyle w:val="a7"/>
+        <w:tblW w:w="0" w:type="auto"/>
+        <w:tblLook w:val="04A0" w:firstRow="1" w:lastRow="0" w:firstColumn="1" w:lastColumn="0" w:noHBand="0" w:noVBand="1"/>
+      </w:tblPr>
+      <w:tblGrid>
+        <w:gridCol w:w="4261"/>
+        <w:gridCol w:w="4261"/>
+      </w:tblGrid>
+      <w:tr>
+        <w:tc>
+          <w:tcPr>
+            <w:tcW w:w="4261" w:type="dxa"/>
+          </w:tcPr>
+          <w:p>
+            <w:r>
+              <w:t>O</w:t>
+            </w:r>
+            <w:r>
+              <w:rPr>
+                <w:rFonts w:hint="eastAsia"/>
+              </w:rPr>
+              <w:t>p</w:t>
+            </w:r>
+            <w:r>
+              <w:rPr>
+                <w:rFonts w:hint="eastAsia"/>
+              </w:rPr>
+              <w:t>类型</w:t>
+            </w:r>
+          </w:p>
+        </w:tc>
+        <w:tc>
+          <w:tcPr>
+            <w:tcW w:w="4261" w:type="dxa"/>
+          </w:tcPr>
+          <w:p>
+            <w:r>
+              <w:t>O</w:t>
+            </w:r>
+            <w:r>
+              <w:rPr>
+                <w:rFonts w:hint="eastAsia"/>
+              </w:rPr>
+              <w:t>p</w:t>
+            </w:r>
+            <w:r>
+              <w:rPr>
+                <w:rFonts w:hint="eastAsia"/>
+              </w:rPr>
+              <w:t>作用</w:t>
+            </w:r>
+          </w:p>
+        </w:tc>
+      </w:tr>
+      <w:tr>
+        <w:tc>
+          <w:tcPr>
+            <w:tcW w:w="4261" w:type="dxa"/>
+          </w:tcPr>
+          <w:p>
+            <w:r>
+              <w:rPr>
+                <w:rFonts w:hint="eastAsia"/>
+              </w:rPr>
+              <w:t>CEPH_OSD_OP_READ</w:t>
+            </w:r>
+          </w:p>
+        </w:tc>
+        <w:tc>
+          <w:tcPr>
+            <w:tcW w:w="4261" w:type="dxa"/>
+          </w:tcPr>
+          <w:p>
+            <w:proofErr w:type="gramStart"/>
+            <w:r>
+              <w:rPr>
+                <w:rFonts w:hint="eastAsia"/>
+              </w:rPr>
+              <w:t>读对象</w:t>
+            </w:r>
+            <w:proofErr w:type="gramEnd"/>
+          </w:p>
+        </w:tc>
+      </w:tr>
+      <w:tr>
+        <w:tc>
+          <w:tcPr>
+            <w:tcW w:w="4261" w:type="dxa"/>
+          </w:tcPr>
+          <w:p>
+            <w:r>
+              <w:rPr>
+                <w:rFonts w:hint="eastAsia"/>
+              </w:rPr>
+              <w:t>CEPH_OSD_OP_STAT</w:t>
+            </w:r>
+          </w:p>
+        </w:tc>
+        <w:tc>
+          <w:tcPr>
+            <w:tcW w:w="4261" w:type="dxa"/>
+          </w:tcPr>
+          <w:p>
+            <w:r>
+              <w:rPr>
+                <w:rFonts w:hint="eastAsia"/>
+              </w:rPr>
+              <w:t>获取对象信息</w:t>
+            </w:r>
+          </w:p>
+        </w:tc>
+      </w:tr>
+      <w:tr>
+        <w:tc>
+          <w:tcPr>
+            <w:tcW w:w="4261" w:type="dxa"/>
+          </w:tcPr>
+          <w:p>
+            <w:r>
+              <w:rPr>
+                <w:rFonts w:hint="eastAsia"/>
+              </w:rPr>
+              <w:t>CEPH_OSD_OP_</w:t>
+            </w:r>
+            <w:r>
+              <w:t>WRITE</w:t>
+            </w:r>
+          </w:p>
+        </w:tc>
+        <w:tc>
+          <w:tcPr>
+            <w:tcW w:w="4261" w:type="dxa"/>
+          </w:tcPr>
+          <w:p>
+            <w:proofErr w:type="gramStart"/>
+            <w:r>
+              <w:rPr>
+                <w:rFonts w:hint="eastAsia"/>
+              </w:rPr>
+              <w:t>写对象</w:t>
+            </w:r>
+            <w:proofErr w:type="gramEnd"/>
+            <w:r>
+              <w:rPr>
+                <w:rFonts w:hint="eastAsia"/>
+              </w:rPr>
+              <w:t>数据</w:t>
+            </w:r>
+          </w:p>
+        </w:tc>
+      </w:tr>
+      <w:tr>
+        <w:tc>
+          <w:tcPr>
+            <w:tcW w:w="4261" w:type="dxa"/>
+          </w:tcPr>
+          <w:p>
+            <w:r>
+              <w:rPr>
+                <w:rFonts w:hint="eastAsia"/>
+              </w:rPr>
+              <w:t>CEPH_OSD_OP_</w:t>
+            </w:r>
+            <w:r>
+              <w:t>TRUNCATE</w:t>
+            </w:r>
+          </w:p>
+        </w:tc>
+        <w:tc>
+          <w:tcPr>
+            <w:tcW w:w="4261" w:type="dxa"/>
+          </w:tcPr>
+          <w:p>
+            <w:r>
+              <w:rPr>
+                <w:rFonts w:hint="eastAsia"/>
+              </w:rPr>
+              <w:t>截断对象</w:t>
+            </w:r>
+          </w:p>
+        </w:tc>
+      </w:tr>
+      <w:tr>
+        <w:tc>
+          <w:tcPr>
+            <w:tcW w:w="4261" w:type="dxa"/>
+          </w:tcPr>
+          <w:p>
+            <w:r>
+              <w:rPr>
+                <w:rFonts w:hint="eastAsia"/>
+              </w:rPr>
+              <w:t>CEPH_OSD_OP_</w:t>
+            </w:r>
+            <w:r>
+              <w:t>APPEND</w:t>
+            </w:r>
+          </w:p>
+        </w:tc>
+        <w:tc>
+          <w:tcPr>
+            <w:tcW w:w="4261" w:type="dxa"/>
+          </w:tcPr>
+          <w:p>
+            <w:r>
+              <w:rPr>
+                <w:rFonts w:hint="eastAsia"/>
+              </w:rPr>
+              <w:t>附加对象数据</w:t>
+            </w:r>
+          </w:p>
+        </w:tc>
+      </w:tr>
+      <w:tr>
+        <w:tc>
+          <w:tcPr>
+            <w:tcW w:w="4261" w:type="dxa"/>
+          </w:tcPr>
+          <w:p>
+            <w:r>
+              <w:rPr>
+                <w:rFonts w:hint="eastAsia"/>
+              </w:rPr>
+              <w:t>CEPH_OSD_OP_</w:t>
+            </w:r>
+            <w:r>
+              <w:t>CREATE</w:t>
+            </w:r>
+          </w:p>
+        </w:tc>
+        <w:tc>
+          <w:tcPr>
+            <w:tcW w:w="4261" w:type="dxa"/>
+          </w:tcPr>
+          <w:p>
+            <w:r>
+              <w:rPr>
+                <w:rFonts w:hint="eastAsia"/>
+              </w:rPr>
+              <w:t>创建对象</w:t>
+            </w:r>
+          </w:p>
+        </w:tc>
+      </w:tr>
+      <w:tr>
+        <w:tc>
+          <w:tcPr>
+            <w:tcW w:w="4261" w:type="dxa"/>
+          </w:tcPr>
+          <w:p>
+            <w:r>
+              <w:rPr>
+                <w:rFonts w:hint="eastAsia"/>
+              </w:rPr>
+              <w:t>CEPH_OSD_OP_</w:t>
+            </w:r>
+            <w:r>
+              <w:t>GETXATTR</w:t>
+            </w:r>
+          </w:p>
+        </w:tc>
+        <w:tc>
+          <w:tcPr>
+            <w:tcW w:w="4261" w:type="dxa"/>
+          </w:tcPr>
+          <w:p>
+            <w:r>
+              <w:rPr>
+                <w:rFonts w:hint="eastAsia"/>
+              </w:rPr>
+              <w:t>获取对象附加属性</w:t>
+            </w:r>
+          </w:p>
+        </w:tc>
+      </w:tr>
+      <w:tr>
+        <w:tc>
+          <w:tcPr>
+            <w:tcW w:w="4261" w:type="dxa"/>
+          </w:tcPr>
+          <w:p>
+            <w:r>
+              <w:rPr>
+                <w:rFonts w:hint="eastAsia"/>
+              </w:rPr>
+              <w:t>CEPH_OSD_OP_SET</w:t>
+            </w:r>
+            <w:r>
+              <w:t>XATTR</w:t>
+            </w:r>
+          </w:p>
+        </w:tc>
+        <w:tc>
+          <w:tcPr>
+            <w:tcW w:w="4261" w:type="dxa"/>
+          </w:tcPr>
+          <w:p>
+            <w:r>
+              <w:rPr>
+                <w:rFonts w:hint="eastAsia"/>
+              </w:rPr>
+              <w:t>设置对象附加属性</w:t>
+            </w:r>
+          </w:p>
+        </w:tc>
+      </w:tr>
+    </w:tbl>
+    <w:p>
+      <w:pPr>
+        <w:jc w:val="left"/>
+      </w:pPr>
+      <w:r>
+        <w:rPr>
+          <w:rFonts w:hint="eastAsia"/>
+        </w:rPr>
+        <w:t>以上</w:t>
+      </w:r>
+      <w:proofErr w:type="spellStart"/>
+      <w:r>
+        <w:t>CEPH_OSD_OP_</w:t>
+      </w:r>
+      <w:r>
+        <w:rPr>
+          <w:rFonts w:hint="eastAsia"/>
+        </w:rPr>
+        <w:t>xxx</w:t>
+      </w:r>
+      <w:proofErr w:type="spellEnd"/>
+      <w:r>
+        <w:rPr>
+          <w:rFonts w:hint="eastAsia"/>
+        </w:rPr>
+        <w:t>定义在</w:t>
+      </w:r>
+      <w:proofErr w:type="spellStart"/>
+      <w:r>
+        <w:rPr>
+          <w:rFonts w:hint="eastAsia"/>
+        </w:rPr>
+        <w:t>rados.h</w:t>
+      </w:r>
+      <w:proofErr w:type="spellEnd"/>
+      <w:r>
+        <w:rPr>
+          <w:rFonts w:hint="eastAsia"/>
+        </w:rPr>
+        <w:t>中，通过</w:t>
+      </w:r>
+      <w:r>
+        <w:t>__CEPH_FORALL_OSD_OPS(GENERATE_ENUM_ENTRY)</w:t>
+      </w:r>
+      <w:r>
+        <w:rPr>
+          <w:rFonts w:hint="eastAsia"/>
+        </w:rPr>
+        <w:t>定义。</w:t>
+      </w:r>
+    </w:p>
+    <w:p>
+      <w:pPr>
+        <w:jc w:val="left"/>
+      </w:pPr>
+    </w:p>
+    <w:p>
+      <w:pPr>
+        <w:jc w:val="left"/>
+      </w:pPr>
+      <w:r>
+        <w:rPr>
+          <w:rFonts w:hint="eastAsia"/>
+        </w:rPr>
+        <w:t>TODO</w:t>
+      </w:r>
+      <w:r>
+        <w:rPr>
+          <w:rFonts w:hint="eastAsia"/>
+        </w:rPr>
+        <w:t>：确认</w:t>
+      </w:r>
+      <w:r>
+        <w:t>CEPH_OSD_OP_CALL</w:t>
+      </w:r>
+      <w:r>
+        <w:rPr>
+          <w:rFonts w:hint="eastAsia"/>
+        </w:rPr>
+        <w:t>这个消息的作用，跟</w:t>
+      </w:r>
+      <w:proofErr w:type="spellStart"/>
+      <w:r>
+        <w:rPr>
+          <w:rFonts w:hint="eastAsia"/>
+        </w:rPr>
+        <w:t>cls</w:t>
+      </w:r>
+      <w:proofErr w:type="spellEnd"/>
+      <w:r>
+        <w:rPr>
+          <w:rFonts w:hint="eastAsia"/>
+        </w:rPr>
+        <w:t>是否有关；</w:t>
+      </w:r>
+    </w:p>
+    <w:p>
+      <w:pPr>
+        <w:pStyle w:val="5"/>
+        <w:rPr>
+          <w:rFonts w:hint="eastAsia"/>
+        </w:rPr>
+      </w:pPr>
+      <w:r>
+        <w:rPr>
+          <w:rFonts w:hint="eastAsia"/>
+        </w:rPr>
+        <w:t>o</w:t>
+      </w:r>
+      <w:r>
+        <w:rPr>
+          <w:rFonts w:hint="eastAsia"/>
+        </w:rPr>
+        <w:t>sd</w:t>
+      </w:r>
+      <w:r>
+        <w:rPr>
+          <w:rFonts w:hint="eastAsia"/>
+        </w:rPr>
+        <w:t>与</w:t>
+      </w:r>
+      <w:r>
+        <w:rPr>
+          <w:rFonts w:hint="eastAsia"/>
+        </w:rPr>
+        <w:t>osd</w:t>
+      </w:r>
+      <w:r>
+        <w:rPr>
+          <w:rFonts w:hint="eastAsia"/>
+        </w:rPr>
+        <w:t>交互业务业务消息</w:t>
+      </w:r>
+    </w:p>
+    <w:p>
+      <w:r>
+        <w:rPr>
+          <w:rFonts w:hint="eastAsia"/>
+        </w:rPr>
+        <w:t>OSD</w:t>
+      </w:r>
+      <w:r>
+        <w:rPr>
+          <w:rFonts w:hint="eastAsia"/>
+        </w:rPr>
+        <w:t>之间交互的业务种类较多</w:t>
+      </w:r>
+      <w:r>
+        <w:rPr>
+          <w:rFonts w:hint="eastAsia"/>
+        </w:rPr>
+        <w:t>：</w:t>
+      </w:r>
+      <w:bookmarkStart w:id="17" w:name="_GoBack"/>
+      <w:bookmarkEnd w:id="17"/>
+    </w:p>
+    <w:tbl>
+      <w:tblPr>
+        <w:tblStyle w:val="a7"/>
+        <w:tblW w:w="0" w:type="auto"/>
+        <w:tblLayout w:type="fixed"/>
+        <w:tblLook w:val="04A0" w:firstRow="1" w:lastRow="0" w:firstColumn="1" w:lastColumn="0" w:noHBand="0" w:noVBand="1"/>
+      </w:tblPr>
+      <w:tblGrid>
+        <w:gridCol w:w="1384"/>
+        <w:gridCol w:w="1559"/>
+        <w:gridCol w:w="2268"/>
+        <w:gridCol w:w="3311"/>
+      </w:tblGrid>
+      <w:tr>
+        <w:tc>
+          <w:tcPr>
+            <w:tcW w:w="1384" w:type="dxa"/>
+          </w:tcPr>
+          <w:p>
+            <w:r>
+              <w:t>O</w:t>
+            </w:r>
+            <w:r>
+              <w:rPr>
+                <w:rFonts w:hint="eastAsia"/>
+              </w:rPr>
+              <w:t>p</w:t>
+            </w:r>
+            <w:r>
+              <w:rPr>
+                <w:rFonts w:hint="eastAsia"/>
+              </w:rPr>
+              <w:t>类型</w:t>
+            </w:r>
+          </w:p>
+        </w:tc>
+        <w:tc>
+          <w:tcPr>
+            <w:tcW w:w="1559" w:type="dxa"/>
+          </w:tcPr>
+          <w:p>
+            <w:r>
+              <w:rPr>
+                <w:rFonts w:hint="eastAsia"/>
+              </w:rPr>
+              <w:t>消息结构</w:t>
+            </w:r>
+          </w:p>
+        </w:tc>
+        <w:tc>
+          <w:tcPr>
+            <w:tcW w:w="2268" w:type="dxa"/>
+          </w:tcPr>
+          <w:p>
+            <w:r>
+              <w:rPr>
+                <w:rFonts w:hint="eastAsia"/>
+              </w:rPr>
+              <w:t>消息类型</w:t>
+            </w:r>
+          </w:p>
+        </w:tc>
+        <w:tc>
+          <w:tcPr>
+            <w:tcW w:w="3311" w:type="dxa"/>
+          </w:tcPr>
+          <w:p>
+            <w:r>
+              <w:t>O</w:t>
+            </w:r>
+            <w:r>
+              <w:rPr>
+                <w:rFonts w:hint="eastAsia"/>
+              </w:rPr>
+              <w:t>p</w:t>
+            </w:r>
+            <w:r>
+              <w:rPr>
+                <w:rFonts w:hint="eastAsia"/>
+              </w:rPr>
+              <w:t>作用</w:t>
+            </w:r>
+          </w:p>
+        </w:tc>
+      </w:tr>
+      <w:tr>
+        <w:tc>
+          <w:tcPr>
+            <w:tcW w:w="1384" w:type="dxa"/>
+          </w:tcPr>
+          <w:p>
+            <w:pPr>
+              <w:jc w:val="left"/>
+              <w:rPr>
+                <w:rFonts w:hint="eastAsia"/>
+                <w:sz w:val="18"/>
+                <w:szCs w:val="18"/>
+              </w:rPr>
+            </w:pPr>
+            <w:r>
+              <w:rPr>
+                <w:rFonts w:hint="eastAsia"/>
+                <w:sz w:val="18"/>
+                <w:szCs w:val="18"/>
+              </w:rPr>
+              <w:lastRenderedPageBreak/>
+              <w:t>OSDOp/</w:t>
+            </w:r>
+          </w:p>
+          <w:p>
+            <w:pPr>
+              <w:jc w:val="left"/>
+              <w:rPr>
+                <w:sz w:val="18"/>
+                <w:szCs w:val="18"/>
+              </w:rPr>
+            </w:pPr>
+            <w:r>
+              <w:rPr>
+                <w:sz w:val="18"/>
+                <w:szCs w:val="18"/>
+              </w:rPr>
+              <w:t>CEPH_OSD_OP_SCRUB_MAP</w:t>
+            </w:r>
+          </w:p>
+        </w:tc>
+        <w:tc>
+          <w:tcPr>
+            <w:tcW w:w="1559" w:type="dxa"/>
+          </w:tcPr>
+          <w:p>
+            <w:pPr>
+              <w:rPr>
+                <w:sz w:val="18"/>
+                <w:szCs w:val="18"/>
+              </w:rPr>
+            </w:pPr>
+            <w:r>
+              <w:rPr>
+                <w:rFonts w:hint="eastAsia"/>
+                <w:sz w:val="18"/>
+                <w:szCs w:val="18"/>
+              </w:rPr>
+              <w:t>MOSDSubOp</w:t>
+            </w:r>
+          </w:p>
+        </w:tc>
+        <w:tc>
+          <w:tcPr>
+            <w:tcW w:w="2268" w:type="dxa"/>
+          </w:tcPr>
+          <w:p>
+            <w:pPr>
+              <w:rPr>
+                <w:rFonts w:hint="eastAsia"/>
+                <w:sz w:val="18"/>
+                <w:szCs w:val="18"/>
+              </w:rPr>
+            </w:pPr>
+            <w:r>
+              <w:rPr>
+                <w:sz w:val="18"/>
+                <w:szCs w:val="18"/>
+              </w:rPr>
+              <w:t>MSG_OSD_SUBOP</w:t>
+            </w:r>
+          </w:p>
+        </w:tc>
+        <w:tc>
+          <w:tcPr>
+            <w:tcW w:w="3311" w:type="dxa"/>
+          </w:tcPr>
+          <w:p>
+            <w:pPr>
+              <w:rPr>
+                <w:rFonts w:hint="eastAsia"/>
+                <w:sz w:val="18"/>
+                <w:szCs w:val="18"/>
+              </w:rPr>
+            </w:pPr>
+            <w:r>
+              <w:rPr>
+                <w:rFonts w:hint="eastAsia"/>
+                <w:sz w:val="18"/>
+                <w:szCs w:val="18"/>
+              </w:rPr>
+              <w:t>osd scrub</w:t>
+            </w:r>
+            <w:r>
+              <w:rPr>
+                <w:rFonts w:hint="eastAsia"/>
+                <w:sz w:val="18"/>
+                <w:szCs w:val="18"/>
+              </w:rPr>
+              <w:t>机制</w:t>
+            </w:r>
+          </w:p>
+        </w:tc>
+      </w:tr>
+      <w:tr>
+        <w:tc>
+          <w:tcPr>
+            <w:tcW w:w="1384" w:type="dxa"/>
+          </w:tcPr>
+          <w:p>
+            <w:pPr>
+              <w:rPr>
+                <w:sz w:val="18"/>
+                <w:szCs w:val="18"/>
+              </w:rPr>
+            </w:pPr>
+            <w:r>
+              <w:rPr>
+                <w:sz w:val="18"/>
+                <w:szCs w:val="18"/>
+              </w:rPr>
+              <w:t>PushOp</w:t>
+            </w:r>
+          </w:p>
+        </w:tc>
+        <w:tc>
+          <w:tcPr>
+            <w:tcW w:w="1559" w:type="dxa"/>
+          </w:tcPr>
+          <w:p>
+            <w:pPr>
+              <w:rPr>
+                <w:sz w:val="18"/>
+                <w:szCs w:val="18"/>
+              </w:rPr>
+            </w:pPr>
+            <w:r>
+              <w:rPr>
+                <w:sz w:val="18"/>
+                <w:szCs w:val="18"/>
+              </w:rPr>
+              <w:t>MOSDPGPush</w:t>
+            </w:r>
+          </w:p>
+        </w:tc>
+        <w:tc>
+          <w:tcPr>
+            <w:tcW w:w="2268" w:type="dxa"/>
+          </w:tcPr>
+          <w:p>
+            <w:pPr>
+              <w:rPr>
+                <w:sz w:val="18"/>
+                <w:szCs w:val="18"/>
+              </w:rPr>
+            </w:pPr>
+            <w:r>
+              <w:rPr>
+                <w:sz w:val="18"/>
+                <w:szCs w:val="18"/>
+              </w:rPr>
+              <w:t>MSG_OSD_PG_PUSH</w:t>
+            </w:r>
+          </w:p>
+        </w:tc>
+        <w:tc>
+          <w:tcPr>
+            <w:tcW w:w="3311" w:type="dxa"/>
+          </w:tcPr>
+          <w:p>
+            <w:pPr>
+              <w:jc w:val="left"/>
+              <w:rPr>
+                <w:sz w:val="18"/>
+                <w:szCs w:val="18"/>
+              </w:rPr>
+            </w:pPr>
+            <w:r>
+              <w:rPr>
+                <w:rFonts w:hint="eastAsia"/>
+                <w:sz w:val="18"/>
+                <w:szCs w:val="18"/>
+              </w:rPr>
+              <w:t>ReplicatedPG</w:t>
+            </w:r>
+            <w:r>
+              <w:rPr>
+                <w:rFonts w:hint="eastAsia"/>
+                <w:sz w:val="18"/>
+                <w:szCs w:val="18"/>
+              </w:rPr>
+              <w:t>获取</w:t>
+            </w:r>
+            <w:r>
+              <w:rPr>
+                <w:rFonts w:hint="eastAsia"/>
+                <w:sz w:val="18"/>
+                <w:szCs w:val="18"/>
+              </w:rPr>
+              <w:t>PrimaryPG</w:t>
+            </w:r>
+            <w:r>
+              <w:rPr>
+                <w:rFonts w:hint="eastAsia"/>
+                <w:sz w:val="18"/>
+                <w:szCs w:val="18"/>
+              </w:rPr>
+              <w:t>的</w:t>
+            </w:r>
+            <w:r>
+              <w:rPr>
+                <w:rFonts w:hint="eastAsia"/>
+                <w:sz w:val="18"/>
+                <w:szCs w:val="18"/>
+              </w:rPr>
+              <w:t>Push</w:t>
+            </w:r>
+            <w:r>
+              <w:rPr>
+                <w:rFonts w:hint="eastAsia"/>
+                <w:sz w:val="18"/>
+                <w:szCs w:val="18"/>
+              </w:rPr>
+              <w:t>请求恢复最新数据</w:t>
+            </w:r>
+          </w:p>
+        </w:tc>
+      </w:tr>
+      <w:tr>
+        <w:tc>
+          <w:tcPr>
+            <w:tcW w:w="1384" w:type="dxa"/>
+          </w:tcPr>
+          <w:p>
+            <w:pPr>
+              <w:rPr>
+                <w:sz w:val="18"/>
+                <w:szCs w:val="18"/>
+              </w:rPr>
+            </w:pPr>
+            <w:r>
+              <w:rPr>
+                <w:sz w:val="18"/>
+                <w:szCs w:val="18"/>
+              </w:rPr>
+              <w:t>PullOp</w:t>
+            </w:r>
+          </w:p>
+        </w:tc>
+        <w:tc>
+          <w:tcPr>
+            <w:tcW w:w="1559" w:type="dxa"/>
+          </w:tcPr>
+          <w:p>
+            <w:pPr>
+              <w:rPr>
+                <w:sz w:val="18"/>
+                <w:szCs w:val="18"/>
+              </w:rPr>
+            </w:pPr>
+            <w:r>
+              <w:rPr>
+                <w:sz w:val="18"/>
+                <w:szCs w:val="18"/>
+              </w:rPr>
+              <w:t>MOSDPGPull</w:t>
+            </w:r>
+          </w:p>
+        </w:tc>
+        <w:tc>
+          <w:tcPr>
+            <w:tcW w:w="2268" w:type="dxa"/>
+          </w:tcPr>
+          <w:p>
+            <w:pPr>
+              <w:rPr>
+                <w:sz w:val="18"/>
+                <w:szCs w:val="18"/>
+              </w:rPr>
+            </w:pPr>
+            <w:r>
+              <w:rPr>
+                <w:sz w:val="18"/>
+                <w:szCs w:val="18"/>
+              </w:rPr>
+              <w:t>MSG_OSD_PG_PULL</w:t>
+            </w:r>
+          </w:p>
+        </w:tc>
+        <w:tc>
+          <w:tcPr>
+            <w:tcW w:w="3311" w:type="dxa"/>
+          </w:tcPr>
+          <w:p>
+            <w:pPr>
+              <w:jc w:val="left"/>
+              <w:rPr>
+                <w:sz w:val="18"/>
+                <w:szCs w:val="18"/>
+              </w:rPr>
+            </w:pPr>
+            <w:r>
+              <w:rPr>
+                <w:sz w:val="18"/>
+                <w:szCs w:val="18"/>
+              </w:rPr>
+              <w:t>P</w:t>
+            </w:r>
+            <w:r>
+              <w:rPr>
+                <w:rFonts w:hint="eastAsia"/>
+                <w:sz w:val="18"/>
+                <w:szCs w:val="18"/>
+              </w:rPr>
+              <w:t>rimary</w:t>
+            </w:r>
+            <w:r>
+              <w:rPr>
+                <w:rFonts w:hint="eastAsia"/>
+                <w:sz w:val="18"/>
+                <w:szCs w:val="18"/>
+              </w:rPr>
+              <w:t>PG</w:t>
+            </w:r>
+            <w:r>
+              <w:rPr>
+                <w:rFonts w:hint="eastAsia"/>
+                <w:sz w:val="18"/>
+                <w:szCs w:val="18"/>
+              </w:rPr>
+              <w:t>向</w:t>
+            </w:r>
+            <w:r>
+              <w:rPr>
+                <w:rFonts w:hint="eastAsia"/>
+                <w:sz w:val="18"/>
+                <w:szCs w:val="18"/>
+              </w:rPr>
+              <w:t>ReplicatePG</w:t>
+            </w:r>
+            <w:r>
+              <w:rPr>
+                <w:rFonts w:hint="eastAsia"/>
+                <w:sz w:val="18"/>
+                <w:szCs w:val="18"/>
+              </w:rPr>
+              <w:t>主动拉取</w:t>
+            </w:r>
+            <w:r>
+              <w:rPr>
+                <w:rFonts w:hint="eastAsia"/>
+                <w:sz w:val="18"/>
+                <w:szCs w:val="18"/>
+              </w:rPr>
+              <w:t>最新</w:t>
+            </w:r>
+            <w:r>
+              <w:rPr>
+                <w:rFonts w:hint="eastAsia"/>
+                <w:sz w:val="18"/>
+                <w:szCs w:val="18"/>
+              </w:rPr>
+              <w:t>数据</w:t>
+            </w:r>
+          </w:p>
+        </w:tc>
+      </w:tr>
+      <w:tr>
+        <w:tc>
+          <w:tcPr>
+            <w:tcW w:w="1384" w:type="dxa"/>
+          </w:tcPr>
+          <w:p>
+            <w:pPr>
+              <w:rPr>
+                <w:sz w:val="18"/>
+                <w:szCs w:val="18"/>
+              </w:rPr>
+            </w:pPr>
+            <w:r>
+              <w:rPr>
+                <w:sz w:val="18"/>
+                <w:szCs w:val="18"/>
+              </w:rPr>
+              <w:t>__u32</w:t>
+            </w:r>
+            <w:r>
+              <w:rPr>
+                <w:rFonts w:hint="eastAsia"/>
+                <w:sz w:val="18"/>
+                <w:szCs w:val="18"/>
+              </w:rPr>
+              <w:t>/</w:t>
+            </w:r>
+            <w:r>
+              <w:rPr>
+                <w:sz w:val="18"/>
+                <w:szCs w:val="18"/>
+              </w:rPr>
+              <w:t xml:space="preserve"> OP_BACKFILL_PROGRESS</w:t>
+            </w:r>
+          </w:p>
+        </w:tc>
+        <w:tc>
+          <w:tcPr>
+            <w:tcW w:w="1559" w:type="dxa"/>
+          </w:tcPr>
+          <w:p>
+            <w:pPr>
+              <w:rPr>
+                <w:sz w:val="18"/>
+                <w:szCs w:val="18"/>
+              </w:rPr>
+            </w:pPr>
+            <w:r>
+              <w:rPr>
+                <w:sz w:val="18"/>
+                <w:szCs w:val="18"/>
+              </w:rPr>
+              <w:t>MOSDPGBackfill</w:t>
+            </w:r>
+          </w:p>
+        </w:tc>
+        <w:tc>
+          <w:tcPr>
+            <w:tcW w:w="2268" w:type="dxa"/>
+          </w:tcPr>
+          <w:p>
+            <w:pPr>
+              <w:rPr>
+                <w:sz w:val="18"/>
+                <w:szCs w:val="18"/>
+              </w:rPr>
+            </w:pPr>
+            <w:r>
+              <w:rPr>
+                <w:sz w:val="18"/>
+                <w:szCs w:val="18"/>
+              </w:rPr>
+              <w:t>MSG_OSD_PG_BACKFILL</w:t>
+            </w:r>
+          </w:p>
+        </w:tc>
+        <w:tc>
+          <w:tcPr>
+            <w:tcW w:w="3311" w:type="dxa"/>
+          </w:tcPr>
+          <w:p>
+            <w:pPr>
+              <w:jc w:val="left"/>
+              <w:rPr>
+                <w:rFonts w:hint="eastAsia"/>
+                <w:sz w:val="18"/>
+                <w:szCs w:val="18"/>
+              </w:rPr>
+            </w:pPr>
+            <w:r>
+              <w:rPr>
+                <w:rFonts w:hint="eastAsia"/>
+                <w:sz w:val="18"/>
+                <w:szCs w:val="18"/>
+              </w:rPr>
+              <w:t>在发生永久性故障或者</w:t>
+            </w:r>
+            <w:r>
+              <w:rPr>
+                <w:rFonts w:hint="eastAsia"/>
+                <w:sz w:val="18"/>
+                <w:szCs w:val="18"/>
+              </w:rPr>
+              <w:t>PG</w:t>
+            </w:r>
+            <w:r>
+              <w:rPr>
+                <w:rFonts w:hint="eastAsia"/>
+                <w:sz w:val="18"/>
+                <w:szCs w:val="18"/>
+              </w:rPr>
+              <w:t>log</w:t>
+            </w:r>
+            <w:r>
+              <w:rPr>
+                <w:rFonts w:hint="eastAsia"/>
+                <w:sz w:val="18"/>
+                <w:szCs w:val="18"/>
+              </w:rPr>
+              <w:t>无法起到恢复作用时，</w:t>
+            </w:r>
+            <w:proofErr w:type="gramStart"/>
+            <w:r>
+              <w:rPr>
+                <w:rFonts w:hint="eastAsia"/>
+                <w:sz w:val="18"/>
+                <w:szCs w:val="18"/>
+              </w:rPr>
+              <w:t>需要做全量</w:t>
+            </w:r>
+            <w:proofErr w:type="gramEnd"/>
+            <w:r>
+              <w:rPr>
+                <w:rFonts w:hint="eastAsia"/>
+                <w:sz w:val="18"/>
+                <w:szCs w:val="18"/>
+              </w:rPr>
+              <w:t>恢复</w:t>
+            </w:r>
+            <w:r>
+              <w:rPr>
+                <w:rFonts w:hint="eastAsia"/>
+                <w:sz w:val="18"/>
+                <w:szCs w:val="18"/>
+              </w:rPr>
+              <w:t>，同样也是</w:t>
+            </w:r>
+            <w:r>
+              <w:rPr>
+                <w:rFonts w:hint="eastAsia"/>
+                <w:sz w:val="18"/>
+                <w:szCs w:val="18"/>
+              </w:rPr>
+              <w:t>PrimaryPg</w:t>
+            </w:r>
+            <w:r>
+              <w:rPr>
+                <w:rFonts w:hint="eastAsia"/>
+                <w:sz w:val="18"/>
+                <w:szCs w:val="18"/>
+              </w:rPr>
+              <w:t>主动发起</w:t>
+            </w:r>
+            <w:r>
+              <w:rPr>
+                <w:rFonts w:hint="eastAsia"/>
+                <w:sz w:val="18"/>
+                <w:szCs w:val="18"/>
+              </w:rPr>
+              <w:t>Backfill</w:t>
+            </w:r>
+            <w:r>
+              <w:rPr>
+                <w:rFonts w:hint="eastAsia"/>
+                <w:sz w:val="18"/>
+                <w:szCs w:val="18"/>
+              </w:rPr>
+              <w:t>向</w:t>
+            </w:r>
+            <w:r>
+              <w:rPr>
+                <w:rFonts w:hint="eastAsia"/>
+                <w:sz w:val="18"/>
+                <w:szCs w:val="18"/>
+              </w:rPr>
+              <w:t>ReplicatedPG</w:t>
+            </w:r>
+            <w:r>
+              <w:rPr>
+                <w:rFonts w:hint="eastAsia"/>
+                <w:sz w:val="18"/>
+                <w:szCs w:val="18"/>
+              </w:rPr>
+              <w:t>复制数据</w:t>
+            </w:r>
+          </w:p>
+        </w:tc>
+      </w:tr>
+    </w:tbl>
+    <w:p/>
+    <w:p>
+      <w:pPr>
         <w:pStyle w:val="2"/>
       </w:pPr>
-      <w:bookmarkStart w:id="17" w:name="_Toc428091760"/>
+      <w:r>
+        <w:t>L</w:t>
+      </w:r>
+      <w:r>
+        <w:rPr>
+          <w:rFonts w:hint="eastAsia"/>
+        </w:rPr>
+        <w:t>ibrados</w:t>
+      </w:r>
+      <w:r>
+        <w:rPr>
+          <w:rFonts w:hint="eastAsia"/>
+        </w:rPr>
+        <w:t>模块</w:t>
+      </w:r>
+    </w:p>
+    <w:p>
+      <w:pPr>
+        <w:pStyle w:val="3"/>
+      </w:pPr>
+      <w:r>
+        <w:rPr>
+          <w:rFonts w:hint="eastAsia"/>
+        </w:rPr>
+        <w:t>模块简介</w:t>
+      </w:r>
+    </w:p>
+    <w:p>
+      <w:pPr>
+        <w:pStyle w:val="3"/>
+      </w:pPr>
+      <w:r>
+        <w:rPr>
+          <w:rFonts w:hint="eastAsia"/>
+        </w:rPr>
+        <w:t>模块基本结构</w:t>
+      </w:r>
+    </w:p>
+    <w:p>
+      <w:pPr>
+        <w:pStyle w:val="3"/>
+      </w:pPr>
+      <w:r>
+        <w:rPr>
+          <w:rFonts w:hint="eastAsia"/>
+        </w:rPr>
+        <w:t>模块代码分析</w:t>
+      </w:r>
+    </w:p>
+    <w:p>
+      <w:pPr>
+        <w:pStyle w:val="4"/>
+      </w:pPr>
+      <w:r>
+        <w:rPr>
+          <w:rFonts w:hint="eastAsia"/>
+        </w:rPr>
+        <w:t>o</w:t>
+      </w:r>
+      <w:r>
+        <w:rPr>
+          <w:rFonts w:hint="eastAsia"/>
+        </w:rPr>
+        <w:t>bjecter</w:t>
+      </w:r>
+      <w:r>
+        <w:rPr>
+          <w:rFonts w:hint="eastAsia"/>
+        </w:rPr>
+        <w:t>业务消息</w:t>
+      </w:r>
+    </w:p>
+    <w:p>
+      <w:pPr>
+        <w:pStyle w:val="4"/>
+      </w:pPr>
+      <w:r>
+        <w:rPr>
+          <w:rFonts w:hint="eastAsia"/>
+        </w:rPr>
+        <w:t>monclient</w:t>
+      </w:r>
+      <w:r>
+        <w:rPr>
+          <w:rFonts w:hint="eastAsia"/>
+        </w:rPr>
+        <w:t>业务消息</w:t>
+      </w:r>
+    </w:p>
+    <w:p>
+      <w:pPr>
+        <w:pStyle w:val="2"/>
+      </w:pPr>
+      <w:bookmarkStart w:id="18" w:name="_Toc428091760"/>
       <w:r>
         <w:rPr>
           <w:rFonts w:hint="eastAsia"/>
         </w:rPr>
         <w:t>其他模块</w:t>
       </w:r>
-      <w:bookmarkEnd w:id="17"/>
+      <w:bookmarkEnd w:id="18"/>
     </w:p>
     <w:p>
       <w:pPr>
         <w:pStyle w:val="1"/>
       </w:pPr>
-      <w:bookmarkStart w:id="18" w:name="_Toc428091761"/>
+      <w:bookmarkStart w:id="19" w:name="_Toc428091761"/>
       <w:r>
         <w:rPr>
           <w:rFonts w:hint="eastAsia"/>
@@ -7205,13 +8448,13 @@
         </w:rPr>
         <w:t>原理解析篇</w:t>
       </w:r>
-      <w:bookmarkEnd w:id="18"/>
+      <w:bookmarkEnd w:id="19"/>
     </w:p>
     <w:p>
       <w:pPr>
         <w:pStyle w:val="2"/>
       </w:pPr>
-      <w:bookmarkStart w:id="19" w:name="_Toc428091762"/>
+      <w:bookmarkStart w:id="20" w:name="_Toc428091762"/>
       <w:r>
         <w:t>C</w:t>
       </w:r>
@@ -7227,7 +8470,7 @@
         </w:rPr>
         <w:t>架构详解</w:t>
       </w:r>
-      <w:bookmarkEnd w:id="19"/>
+      <w:bookmarkEnd w:id="20"/>
     </w:p>
     <w:p>
       <w:r>
@@ -7262,8 +8505,9 @@
       <w:pPr>
         <w:pStyle w:val="3"/>
       </w:pPr>
-      <w:bookmarkStart w:id="20" w:name="_Toc428091763"/>
-      <w:r>
+      <w:bookmarkStart w:id="21" w:name="_Toc428091763"/>
+      <w:r>
+        <w:lastRenderedPageBreak/>
         <w:t>C</w:t>
       </w:r>
       <w:r>
@@ -7278,7 +8522,7 @@
         </w:rPr>
         <w:t>的源码目录结构</w:t>
       </w:r>
-      <w:bookmarkEnd w:id="20"/>
+      <w:bookmarkEnd w:id="21"/>
     </w:p>
     <w:p>
       <w:pPr>
@@ -7735,7 +8979,6 @@
         <w:rPr>
           <w:rFonts w:hint="eastAsia"/>
         </w:rPr>
-        <w:lastRenderedPageBreak/>
         <w:t>ceph.spec.in</w:t>
       </w:r>
       <w:r>
@@ -8722,6 +9965,7 @@
         <w:rPr>
           <w:rFonts w:hint="eastAsia"/>
         </w:rPr>
+        <w:lastRenderedPageBreak/>
         <w:t>[gtest]</w:t>
       </w:r>
       <w:r>
@@ -9240,7 +10484,6 @@
         <w:rPr>
           <w:rFonts w:hint="eastAsia"/>
         </w:rPr>
-        <w:lastRenderedPageBreak/>
         <w:t>crushtool.cc</w:t>
       </w:r>
       <w:r>
@@ -9778,8 +11021,9 @@
       <w:pPr>
         <w:pStyle w:val="3"/>
       </w:pPr>
-      <w:bookmarkStart w:id="21" w:name="_Toc428091764"/>
-      <w:r>
+      <w:bookmarkStart w:id="22" w:name="_Toc428091764"/>
+      <w:r>
+        <w:lastRenderedPageBreak/>
         <w:t>C</w:t>
       </w:r>
       <w:r>
@@ -9806,7 +11050,7 @@
         </w:rPr>
         <w:t>机制</w:t>
       </w:r>
-      <w:bookmarkEnd w:id="21"/>
+      <w:bookmarkEnd w:id="22"/>
     </w:p>
     <w:p>
       <w:r>
@@ -10222,7 +11466,6 @@
         <w:rPr>
           <w:rFonts w:hint="eastAsia"/>
         </w:rPr>
-        <w:lastRenderedPageBreak/>
         <w:t>(Message)</w:t>
       </w:r>
       <w:r>
@@ -10358,7 +11601,7 @@
       <w:pPr>
         <w:pStyle w:val="2"/>
       </w:pPr>
-      <w:bookmarkStart w:id="22" w:name="_Toc428091765"/>
+      <w:bookmarkStart w:id="23" w:name="_Toc428091765"/>
       <w:r>
         <w:t>C</w:t>
       </w:r>
@@ -10374,13 +11617,13 @@
         </w:rPr>
         <w:t>基础设施</w:t>
       </w:r>
-      <w:bookmarkEnd w:id="22"/>
+      <w:bookmarkEnd w:id="23"/>
     </w:p>
     <w:p>
       <w:pPr>
         <w:pStyle w:val="2"/>
       </w:pPr>
-      <w:bookmarkStart w:id="23" w:name="_Toc428091766"/>
+      <w:bookmarkStart w:id="24" w:name="_Toc428091766"/>
       <w:r>
         <w:t>C</w:t>
       </w:r>
@@ -10396,13 +11639,13 @@
         </w:rPr>
         <w:t>的启动阶段</w:t>
       </w:r>
-      <w:bookmarkEnd w:id="23"/>
+      <w:bookmarkEnd w:id="24"/>
     </w:p>
     <w:p>
       <w:pPr>
         <w:pStyle w:val="2"/>
       </w:pPr>
-      <w:bookmarkStart w:id="24" w:name="_Toc428091767"/>
+      <w:bookmarkStart w:id="25" w:name="_Toc428091767"/>
       <w:r>
         <w:rPr>
           <w:rFonts w:hint="eastAsia"/>
@@ -10415,14 +11658,12 @@
         </w:rPr>
         <w:t>的请求处理解析</w:t>
       </w:r>
-      <w:bookmarkEnd w:id="24"/>
+      <w:bookmarkEnd w:id="25"/>
     </w:p>
     <w:p>
       <w:pPr>
         <w:pStyle w:val="3"/>
       </w:pPr>
-      <w:bookmarkStart w:id="25" w:name="_GoBack"/>
-      <w:bookmarkEnd w:id="25"/>
       <w:r>
         <w:t>M</w:t>
       </w:r>
@@ -16166,6 +17407,7 @@
   <w:style w:type="character" w:default="1" w:styleId="a0">
     <w:name w:val="Default Paragraph Font"/>
     <w:uiPriority w:val="1"/>
+    <w:semiHidden/>
     <w:unhideWhenUsed/>
   </w:style>
   <w:style w:type="table" w:default="1" w:styleId="a1">
@@ -16750,6 +17992,7 @@
   <w:style w:type="character" w:default="1" w:styleId="a0">
     <w:name w:val="Default Paragraph Font"/>
     <w:uiPriority w:val="1"/>
+    <w:semiHidden/>
     <w:unhideWhenUsed/>
   </w:style>
   <w:style w:type="table" w:default="1" w:styleId="a1">
@@ -17348,7 +18591,7 @@
 </file>
 
 <file path=customXml/itemProps1.xml><?xml version="1.0" encoding="utf-8"?>
-<ds:datastoreItem xmlns:ds="http://schemas.openxmlformats.org/officeDocument/2006/customXml" ds:itemID="{57ABBE49-5EBF-48FD-BF88-77E34A7D7D7C}">
+<ds:datastoreItem xmlns:ds="http://schemas.openxmlformats.org/officeDocument/2006/customXml" ds:itemID="{43C30F57-FEEF-42F2-9461-EE6E4F599F3D}">
   <ds:schemaRefs>
     <ds:schemaRef ds:uri="http://schemas.openxmlformats.org/officeDocument/2006/bibliography"/>
   </ds:schemaRefs>

</xml_diff>

<commit_message>
ceph-book: finish most osd work flow analysis.
Signed-off-by: cxwshawn <cxwshawn@gmail.com>
</commit_message>
<xml_diff>
--- a/ceph开发从入门到精通.docx
+++ b/ceph开发从入门到精通.docx
@@ -2129,8 +2129,19 @@
           <w:sz w:val="24"/>
           <w:szCs w:val="24"/>
         </w:rPr>
-        <w:t>本书的著作权归作者</w:t>
-      </w:r>
+        <w:t>本书的著作权</w:t>
+      </w:r>
+      <w:proofErr w:type="gramStart"/>
+      <w:r>
+        <w:rPr>
+          <w:rFonts w:ascii="宋体" w:eastAsia="宋体" w:hAnsi="宋体" w:cs="宋体"/>
+          <w:kern w:val="0"/>
+          <w:sz w:val="24"/>
+          <w:szCs w:val="24"/>
+        </w:rPr>
+        <w:t>归作者</w:t>
+      </w:r>
+      <w:proofErr w:type="gramEnd"/>
       <w:r>
         <w:rPr>
           <w:rFonts w:ascii="宋体" w:eastAsia="宋体" w:hAnsi="宋体" w:cs="宋体" w:hint="eastAsia"/>
@@ -2326,7 +2337,27 @@
           <w:sz w:val="24"/>
           <w:szCs w:val="24"/>
         </w:rPr>
-        <w:t>以纸媒出版为目的，改写、改编以及摘抄本书的内容</w:t>
+        <w:t>以纸</w:t>
+      </w:r>
+      <w:proofErr w:type="gramStart"/>
+      <w:r>
+        <w:rPr>
+          <w:rFonts w:ascii="宋体" w:eastAsia="宋体" w:hAnsi="宋体" w:cs="宋体"/>
+          <w:kern w:val="0"/>
+          <w:sz w:val="24"/>
+          <w:szCs w:val="24"/>
+        </w:rPr>
+        <w:t>媒出版</w:t>
+      </w:r>
+      <w:proofErr w:type="gramEnd"/>
+      <w:r>
+        <w:rPr>
+          <w:rFonts w:ascii="宋体" w:eastAsia="宋体" w:hAnsi="宋体" w:cs="宋体"/>
+          <w:kern w:val="0"/>
+          <w:sz w:val="24"/>
+          <w:szCs w:val="24"/>
+        </w:rPr>
+        <w:t>为目的，改写、改编以及摘抄本书的内容</w:t>
       </w:r>
     </w:p>
     <w:p>
@@ -2597,7 +2628,27 @@
           <w:szCs w:val="21"/>
           <w:shd w:val="clear" w:color="auto" w:fill="FFFFFF"/>
         </w:rPr>
-        <w:t>File：Posix接口，支持快照</w:t>
+        <w:t>File：</w:t>
+      </w:r>
+      <w:proofErr w:type="spellStart"/>
+      <w:r>
+        <w:rPr>
+          <w:rFonts w:asciiTheme="minorEastAsia" w:hAnsiTheme="minorEastAsia" w:cs="Helvetica" w:hint="eastAsia"/>
+          <w:color w:val="3E4349"/>
+          <w:szCs w:val="21"/>
+          <w:shd w:val="clear" w:color="auto" w:fill="FFFFFF"/>
+        </w:rPr>
+        <w:t>Posix</w:t>
+      </w:r>
+      <w:proofErr w:type="spellEnd"/>
+      <w:r>
+        <w:rPr>
+          <w:rFonts w:asciiTheme="minorEastAsia" w:hAnsiTheme="minorEastAsia" w:cs="Helvetica" w:hint="eastAsia"/>
+          <w:color w:val="3E4349"/>
+          <w:szCs w:val="21"/>
+          <w:shd w:val="clear" w:color="auto" w:fill="FFFFFF"/>
+        </w:rPr>
+        <w:t>接口，支持快照</w:t>
       </w:r>
       <w:r>
         <w:rPr>
@@ -2784,7 +2835,7 @@
           <v:shape id="_x0000_i1025" type="#_x0000_t75" style="width:158.95pt;height:24.45pt" o:ole="">
             <v:imagedata r:id="rId10" o:title=""/>
           </v:shape>
-          <o:OLEObject Type="Embed" ProgID="Visio.Drawing.11" ShapeID="_x0000_i1025" DrawAspect="Content" ObjectID="_1503932274" r:id="rId11"/>
+          <o:OLEObject Type="Embed" ProgID="Visio.Drawing.11" ShapeID="_x0000_i1025" DrawAspect="Content" ObjectID="_1504102345" r:id="rId11"/>
         </w:object>
       </w:r>
     </w:p>
@@ -2987,12 +3038,13 @@
           <v:shape id="_x0000_i1026" type="#_x0000_t75" style="width:430.65pt;height:249.95pt" o:ole="">
             <v:imagedata r:id="rId12" o:title=""/>
           </v:shape>
-          <o:OLEObject Type="Embed" ProgID="Visio.Drawing.11" ShapeID="_x0000_i1026" DrawAspect="Content" ObjectID="_1503932275" r:id="rId13"/>
+          <o:OLEObject Type="Embed" ProgID="Visio.Drawing.11" ShapeID="_x0000_i1026" DrawAspect="Content" ObjectID="_1504102346" r:id="rId13"/>
         </w:object>
       </w:r>
     </w:p>
     <w:p/>
     <w:p>
+      <w:proofErr w:type="spellStart"/>
       <w:r>
         <w:t>T</w:t>
       </w:r>
@@ -3000,7 +3052,14 @@
         <w:rPr>
           <w:rFonts w:hint="eastAsia"/>
         </w:rPr>
-        <w:t>odo:</w:t>
+        <w:t>odo</w:t>
+      </w:r>
+      <w:proofErr w:type="spellEnd"/>
+      <w:r>
+        <w:rPr>
+          <w:rFonts w:hint="eastAsia"/>
+        </w:rPr>
+        <w:t>:</w:t>
       </w:r>
       <w:r>
         <w:rPr>
@@ -3215,7 +3274,21 @@
         <w:rPr>
           <w:rFonts w:hint="eastAsia"/>
         </w:rPr>
-        <w:t>，以及异地灾备机制；</w:t>
+        <w:t>，以及</w:t>
+      </w:r>
+      <w:proofErr w:type="gramStart"/>
+      <w:r>
+        <w:rPr>
+          <w:rFonts w:hint="eastAsia"/>
+        </w:rPr>
+        <w:t>异地灾备机制</w:t>
+      </w:r>
+      <w:proofErr w:type="gramEnd"/>
+      <w:r>
+        <w:rPr>
+          <w:rFonts w:hint="eastAsia"/>
+        </w:rPr>
+        <w:t>；</w:t>
       </w:r>
     </w:p>
     <w:p>
@@ -3551,12 +3624,13 @@
           <v:shape id="_x0000_i1027" type="#_x0000_t75" style="width:415pt;height:152.85pt" o:ole="">
             <v:imagedata r:id="rId14" o:title=""/>
           </v:shape>
-          <o:OLEObject Type="Embed" ProgID="Visio.Drawing.11" ShapeID="_x0000_i1027" DrawAspect="Content" ObjectID="_1503932276" r:id="rId15"/>
+          <o:OLEObject Type="Embed" ProgID="Visio.Drawing.11" ShapeID="_x0000_i1027" DrawAspect="Content" ObjectID="_1504102347" r:id="rId15"/>
         </w:object>
       </w:r>
     </w:p>
     <w:p/>
     <w:p>
+      <w:proofErr w:type="spellStart"/>
       <w:r>
         <w:t>T</w:t>
       </w:r>
@@ -3566,6 +3640,7 @@
         </w:rPr>
         <w:t>odo</w:t>
       </w:r>
+      <w:proofErr w:type="spellEnd"/>
       <w:r>
         <w:rPr>
           <w:rFonts w:hint="eastAsia"/>
@@ -4638,8 +4713,13 @@
         <w:t>所有业务消息类型解析的源码为</w:t>
       </w:r>
       <w:r>
-        <w:t>Message *decode_message</w:t>
-      </w:r>
+        <w:t>Message *</w:t>
+      </w:r>
+      <w:proofErr w:type="spellStart"/>
+      <w:r>
+        <w:t>decode_message</w:t>
+      </w:r>
+      <w:proofErr w:type="spellEnd"/>
       <w:r>
         <w:rPr>
           <w:rFonts w:hint="eastAsia"/>
@@ -4679,8 +4759,13 @@
         <w:t>处理业务消息接口实现为</w:t>
       </w:r>
       <w:r>
-        <w:t>Monitor::dispatch</w:t>
-      </w:r>
+        <w:t>Monitor:</w:t>
+      </w:r>
+      <w:proofErr w:type="gramStart"/>
+      <w:r>
+        <w:t>:dispatch</w:t>
+      </w:r>
+      <w:proofErr w:type="gramEnd"/>
     </w:p>
     <w:p>
       <w:pPr>
@@ -4848,12 +4933,14 @@
         </w:rPr>
         <w:t>对</w:t>
       </w:r>
+      <w:proofErr w:type="spellStart"/>
       <w:r>
         <w:rPr>
           <w:rFonts w:hint="eastAsia"/>
         </w:rPr>
         <w:t>omap</w:t>
       </w:r>
+      <w:proofErr w:type="spellEnd"/>
       <w:r>
         <w:rPr>
           <w:rFonts w:hint="eastAsia"/>
@@ -4887,8 +4974,16 @@
         <w:rPr>
           <w:rFonts w:hint="eastAsia"/>
         </w:rPr>
-        <w:t>//todo</w:t>
-      </w:r>
+        <w:t>//</w:t>
+      </w:r>
+      <w:proofErr w:type="spellStart"/>
+      <w:r>
+        <w:rPr>
+          <w:rFonts w:hint="eastAsia"/>
+        </w:rPr>
+        <w:t>todo</w:t>
+      </w:r>
+      <w:proofErr w:type="spellEnd"/>
       <w:r>
         <w:rPr>
           <w:rFonts w:hint="eastAsia"/>
@@ -5125,6 +5220,7 @@
                 <w:szCs w:val="18"/>
               </w:rPr>
             </w:pPr>
+            <w:proofErr w:type="gramStart"/>
             <w:r>
               <w:rPr>
                 <w:rFonts w:hint="eastAsia"/>
@@ -5133,6 +5229,7 @@
               </w:rPr>
               <w:t>读对象</w:t>
             </w:r>
+            <w:proofErr w:type="gramEnd"/>
           </w:p>
         </w:tc>
         <w:tc>
@@ -5260,13 +5357,23 @@
                 <w:szCs w:val="18"/>
               </w:rPr>
             </w:pPr>
-            <w:r>
-              <w:rPr>
-                <w:rFonts w:hint="eastAsia"/>
-                <w:sz w:val="18"/>
-                <w:szCs w:val="18"/>
-              </w:rPr>
-              <w:t>写对象数据</w:t>
+            <w:proofErr w:type="gramStart"/>
+            <w:r>
+              <w:rPr>
+                <w:rFonts w:hint="eastAsia"/>
+                <w:sz w:val="18"/>
+                <w:szCs w:val="18"/>
+              </w:rPr>
+              <w:t>写对象</w:t>
+            </w:r>
+            <w:proofErr w:type="gramEnd"/>
+            <w:r>
+              <w:rPr>
+                <w:rFonts w:hint="eastAsia"/>
+                <w:sz w:val="18"/>
+                <w:szCs w:val="18"/>
+              </w:rPr>
+              <w:t>数据</w:t>
             </w:r>
           </w:p>
         </w:tc>
@@ -6051,7 +6158,15 @@
                               <w:t>）、</w:t>
                             </w:r>
                             <w:r>
-                              <w:t>PG::op_has_sufficient_caps</w:t>
+                              <w:t>PG:</w:t>
+                            </w:r>
+                            <w:proofErr w:type="gramStart"/>
+                            <w:r>
+                              <w:t>:op</w:t>
+                            </w:r>
+                            <w:proofErr w:type="gramEnd"/>
+                            <w:r>
+                              <w:t>_has_sufficient_caps</w:t>
                             </w:r>
                           </w:p>
                           <w:p>
@@ -6085,10 +6200,21 @@
                               <w:rPr>
                                 <w:rFonts w:hint="eastAsia"/>
                               </w:rPr>
-                              <w:t>PG::</w:t>
+                              <w:t>PG:</w:t>
+                            </w:r>
+                            <w:proofErr w:type="gramStart"/>
+                            <w:r>
+                              <w:rPr>
+                                <w:rFonts w:hint="eastAsia"/>
+                              </w:rPr>
+                              <w:t>:</w:t>
                             </w:r>
                             <w:r>
-                              <w:t>can_discard_request</w:t>
+                              <w:t>can</w:t>
+                            </w:r>
+                            <w:proofErr w:type="gramEnd"/>
+                            <w:r>
+                              <w:t>_discard_request</w:t>
                             </w:r>
                             <w:r>
                               <w:tab/>
@@ -6386,7 +6512,15 @@
                         <w:t>）、</w:t>
                       </w:r>
                       <w:r>
-                        <w:t>PG::op_has_sufficient_caps</w:t>
+                        <w:t>PG:</w:t>
+                      </w:r>
+                      <w:proofErr w:type="gramStart"/>
+                      <w:r>
+                        <w:t>:op</w:t>
+                      </w:r>
+                      <w:proofErr w:type="gramEnd"/>
+                      <w:r>
+                        <w:t>_has_sufficient_caps</w:t>
                       </w:r>
                     </w:p>
                     <w:p>
@@ -6420,10 +6554,21 @@
                         <w:rPr>
                           <w:rFonts w:hint="eastAsia"/>
                         </w:rPr>
-                        <w:t>PG::</w:t>
+                        <w:t>PG:</w:t>
+                      </w:r>
+                      <w:proofErr w:type="gramStart"/>
+                      <w:r>
+                        <w:rPr>
+                          <w:rFonts w:hint="eastAsia"/>
+                        </w:rPr>
+                        <w:t>:</w:t>
                       </w:r>
                       <w:r>
-                        <w:t>can_discard_request</w:t>
+                        <w:t>can</w:t>
+                      </w:r>
+                      <w:proofErr w:type="gramEnd"/>
+                      <w:r>
+                        <w:t>_discard_request</w:t>
                       </w:r>
                       <w:r>
                         <w:tab/>
@@ -6485,7 +6630,7 @@
           <v:shape id="_x0000_i1028" type="#_x0000_t75" style="width:90.35pt;height:120.25pt" o:ole="">
             <v:imagedata r:id="rId16" o:title=""/>
           </v:shape>
-          <o:OLEObject Type="Embed" ProgID="Visio.Drawing.11" ShapeID="_x0000_i1028" DrawAspect="Content" ObjectID="_1503932277" r:id="rId17"/>
+          <o:OLEObject Type="Embed" ProgID="Visio.Drawing.11" ShapeID="_x0000_i1028" DrawAspect="Content" ObjectID="_1504102348" r:id="rId17"/>
         </w:object>
       </w:r>
     </w:p>
@@ -6534,12 +6679,14 @@
         </w:rPr>
         <w:t>这个消息的作用，跟</w:t>
       </w:r>
+      <w:proofErr w:type="spellStart"/>
       <w:r>
         <w:rPr>
           <w:rFonts w:hint="eastAsia"/>
         </w:rPr>
         <w:t>cls</w:t>
       </w:r>
+      <w:proofErr w:type="spellEnd"/>
       <w:r>
         <w:rPr>
           <w:rFonts w:hint="eastAsia"/>
@@ -6842,8 +6989,17 @@
                 <w:sz w:val="18"/>
                 <w:szCs w:val="18"/>
               </w:rPr>
-              <w:t>ReplicatedPG::do_sub_op</w:t>
-            </w:r>
+              <w:t>ReplicatedPG::</w:t>
+            </w:r>
+            <w:proofErr w:type="spellStart"/>
+            <w:r>
+              <w:rPr>
+                <w:sz w:val="18"/>
+                <w:szCs w:val="18"/>
+              </w:rPr>
+              <w:t>do_sub_op</w:t>
+            </w:r>
+            <w:proofErr w:type="spellEnd"/>
           </w:p>
         </w:tc>
       </w:tr>
@@ -6873,7 +7029,6 @@
             <w:pPr>
               <w:jc w:val="left"/>
               <w:rPr>
-                <w:rFonts w:hint="eastAsia"/>
                 <w:sz w:val="18"/>
                 <w:szCs w:val="18"/>
               </w:rPr>
@@ -6894,7 +7049,6 @@
           <w:p>
             <w:pPr>
               <w:rPr>
-                <w:rFonts w:hint="eastAsia"/>
                 <w:sz w:val="18"/>
                 <w:szCs w:val="18"/>
               </w:rPr>
@@ -6937,13 +7091,23 @@
             <w:pPr>
               <w:jc w:val="left"/>
               <w:rPr>
+                <w:rFonts w:ascii="Helvetica" w:hAnsi="Helvetica" w:cs="Helvetica"/>
+                <w:color w:val="3E4349"/>
+                <w:sz w:val="18"/>
+                <w:szCs w:val="18"/>
+                <w:shd w:val="clear" w:color="auto" w:fill="FFFFFF"/>
+              </w:rPr>
+            </w:pPr>
+            <w:r>
+              <w:rPr>
                 <w:rFonts w:ascii="Helvetica" w:hAnsi="Helvetica" w:cs="Helvetica" w:hint="eastAsia"/>
                 <w:color w:val="3E4349"/>
                 <w:sz w:val="18"/>
                 <w:szCs w:val="18"/>
                 <w:shd w:val="clear" w:color="auto" w:fill="FFFFFF"/>
               </w:rPr>
-            </w:pPr>
+              <w:t>PrimaryPG</w:t>
+            </w:r>
             <w:r>
               <w:rPr>
                 <w:rFonts w:ascii="Helvetica" w:hAnsi="Helvetica" w:cs="Helvetica" w:hint="eastAsia"/>
@@ -6952,7 +7116,7 @@
                 <w:szCs w:val="18"/>
                 <w:shd w:val="clear" w:color="auto" w:fill="FFFFFF"/>
               </w:rPr>
-              <w:t>PrimaryPG</w:t>
+              <w:t>向</w:t>
             </w:r>
             <w:r>
               <w:rPr>
@@ -6962,7 +7126,7 @@
                 <w:szCs w:val="18"/>
                 <w:shd w:val="clear" w:color="auto" w:fill="FFFFFF"/>
               </w:rPr>
-              <w:t>向</w:t>
+              <w:t>ReplicatedPG</w:t>
             </w:r>
             <w:r>
               <w:rPr>
@@ -6972,7 +7136,7 @@
                 <w:szCs w:val="18"/>
                 <w:shd w:val="clear" w:color="auto" w:fill="FFFFFF"/>
               </w:rPr>
-              <w:t>ReplicatedPG</w:t>
+              <w:t xml:space="preserve"> scrub</w:t>
             </w:r>
             <w:r>
               <w:rPr>
@@ -6982,7 +7146,7 @@
                 <w:szCs w:val="18"/>
                 <w:shd w:val="clear" w:color="auto" w:fill="FFFFFF"/>
               </w:rPr>
-              <w:t xml:space="preserve"> scrub</w:t>
+              <w:t>开始时</w:t>
             </w:r>
             <w:r>
               <w:rPr>
@@ -6992,7 +7156,7 @@
                 <w:szCs w:val="18"/>
                 <w:shd w:val="clear" w:color="auto" w:fill="FFFFFF"/>
               </w:rPr>
-              <w:t>开始时</w:t>
+              <w:t>发送</w:t>
             </w:r>
             <w:r>
               <w:rPr>
@@ -7002,16 +7166,6 @@
                 <w:szCs w:val="18"/>
                 <w:shd w:val="clear" w:color="auto" w:fill="FFFFFF"/>
               </w:rPr>
-              <w:t>发送</w:t>
-            </w:r>
-            <w:r>
-              <w:rPr>
-                <w:rFonts w:ascii="Helvetica" w:hAnsi="Helvetica" w:cs="Helvetica" w:hint="eastAsia"/>
-                <w:color w:val="3E4349"/>
-                <w:sz w:val="18"/>
-                <w:szCs w:val="18"/>
-                <w:shd w:val="clear" w:color="auto" w:fill="FFFFFF"/>
-              </w:rPr>
               <w:t>scrub reserve</w:t>
             </w:r>
           </w:p>
@@ -7032,8 +7186,17 @@
                 <w:sz w:val="18"/>
                 <w:szCs w:val="18"/>
               </w:rPr>
-              <w:t>ReplicatedPG::do_sub_op</w:t>
-            </w:r>
+              <w:t>ReplicatedPG::</w:t>
+            </w:r>
+            <w:proofErr w:type="spellStart"/>
+            <w:r>
+              <w:rPr>
+                <w:sz w:val="18"/>
+                <w:szCs w:val="18"/>
+              </w:rPr>
+              <w:t>do_sub_op</w:t>
+            </w:r>
+            <w:proofErr w:type="spellEnd"/>
           </w:p>
         </w:tc>
       </w:tr>
@@ -7428,7 +7591,25 @@
                 <w:sz w:val="18"/>
                 <w:szCs w:val="18"/>
               </w:rPr>
-              <w:t>无法起到恢复作用时，需要做全量恢复，同样也是</w:t>
+              <w:t>无法起到恢复作用时，</w:t>
+            </w:r>
+            <w:proofErr w:type="gramStart"/>
+            <w:r>
+              <w:rPr>
+                <w:rFonts w:hint="eastAsia"/>
+                <w:sz w:val="18"/>
+                <w:szCs w:val="18"/>
+              </w:rPr>
+              <w:t>需要做全量</w:t>
+            </w:r>
+            <w:proofErr w:type="gramEnd"/>
+            <w:r>
+              <w:rPr>
+                <w:rFonts w:hint="eastAsia"/>
+                <w:sz w:val="18"/>
+                <w:szCs w:val="18"/>
+              </w:rPr>
+              <w:t>恢复，同样也是</w:t>
             </w:r>
             <w:r>
               <w:rPr>
@@ -8476,6 +8657,45 @@
                 <w:szCs w:val="18"/>
               </w:rPr>
             </w:pPr>
+            <w:r>
+              <w:rPr>
+                <w:rFonts w:hint="eastAsia"/>
+                <w:sz w:val="18"/>
+                <w:szCs w:val="18"/>
+              </w:rPr>
+              <w:t xml:space="preserve">PG </w:t>
+            </w:r>
+            <w:r>
+              <w:rPr>
+                <w:sz w:val="18"/>
+                <w:szCs w:val="18"/>
+              </w:rPr>
+              <w:t>B</w:t>
+            </w:r>
+            <w:r>
+              <w:rPr>
+                <w:rFonts w:hint="eastAsia"/>
+                <w:sz w:val="18"/>
+                <w:szCs w:val="18"/>
+              </w:rPr>
+              <w:t>ackfill</w:t>
+            </w:r>
+            <w:r>
+              <w:rPr>
+                <w:rFonts w:hint="eastAsia"/>
+                <w:sz w:val="18"/>
+                <w:szCs w:val="18"/>
+              </w:rPr>
+              <w:t>开始前资源</w:t>
+            </w:r>
+            <w:r>
+              <w:rPr>
+                <w:rFonts w:hint="eastAsia"/>
+                <w:sz w:val="18"/>
+                <w:szCs w:val="18"/>
+              </w:rPr>
+              <w:t>申请</w:t>
+            </w:r>
           </w:p>
         </w:tc>
         <w:tc>
@@ -8584,6 +8804,37 @@
                 <w:szCs w:val="18"/>
               </w:rPr>
             </w:pPr>
+            <w:r>
+              <w:rPr>
+                <w:rFonts w:hint="eastAsia"/>
+                <w:sz w:val="18"/>
+                <w:szCs w:val="18"/>
+              </w:rPr>
+              <w:t xml:space="preserve">PG </w:t>
+            </w:r>
+            <w:r>
+              <w:rPr>
+                <w:sz w:val="18"/>
+                <w:szCs w:val="18"/>
+              </w:rPr>
+              <w:t>R</w:t>
+            </w:r>
+            <w:r>
+              <w:rPr>
+                <w:rFonts w:hint="eastAsia"/>
+                <w:sz w:val="18"/>
+                <w:szCs w:val="18"/>
+              </w:rPr>
+              <w:t>ecovery</w:t>
+            </w:r>
+            <w:r>
+              <w:rPr>
+                <w:rFonts w:hint="eastAsia"/>
+                <w:sz w:val="18"/>
+                <w:szCs w:val="18"/>
+              </w:rPr>
+              <w:t>开始前资源申请</w:t>
+            </w:r>
           </w:p>
         </w:tc>
         <w:tc>
@@ -8873,6 +9124,143 @@
                 <w:szCs w:val="18"/>
               </w:rPr>
               <w:t>ReplicatedBackend::handle_message</w:t>
+            </w:r>
+          </w:p>
+        </w:tc>
+      </w:tr>
+      <w:tr>
+        <w:tc>
+          <w:tcPr>
+            <w:tcW w:w="1384" w:type="dxa"/>
+          </w:tcPr>
+          <w:p>
+            <w:pPr>
+              <w:rPr>
+                <w:sz w:val="18"/>
+                <w:szCs w:val="18"/>
+              </w:rPr>
+            </w:pPr>
+            <w:r>
+              <w:rPr>
+                <w:sz w:val="18"/>
+                <w:szCs w:val="18"/>
+              </w:rPr>
+              <w:t>__u32</w:t>
+            </w:r>
+            <w:r>
+              <w:rPr>
+                <w:rFonts w:hint="eastAsia"/>
+                <w:sz w:val="18"/>
+                <w:szCs w:val="18"/>
+              </w:rPr>
+              <w:t>/</w:t>
+            </w:r>
+            <w:r>
+              <w:rPr>
+                <w:sz w:val="18"/>
+                <w:szCs w:val="18"/>
+              </w:rPr>
+              <w:t>OP_SCAN_GET_DIGEST</w:t>
+            </w:r>
+          </w:p>
+        </w:tc>
+        <w:tc>
+          <w:tcPr>
+            <w:tcW w:w="1559" w:type="dxa"/>
+          </w:tcPr>
+          <w:p>
+            <w:pPr>
+              <w:rPr>
+                <w:sz w:val="18"/>
+                <w:szCs w:val="18"/>
+              </w:rPr>
+            </w:pPr>
+            <w:r>
+              <w:rPr>
+                <w:sz w:val="18"/>
+                <w:szCs w:val="18"/>
+              </w:rPr>
+              <w:t>MOSDPGScan</w:t>
+            </w:r>
+          </w:p>
+        </w:tc>
+        <w:tc>
+          <w:tcPr>
+            <w:tcW w:w="2268" w:type="dxa"/>
+          </w:tcPr>
+          <w:p>
+            <w:pPr>
+              <w:rPr>
+                <w:sz w:val="18"/>
+                <w:szCs w:val="18"/>
+              </w:rPr>
+            </w:pPr>
+            <w:r>
+              <w:rPr>
+                <w:sz w:val="18"/>
+                <w:szCs w:val="18"/>
+              </w:rPr>
+              <w:t>MSG_OSD_PG_SCAN</w:t>
+            </w:r>
+          </w:p>
+        </w:tc>
+        <w:tc>
+          <w:tcPr>
+            <w:tcW w:w="1560" w:type="dxa"/>
+          </w:tcPr>
+          <w:p>
+            <w:pPr>
+              <w:jc w:val="left"/>
+              <w:rPr>
+                <w:rFonts w:hint="eastAsia"/>
+                <w:sz w:val="18"/>
+                <w:szCs w:val="18"/>
+              </w:rPr>
+            </w:pPr>
+            <w:r>
+              <w:rPr>
+                <w:rFonts w:hint="eastAsia"/>
+                <w:sz w:val="18"/>
+                <w:szCs w:val="18"/>
+              </w:rPr>
+              <w:t>扫描</w:t>
+            </w:r>
+            <w:r>
+              <w:rPr>
+                <w:rFonts w:hint="eastAsia"/>
+                <w:sz w:val="18"/>
+                <w:szCs w:val="18"/>
+              </w:rPr>
+              <w:t>PG</w:t>
+            </w:r>
+            <w:r>
+              <w:rPr>
+                <w:rFonts w:hint="eastAsia"/>
+                <w:sz w:val="18"/>
+                <w:szCs w:val="18"/>
+              </w:rPr>
+              <w:t>内容</w:t>
+            </w:r>
+          </w:p>
+        </w:tc>
+        <w:tc>
+          <w:tcPr>
+            <w:tcW w:w="1559" w:type="dxa"/>
+          </w:tcPr>
+          <w:p>
+            <w:pPr>
+              <w:jc w:val="left"/>
+              <w:rPr>
+                <w:sz w:val="18"/>
+                <w:szCs w:val="18"/>
+              </w:rPr>
+            </w:pPr>
+            <w:r>
+              <w:rPr>
+                <w:sz w:val="18"/>
+                <w:szCs w:val="18"/>
+              </w:rPr>
+              <w:t>ReplicatedPG::do_scan</w:t>
             </w:r>
           </w:p>
         </w:tc>
@@ -9742,7 +10130,7 @@
           <v:shape id="_x0000_i1029" type="#_x0000_t75" style="width:97.8pt;height:122.25pt" o:ole="">
             <v:imagedata r:id="rId18" o:title=""/>
           </v:shape>
-          <o:OLEObject Type="Embed" ProgID="Visio.Drawing.11" ShapeID="_x0000_i1029" DrawAspect="Content" ObjectID="_1503932278" r:id="rId19"/>
+          <o:OLEObject Type="Embed" ProgID="Visio.Drawing.11" ShapeID="_x0000_i1029" DrawAspect="Content" ObjectID="_1504102349" r:id="rId19"/>
         </w:object>
       </w:r>
     </w:p>
@@ -9752,6 +10140,9 @@
     <w:p>
       <w:pPr>
         <w:pStyle w:val="6"/>
+        <w:rPr>
+          <w:rFonts w:hint="eastAsia"/>
+        </w:rPr>
       </w:pPr>
       <w:r>
         <w:rPr>
@@ -9764,6 +10155,61 @@
           <w:rFonts w:hint="eastAsia"/>
         </w:rPr>
         <w:t>代码流程描述</w:t>
+      </w:r>
+    </w:p>
+    <w:p>
+      <w:r>
+        <w:rPr>
+          <w:noProof/>
+        </w:rPr>
+        <w:drawing>
+          <wp:inline distT="0" distB="0" distL="0" distR="0">
+            <wp:extent cx="2838091" cy="3689565"/>
+            <wp:effectExtent l="0" t="0" r="635" b="6350"/>
+            <wp:docPr id="12" name="图片 12" descr="C:\Users\c11245\Desktop\peering.png"/>
+            <wp:cNvGraphicFramePr>
+              <a:graphicFrameLocks xmlns:a="http://schemas.openxmlformats.org/drawingml/2006/main" noChangeAspect="1"/>
+            </wp:cNvGraphicFramePr>
+            <a:graphic xmlns:a="http://schemas.openxmlformats.org/drawingml/2006/main">
+              <a:graphicData uri="http://schemas.openxmlformats.org/drawingml/2006/picture">
+                <pic:pic xmlns:pic="http://schemas.openxmlformats.org/drawingml/2006/picture">
+                  <pic:nvPicPr>
+                    <pic:cNvPr id="0" name="Picture 10" descr="C:\Users\c11245\Desktop\peering.png"/>
+                    <pic:cNvPicPr>
+                      <a:picLocks noChangeAspect="1" noChangeArrowheads="1"/>
+                    </pic:cNvPicPr>
+                  </pic:nvPicPr>
+                  <pic:blipFill>
+                    <a:blip r:embed="rId20">
+                      <a:extLst>
+                        <a:ext uri="{28A0092B-C50C-407E-A947-70E740481C1C}">
+                          <a14:useLocalDpi xmlns:a14="http://schemas.microsoft.com/office/drawing/2010/main" val="0"/>
+                        </a:ext>
+                      </a:extLst>
+                    </a:blip>
+                    <a:srcRect/>
+                    <a:stretch>
+                      <a:fillRect/>
+                    </a:stretch>
+                  </pic:blipFill>
+                  <pic:spPr bwMode="auto">
+                    <a:xfrm>
+                      <a:off x="0" y="0"/>
+                      <a:ext cx="2838030" cy="3689486"/>
+                    </a:xfrm>
+                    <a:prstGeom prst="rect">
+                      <a:avLst/>
+                    </a:prstGeom>
+                    <a:noFill/>
+                    <a:ln>
+                      <a:noFill/>
+                    </a:ln>
+                  </pic:spPr>
+                </pic:pic>
+              </a:graphicData>
+            </a:graphic>
+          </wp:inline>
+        </w:drawing>
       </w:r>
     </w:p>
     <w:p>
@@ -10160,20 +10606,39 @@
       <w:r>
         <w:object w:dxaOrig="2181" w:dyaOrig="1983">
           <v:shape id="_x0000_i1030" type="#_x0000_t75" style="width:109.35pt;height:99.15pt" o:ole="">
-            <v:imagedata r:id="rId20" o:title=""/>
+            <v:imagedata r:id="rId21" o:title=""/>
           </v:shape>
-          <o:OLEObject Type="Embed" ProgID="Visio.Drawing.11" ShapeID="_x0000_i1030" DrawAspect="Content" ObjectID="_1503932279" r:id="rId21"/>
+          <o:OLEObject Type="Embed" ProgID="Visio.Drawing.11" ShapeID="_x0000_i1030" DrawAspect="Content" ObjectID="_1504102350" r:id="rId22"/>
         </w:object>
       </w:r>
     </w:p>
-    <w:p/>
-    <w:p/>
     <w:p>
-      <w:r>
-        <w:rPr>
-          <w:rFonts w:hint="eastAsia"/>
-        </w:rPr>
-        <w:t>状态机的</w:t>
+      <w:pPr>
+        <w:rPr>
+          <w:rFonts w:hint="eastAsia"/>
+        </w:rPr>
+      </w:pPr>
+    </w:p>
+    <w:p>
+      <w:pPr>
+        <w:pStyle w:val="7"/>
+      </w:pPr>
+      <w:r>
+        <w:t>GetInfo</w:t>
+      </w:r>
+    </w:p>
+    <w:p>
+      <w:r>
+        <w:rPr>
+          <w:rFonts w:hint="eastAsia"/>
+        </w:rPr>
+        <w:t>Peering</w:t>
+      </w:r>
+      <w:r>
+        <w:rPr>
+          <w:rFonts w:hint="eastAsia"/>
+        </w:rPr>
+        <w:t>的初始状态，通过</w:t>
       </w:r>
       <w:r>
         <w:rPr>
@@ -10185,57 +10650,555 @@
         <w:rPr>
           <w:rFonts w:hint="eastAsia"/>
         </w:rPr>
-        <w:t>如何与</w:t>
-      </w:r>
-      <w:r>
-        <w:rPr>
-          <w:rFonts w:hint="eastAsia"/>
-        </w:rPr>
-        <w:t>dispatch_context</w:t>
-      </w:r>
-      <w:r>
-        <w:rPr>
-          <w:rFonts w:hint="eastAsia"/>
-        </w:rPr>
-        <w:t>关联？</w:t>
+        <w:t>(info)</w:t>
+      </w:r>
+      <w:r>
+        <w:rPr>
+          <w:rFonts w:hint="eastAsia"/>
+        </w:rPr>
+        <w:t>获取其他</w:t>
+      </w:r>
+      <w:r>
+        <w:rPr>
+          <w:rFonts w:hint="eastAsia"/>
+        </w:rPr>
+        <w:t>OSD</w:t>
+      </w:r>
+      <w:r>
+        <w:rPr>
+          <w:rFonts w:hint="eastAsia"/>
+        </w:rPr>
+        <w:t>的</w:t>
+      </w:r>
+      <w:r>
+        <w:rPr>
+          <w:rFonts w:hint="eastAsia"/>
+        </w:rPr>
+        <w:t>pg_info_t</w:t>
+      </w:r>
+      <w:r>
+        <w:rPr>
+          <w:rFonts w:hint="eastAsia"/>
+        </w:rPr>
+        <w:t>数据信息，当另外一个</w:t>
+      </w:r>
+      <w:r>
+        <w:rPr>
+          <w:rFonts w:hint="eastAsia"/>
+        </w:rPr>
+        <w:t>OSD</w:t>
+      </w:r>
+      <w:r>
+        <w:rPr>
+          <w:rFonts w:hint="eastAsia"/>
+        </w:rPr>
+        <w:t>响应</w:t>
+      </w:r>
+      <w:r>
+        <w:t>MSG_OSD_PG_NOTIFY</w:t>
+      </w:r>
+      <w:r>
+        <w:rPr>
+          <w:rFonts w:hint="eastAsia"/>
+        </w:rPr>
+        <w:t>信息时，它会被转化为一个</w:t>
+      </w:r>
+      <w:r>
+        <w:t>MNotifyRec</w:t>
+      </w:r>
+      <w:r>
+        <w:rPr>
+          <w:rFonts w:hint="eastAsia"/>
+        </w:rPr>
+        <w:t>事件，由状态机处理，当所有的</w:t>
+      </w:r>
+      <w:r>
+        <w:rPr>
+          <w:rFonts w:hint="eastAsia"/>
+        </w:rPr>
+        <w:t>OSD</w:t>
+      </w:r>
+      <w:r>
+        <w:rPr>
+          <w:rFonts w:hint="eastAsia"/>
+        </w:rPr>
+        <w:t>均返回该信息</w:t>
+      </w:r>
+      <w:r>
+        <w:rPr>
+          <w:rFonts w:hint="eastAsia"/>
+        </w:rPr>
+        <w:t>时</w:t>
+      </w:r>
+      <w:r>
+        <w:rPr>
+          <w:rFonts w:hint="eastAsia"/>
+        </w:rPr>
+        <w:t>，就会转移到</w:t>
+      </w:r>
+      <w:r>
+        <w:rPr>
+          <w:rFonts w:hint="eastAsia"/>
+        </w:rPr>
+        <w:t>GetLog</w:t>
+      </w:r>
+      <w:r>
+        <w:rPr>
+          <w:rFonts w:hint="eastAsia"/>
+        </w:rPr>
+        <w:t>状态；</w:t>
+      </w:r>
+    </w:p>
+    <w:p>
+      <w:pPr>
+        <w:pStyle w:val="7"/>
+      </w:pPr>
+      <w:r>
+        <w:t>GetLog</w:t>
+      </w:r>
+    </w:p>
+    <w:p>
+      <w:r>
+        <w:rPr>
+          <w:rFonts w:hint="eastAsia"/>
+        </w:rPr>
+        <w:t>进入</w:t>
+      </w:r>
+      <w:r>
+        <w:rPr>
+          <w:rFonts w:hint="eastAsia"/>
+        </w:rPr>
+        <w:t>GetLog</w:t>
+      </w:r>
+      <w:r>
+        <w:rPr>
+          <w:rFonts w:hint="eastAsia"/>
+        </w:rPr>
+        <w:t>状态后，如果</w:t>
+      </w:r>
+      <w:r>
+        <w:rPr>
+          <w:rFonts w:hint="eastAsia"/>
+        </w:rPr>
+        <w:t>acting set</w:t>
+      </w:r>
+      <w:r>
+        <w:rPr>
+          <w:rFonts w:hint="eastAsia"/>
+        </w:rPr>
+        <w:t>无法决定，将会退出</w:t>
+      </w:r>
+      <w:r>
+        <w:rPr>
+          <w:rFonts w:hint="eastAsia"/>
+        </w:rPr>
+        <w:t>peering state</w:t>
+      </w:r>
+      <w:r>
+        <w:rPr>
+          <w:rFonts w:hint="eastAsia"/>
+        </w:rPr>
+        <w:t>，并退回到</w:t>
+      </w:r>
+      <w:r>
+        <w:rPr>
+          <w:rFonts w:hint="eastAsia"/>
+        </w:rPr>
+        <w:t>Started</w:t>
+      </w:r>
+      <w:r>
+        <w:rPr>
+          <w:rFonts w:hint="eastAsia"/>
+        </w:rPr>
+        <w:t>或者转化到</w:t>
+      </w:r>
+      <w:r>
+        <w:rPr>
+          <w:rFonts w:hint="eastAsia"/>
+        </w:rPr>
+        <w:t>Incomplete</w:t>
+      </w:r>
+      <w:r>
+        <w:rPr>
+          <w:rFonts w:hint="eastAsia"/>
+        </w:rPr>
+        <w:t>状态，</w:t>
+      </w:r>
+      <w:r>
+        <w:rPr>
+          <w:rFonts w:hint="eastAsia"/>
+        </w:rPr>
+        <w:t>并经过</w:t>
+      </w:r>
+      <w:r>
+        <w:rPr>
+          <w:rFonts w:hint="eastAsia"/>
+        </w:rPr>
+        <w:t>IsIncomplete</w:t>
+      </w:r>
+      <w:r>
+        <w:rPr>
+          <w:rFonts w:hint="eastAsia"/>
+        </w:rPr>
+        <w:t>和</w:t>
+      </w:r>
+      <w:r>
+        <w:rPr>
+          <w:rFonts w:hint="eastAsia"/>
+        </w:rPr>
+        <w:t>AdvMap</w:t>
+      </w:r>
+      <w:r>
+        <w:rPr>
+          <w:rFonts w:hint="eastAsia"/>
+        </w:rPr>
+        <w:t>事件进入</w:t>
+      </w:r>
+      <w:r>
+        <w:rPr>
+          <w:rFonts w:hint="eastAsia"/>
+        </w:rPr>
+        <w:t>Reset</w:t>
+      </w:r>
+      <w:r>
+        <w:rPr>
+          <w:rFonts w:hint="eastAsia"/>
+        </w:rPr>
+        <w:t>状态；</w:t>
+      </w:r>
+      <w:r>
+        <w:rPr>
+          <w:rFonts w:hint="eastAsia"/>
+        </w:rPr>
+        <w:t>否则</w:t>
+      </w:r>
+      <w:r>
+        <w:rPr>
+          <w:rFonts w:hint="eastAsia"/>
+        </w:rPr>
+        <w:t>send_query(</w:t>
+      </w:r>
+      <w:bookmarkStart w:id="12" w:name="_GoBack"/>
+      <w:bookmarkEnd w:id="12"/>
+      <w:r>
+        <w:rPr>
+          <w:rFonts w:hint="eastAsia"/>
+        </w:rPr>
+        <w:t>l</w:t>
+      </w:r>
+      <w:r>
+        <w:rPr>
+          <w:rFonts w:hint="eastAsia"/>
+        </w:rPr>
+        <w:t>og</w:t>
+      </w:r>
+      <w:r>
+        <w:rPr>
+          <w:rFonts w:hint="eastAsia"/>
+        </w:rPr>
+        <w:t>)</w:t>
+      </w:r>
+      <w:r>
+        <w:rPr>
+          <w:rFonts w:hint="eastAsia"/>
+        </w:rPr>
+        <w:t>，</w:t>
+      </w:r>
+      <w:r>
+        <w:rPr>
+          <w:rFonts w:hint="eastAsia"/>
+        </w:rPr>
+        <w:t>获取</w:t>
+      </w:r>
+      <w:r>
+        <w:rPr>
+          <w:rFonts w:hint="eastAsia"/>
+        </w:rPr>
+        <w:t>GotLog</w:t>
+      </w:r>
+      <w:r>
+        <w:rPr>
+          <w:rFonts w:hint="eastAsia"/>
+        </w:rPr>
+        <w:t>事件后，</w:t>
+      </w:r>
+      <w:r>
+        <w:rPr>
+          <w:rFonts w:hint="eastAsia"/>
+        </w:rPr>
+        <w:t>调用</w:t>
+      </w:r>
+      <w:r>
+        <w:t>pg-&gt;proc_master_log</w:t>
+      </w:r>
+      <w:r>
+        <w:rPr>
+          <w:rFonts w:hint="eastAsia"/>
+        </w:rPr>
+        <w:t>然后进入</w:t>
+      </w:r>
+      <w:r>
+        <w:t xml:space="preserve">GetMissing </w:t>
+      </w:r>
+      <w:r>
+        <w:rPr>
+          <w:rFonts w:hint="eastAsia"/>
+        </w:rPr>
+        <w:t>状态；</w:t>
       </w:r>
     </w:p>
     <w:p/>
     <w:p>
       <w:pPr>
-        <w:pStyle w:val="6"/>
-        <w:rPr>
-          <w:rFonts w:hint="eastAsia"/>
-        </w:rPr>
-      </w:pPr>
-      <w:r>
-        <w:t>R</w:t>
-      </w:r>
-      <w:r>
-        <w:rPr>
-          <w:rFonts w:hint="eastAsia"/>
-        </w:rPr>
-        <w:t>ecovery</w:t>
-      </w:r>
-      <w:r>
-        <w:rPr>
-          <w:rFonts w:hint="eastAsia"/>
-        </w:rPr>
-        <w:t>&amp;Backfilling</w:t>
-      </w:r>
-      <w:r>
-        <w:rPr>
-          <w:rFonts w:hint="eastAsia"/>
-        </w:rPr>
-        <w:t>代码流程描述</w:t>
+        <w:pStyle w:val="7"/>
+      </w:pPr>
+      <w:r>
+        <w:lastRenderedPageBreak/>
+        <w:t>GetMissing</w:t>
       </w:r>
     </w:p>
     <w:p>
       <w:pPr>
-        <w:rPr>
-          <w:rFonts w:hint="eastAsia"/>
-        </w:rPr>
-      </w:pPr>
+        <w:jc w:val="left"/>
+        <w:rPr>
+          <w:rFonts w:hint="eastAsia"/>
+        </w:rPr>
+      </w:pPr>
+      <w:r>
+        <w:rPr>
+          <w:rFonts w:hint="eastAsia"/>
+        </w:rPr>
+        <w:t>进入</w:t>
+      </w:r>
+      <w:r>
+        <w:rPr>
+          <w:rFonts w:hint="eastAsia"/>
+        </w:rPr>
+        <w:t>GetMissing</w:t>
+      </w:r>
+      <w:r>
+        <w:rPr>
+          <w:rFonts w:hint="eastAsia"/>
+        </w:rPr>
+        <w:t>状态后，如有必要就会请求</w:t>
+      </w:r>
+      <w:r>
+        <w:rPr>
+          <w:rFonts w:hint="eastAsia"/>
+        </w:rPr>
+        <w:t>acting set</w:t>
+      </w:r>
+      <w:r>
+        <w:rPr>
+          <w:rFonts w:hint="eastAsia"/>
+        </w:rPr>
+        <w:t>中所有</w:t>
+      </w:r>
+      <w:r>
+        <w:rPr>
+          <w:rFonts w:hint="eastAsia"/>
+        </w:rPr>
+        <w:t>OSD</w:t>
+      </w:r>
+      <w:r>
+        <w:rPr>
+          <w:rFonts w:hint="eastAsia"/>
+        </w:rPr>
+        <w:t>的</w:t>
+      </w:r>
+      <w:r>
+        <w:rPr>
+          <w:rFonts w:hint="eastAsia"/>
+        </w:rPr>
+        <w:t>PGlog</w:t>
+      </w:r>
+      <w:r>
+        <w:rPr>
+          <w:rFonts w:hint="eastAsia"/>
+        </w:rPr>
+        <w:t>。当接收完毕</w:t>
+      </w:r>
+      <w:r>
+        <w:rPr>
+          <w:rFonts w:hint="eastAsia"/>
+        </w:rPr>
+        <w:t>后，</w:t>
+      </w:r>
+      <w:r>
+        <w:rPr>
+          <w:rFonts w:hint="eastAsia"/>
+        </w:rPr>
+        <w:t>如果需要</w:t>
+      </w:r>
+      <w:r>
+        <w:t xml:space="preserve">up_thru, </w:t>
+      </w:r>
+      <w:r>
+        <w:rPr>
+          <w:rFonts w:hint="eastAsia"/>
+        </w:rPr>
+        <w:t>先转换到</w:t>
+      </w:r>
+      <w:r>
+        <w:t>WaitUpThru</w:t>
+      </w:r>
+      <w:r>
+        <w:rPr>
+          <w:rFonts w:hint="eastAsia"/>
+        </w:rPr>
+        <w:t>状态</w:t>
+      </w:r>
+      <w:r>
+        <w:rPr>
+          <w:rFonts w:hint="eastAsia"/>
+        </w:rPr>
+        <w:t>，否则</w:t>
+      </w:r>
+      <w:r>
+        <w:rPr>
+          <w:rFonts w:hint="eastAsia"/>
+        </w:rPr>
+        <w:t>会</w:t>
+      </w:r>
+      <w:r>
+        <w:rPr>
+          <w:rFonts w:hint="eastAsia"/>
+        </w:rPr>
+        <w:t>post</w:t>
+      </w:r>
+      <w:r>
+        <w:rPr>
+          <w:rFonts w:hint="eastAsia"/>
+        </w:rPr>
+        <w:t>一个</w:t>
+      </w:r>
+      <w:r>
+        <w:rPr>
+          <w:rFonts w:hint="eastAsia"/>
+        </w:rPr>
+        <w:t>Activate</w:t>
+      </w:r>
+      <w:r>
+        <w:rPr>
+          <w:rFonts w:hint="eastAsia"/>
+        </w:rPr>
+        <w:t>事件，并退出</w:t>
+      </w:r>
+      <w:r>
+        <w:rPr>
+          <w:rFonts w:hint="eastAsia"/>
+        </w:rPr>
+        <w:t>peering</w:t>
+      </w:r>
+      <w:r>
+        <w:rPr>
+          <w:rFonts w:hint="eastAsia"/>
+        </w:rPr>
+        <w:t>状态进入</w:t>
+      </w:r>
+      <w:r>
+        <w:rPr>
+          <w:rFonts w:hint="eastAsia"/>
+        </w:rPr>
+        <w:t>Active</w:t>
+      </w:r>
+      <w:r>
+        <w:rPr>
+          <w:rFonts w:hint="eastAsia"/>
+        </w:rPr>
+        <w:t>状态；</w:t>
+      </w:r>
+    </w:p>
+    <w:p/>
+    <w:p>
+      <w:proofErr w:type="spellStart"/>
+      <w:r>
+        <w:t>T</w:t>
+      </w:r>
+      <w:r>
+        <w:rPr>
+          <w:rFonts w:hint="eastAsia"/>
+        </w:rPr>
+        <w:t>odo</w:t>
+      </w:r>
+      <w:proofErr w:type="spellEnd"/>
+      <w:r>
+        <w:rPr>
+          <w:rFonts w:hint="eastAsia"/>
+        </w:rPr>
+        <w:t>：</w:t>
+      </w:r>
+    </w:p>
+    <w:p>
+      <w:pPr>
+        <w:rPr>
+          <w:color w:val="FF0000"/>
+        </w:rPr>
+      </w:pPr>
+      <w:r>
+        <w:rPr>
+          <w:rFonts w:hint="eastAsia"/>
+          <w:color w:val="FF0000"/>
+        </w:rPr>
+        <w:t>状态机的</w:t>
+      </w:r>
+      <w:r>
+        <w:rPr>
+          <w:rFonts w:hint="eastAsia"/>
+          <w:color w:val="FF0000"/>
+        </w:rPr>
+        <w:t>send_query</w:t>
+      </w:r>
+      <w:r>
+        <w:rPr>
+          <w:rFonts w:hint="eastAsia"/>
+          <w:color w:val="FF0000"/>
+        </w:rPr>
+        <w:t>如何与</w:t>
+      </w:r>
+      <w:r>
+        <w:rPr>
+          <w:rFonts w:hint="eastAsia"/>
+          <w:color w:val="FF0000"/>
+        </w:rPr>
+        <w:t>dispatch_context</w:t>
+      </w:r>
+      <w:r>
+        <w:rPr>
+          <w:rFonts w:hint="eastAsia"/>
+          <w:color w:val="FF0000"/>
+        </w:rPr>
+        <w:t>关联？</w:t>
+      </w:r>
+    </w:p>
+    <w:p/>
+    <w:p>
+      <w:pPr>
+        <w:pStyle w:val="6"/>
+      </w:pPr>
+      <w:r>
+        <w:t>R</w:t>
+      </w:r>
+      <w:r>
+        <w:rPr>
+          <w:rFonts w:hint="eastAsia"/>
+        </w:rPr>
+        <w:t>ecovery</w:t>
+      </w:r>
+      <w:r>
+        <w:rPr>
+          <w:rFonts w:hint="eastAsia"/>
+        </w:rPr>
+        <w:t>&amp;Backfilling</w:t>
+      </w:r>
+      <w:r>
+        <w:rPr>
+          <w:rFonts w:hint="eastAsia"/>
+        </w:rPr>
+        <w:t>代码流程描述</w:t>
+      </w:r>
+    </w:p>
+    <w:p>
       <w:r>
         <w:rPr>
           <w:rFonts w:hint="eastAsia"/>
@@ -10259,7 +11222,7 @@
                     </pic:cNvPicPr>
                   </pic:nvPicPr>
                   <pic:blipFill>
-                    <a:blip r:embed="rId22">
+                    <a:blip r:embed="rId23">
                       <a:extLst>
                         <a:ext uri="{28A0092B-C50C-407E-A947-70E740481C1C}">
                           <a14:useLocalDpi xmlns:a14="http://schemas.microsoft.com/office/drawing/2010/main" val="0"/>
@@ -10440,7 +11403,6 @@
         <w:rPr>
           <w:rFonts w:hint="eastAsia"/>
         </w:rPr>
-        <w:lastRenderedPageBreak/>
         <w:t>local_reserver</w:t>
       </w:r>
       <w:r>
@@ -10480,13 +11442,7 @@
         <w:rPr>
           <w:rFonts w:hint="eastAsia"/>
         </w:rPr>
-        <w:t>（</w:t>
-      </w:r>
-      <w:r>
-        <w:rPr>
-          <w:rFonts w:hint="eastAsia"/>
-        </w:rPr>
-        <w:t>中间过程</w:t>
+        <w:t>（中间过程</w:t>
       </w:r>
       <w:r>
         <w:rPr>
@@ -10544,15 +11500,11 @@
       </w:r>
     </w:p>
     <w:p>
-      <w:pPr>
-        <w:rPr>
-          <w:rFonts w:hint="eastAsia"/>
-        </w:rPr>
-      </w:pPr>
       <w:r>
         <w:rPr>
           <w:noProof/>
         </w:rPr>
+        <w:lastRenderedPageBreak/>
         <mc:AlternateContent>
           <mc:Choice Requires="wps">
             <w:drawing>
@@ -10615,9 +11567,6 @@
                               </w:numPr>
                               <w:ind w:firstLineChars="0"/>
                               <w:jc w:val="left"/>
-                              <w:rPr>
-                                <w:rFonts w:hint="eastAsia"/>
-                              </w:rPr>
                             </w:pPr>
                             <w:r>
                               <w:rPr>
@@ -10662,9 +11611,6 @@
                               </w:numPr>
                               <w:ind w:firstLineChars="0"/>
                               <w:jc w:val="left"/>
-                              <w:rPr>
-                                <w:rFonts w:hint="eastAsia"/>
-                              </w:rPr>
                             </w:pPr>
                             <w:r>
                               <w:t>recovery_wq</w:t>
@@ -10694,9 +11640,6 @@
                               </w:numPr>
                               <w:ind w:firstLineChars="0"/>
                               <w:jc w:val="left"/>
-                              <w:rPr>
-                                <w:rFonts w:hint="eastAsia"/>
-                              </w:rPr>
                             </w:pPr>
                             <w:r>
                               <w:t>ReplicatedPG::start_recovery_ops</w:t>
@@ -10834,9 +11777,6 @@
                         </w:numPr>
                         <w:ind w:firstLineChars="0"/>
                         <w:jc w:val="left"/>
-                        <w:rPr>
-                          <w:rFonts w:hint="eastAsia"/>
-                        </w:rPr>
                       </w:pPr>
                       <w:r>
                         <w:rPr>
@@ -10881,9 +11821,6 @@
                         </w:numPr>
                         <w:ind w:firstLineChars="0"/>
                         <w:jc w:val="left"/>
-                        <w:rPr>
-                          <w:rFonts w:hint="eastAsia"/>
-                        </w:rPr>
                       </w:pPr>
                       <w:r>
                         <w:t>recovery_wq</w:t>
@@ -10913,9 +11850,6 @@
                         </w:numPr>
                         <w:ind w:firstLineChars="0"/>
                         <w:jc w:val="left"/>
-                        <w:rPr>
-                          <w:rFonts w:hint="eastAsia"/>
-                        </w:rPr>
                       </w:pPr>
                       <w:r>
                         <w:t>ReplicatedPG::start_recovery_ops</w:t>
@@ -11031,122 +11965,199 @@
       </w:r>
       <w:r>
         <w:object w:dxaOrig="2266" w:dyaOrig="2181">
-          <v:shape id="_x0000_i1032" type="#_x0000_t75" style="width:113.45pt;height:126.35pt" o:ole="">
-            <v:imagedata r:id="rId23" o:title=""/>
+          <v:shape id="_x0000_i1031" type="#_x0000_t75" style="width:113.45pt;height:126.35pt" o:ole="">
+            <v:imagedata r:id="rId24" o:title=""/>
           </v:shape>
-          <o:OLEObject Type="Embed" ProgID="Visio.Drawing.11" ShapeID="_x0000_i1032" DrawAspect="Content" ObjectID="_1503932280" r:id="rId24"/>
+          <o:OLEObject Type="Embed" ProgID="Visio.Drawing.11" ShapeID="_x0000_i1031" DrawAspect="Content" ObjectID="_1504102351" r:id="rId25"/>
         </w:object>
+      </w:r>
+    </w:p>
+    <w:p/>
+    <w:p>
+      <w:r>
+        <w:rPr>
+          <w:rFonts w:hint="eastAsia"/>
+        </w:rPr>
+        <w:t>log-based recovery</w:t>
+      </w:r>
+      <w:r>
+        <w:rPr>
+          <w:rFonts w:hint="eastAsia"/>
+        </w:rPr>
+        <w:t>结束后，</w:t>
+      </w:r>
+      <w:r>
+        <w:rPr>
+          <w:rFonts w:hint="eastAsia"/>
+        </w:rPr>
+        <w:t>primary</w:t>
+      </w:r>
+      <w:r>
+        <w:rPr>
+          <w:rFonts w:hint="eastAsia"/>
+        </w:rPr>
+        <w:t>释放掉所有的</w:t>
+      </w:r>
+      <w:r>
+        <w:rPr>
+          <w:rFonts w:hint="eastAsia"/>
+        </w:rPr>
+        <w:t>remote reservations,</w:t>
+      </w:r>
+      <w:r>
+        <w:rPr>
+          <w:rFonts w:hint="eastAsia"/>
+        </w:rPr>
+        <w:t>但仍然持有</w:t>
+      </w:r>
+      <w:r>
+        <w:rPr>
+          <w:rFonts w:hint="eastAsia"/>
+        </w:rPr>
+        <w:t>local reservations</w:t>
+      </w:r>
+      <w:r>
+        <w:rPr>
+          <w:rFonts w:hint="eastAsia"/>
+        </w:rPr>
+        <w:t>；然后决定</w:t>
+      </w:r>
+      <w:r>
+        <w:rPr>
+          <w:rFonts w:hint="eastAsia"/>
+        </w:rPr>
+        <w:t>backfill</w:t>
+      </w:r>
+      <w:r>
+        <w:rPr>
+          <w:rFonts w:hint="eastAsia"/>
+        </w:rPr>
+        <w:t>是否有必要，</w:t>
+      </w:r>
+      <w:r>
+        <w:rPr>
+          <w:rFonts w:hint="eastAsia"/>
+        </w:rPr>
+        <w:t>如果没有必要，</w:t>
+      </w:r>
+      <w:r>
+        <w:rPr>
+          <w:rFonts w:hint="eastAsia"/>
+        </w:rPr>
+        <w:t>primary</w:t>
+      </w:r>
+      <w:r>
+        <w:rPr>
+          <w:rFonts w:hint="eastAsia"/>
+        </w:rPr>
+        <w:t>释放掉</w:t>
+      </w:r>
+      <w:r>
+        <w:rPr>
+          <w:rFonts w:hint="eastAsia"/>
+        </w:rPr>
+        <w:t>local reservation</w:t>
+      </w:r>
+      <w:r>
+        <w:rPr>
+          <w:rFonts w:hint="eastAsia"/>
+        </w:rPr>
+        <w:t>，然后处在</w:t>
+      </w:r>
+      <w:r>
+        <w:rPr>
+          <w:rFonts w:hint="eastAsia"/>
+        </w:rPr>
+        <w:t>recovered state</w:t>
+      </w:r>
+      <w:r>
+        <w:rPr>
+          <w:rFonts w:hint="eastAsia"/>
+        </w:rPr>
+        <w:t>直到所有的</w:t>
+      </w:r>
+      <w:r>
+        <w:rPr>
+          <w:rFonts w:hint="eastAsia"/>
+        </w:rPr>
+        <w:t>osd</w:t>
+      </w:r>
+      <w:r>
+        <w:rPr>
+          <w:rFonts w:hint="eastAsia"/>
+        </w:rPr>
+        <w:t>反馈</w:t>
+      </w:r>
+      <w:r>
+        <w:rPr>
+          <w:rFonts w:hint="eastAsia"/>
+        </w:rPr>
+        <w:t>clean</w:t>
+      </w:r>
+      <w:r>
+        <w:rPr>
+          <w:rFonts w:hint="eastAsia"/>
+        </w:rPr>
+        <w:t>状态；</w:t>
       </w:r>
     </w:p>
     <w:p>
-      <w:pPr>
-        <w:rPr>
-          <w:rFonts w:hint="eastAsia"/>
-        </w:rPr>
-      </w:pPr>
+      <w:r>
+        <w:rPr>
+          <w:rFonts w:hint="eastAsia"/>
+        </w:rPr>
+        <w:t>如果</w:t>
+      </w:r>
+      <w:r>
+        <w:rPr>
+          <w:rFonts w:hint="eastAsia"/>
+        </w:rPr>
+        <w:t>backfill</w:t>
+      </w:r>
+      <w:r>
+        <w:rPr>
+          <w:rFonts w:hint="eastAsia"/>
+        </w:rPr>
+        <w:t>有必要（</w:t>
+      </w:r>
+      <w:r>
+        <w:rPr>
+          <w:rFonts w:hint="eastAsia"/>
+        </w:rPr>
+        <w:t>log-based recovery</w:t>
+      </w:r>
+      <w:r>
+        <w:rPr>
+          <w:rFonts w:hint="eastAsia"/>
+        </w:rPr>
+        <w:t>不必要），那么从</w:t>
+      </w:r>
+      <w:r>
+        <w:rPr>
+          <w:rFonts w:hint="eastAsia"/>
+        </w:rPr>
+        <w:t>backfill</w:t>
+      </w:r>
+      <w:r>
+        <w:rPr>
+          <w:rFonts w:hint="eastAsia"/>
+        </w:rPr>
+        <w:t>目标请求</w:t>
+      </w:r>
+      <w:r>
+        <w:rPr>
+          <w:rFonts w:hint="eastAsia"/>
+        </w:rPr>
+        <w:t>remote reservation</w:t>
+      </w:r>
+      <w:r>
+        <w:rPr>
+          <w:rFonts w:hint="eastAsia"/>
+        </w:rPr>
+        <w:t>。</w:t>
+      </w:r>
     </w:p>
     <w:p>
-      <w:pPr>
-        <w:rPr>
-          <w:rFonts w:hint="eastAsia"/>
-        </w:rPr>
-      </w:pPr>
-      <w:r>
-        <w:rPr>
-          <w:rFonts w:hint="eastAsia"/>
-        </w:rPr>
-        <w:t>log-based recovery</w:t>
-      </w:r>
-      <w:r>
-        <w:rPr>
-          <w:rFonts w:hint="eastAsia"/>
-        </w:rPr>
-        <w:t>结束后，</w:t>
-      </w:r>
-      <w:r>
-        <w:rPr>
-          <w:rFonts w:hint="eastAsia"/>
-        </w:rPr>
-        <w:t>primary</w:t>
-      </w:r>
-      <w:r>
-        <w:rPr>
-          <w:rFonts w:hint="eastAsia"/>
-        </w:rPr>
-        <w:t>释放掉所有的</w:t>
-      </w:r>
-      <w:r>
-        <w:rPr>
-          <w:rFonts w:hint="eastAsia"/>
-        </w:rPr>
-        <w:t>remote reservations,</w:t>
-      </w:r>
-      <w:r>
-        <w:rPr>
-          <w:rFonts w:hint="eastAsia"/>
-        </w:rPr>
-        <w:t>但仍然持有</w:t>
-      </w:r>
-      <w:r>
-        <w:rPr>
-          <w:rFonts w:hint="eastAsia"/>
-        </w:rPr>
-        <w:t>local reservations</w:t>
-      </w:r>
-      <w:r>
-        <w:rPr>
-          <w:rFonts w:hint="eastAsia"/>
-        </w:rPr>
-        <w:t>；然后决定</w:t>
-      </w:r>
-      <w:r>
-        <w:rPr>
-          <w:rFonts w:hint="eastAsia"/>
-        </w:rPr>
-        <w:t>backfill</w:t>
-      </w:r>
-      <w:r>
-        <w:rPr>
-          <w:rFonts w:hint="eastAsia"/>
-        </w:rPr>
-        <w:t>是否有必要，</w:t>
-      </w:r>
-      <w:r>
-        <w:rPr>
-          <w:rFonts w:hint="eastAsia"/>
-        </w:rPr>
-        <w:t>如果没有必要，</w:t>
-      </w:r>
-      <w:r>
-        <w:rPr>
-          <w:rFonts w:hint="eastAsia"/>
-        </w:rPr>
-        <w:t>primary</w:t>
-      </w:r>
-      <w:r>
-        <w:rPr>
-          <w:rFonts w:hint="eastAsia"/>
-        </w:rPr>
-        <w:t>释放掉</w:t>
-      </w:r>
-      <w:r>
-        <w:rPr>
-          <w:rFonts w:hint="eastAsia"/>
-        </w:rPr>
-        <w:t>local reservation</w:t>
-      </w:r>
-      <w:r>
-        <w:rPr>
-          <w:rFonts w:hint="eastAsia"/>
-        </w:rPr>
-        <w:t>，然后处在</w:t>
-      </w:r>
-      <w:r>
-        <w:rPr>
-          <w:rFonts w:hint="eastAsia"/>
-        </w:rPr>
-        <w:t>recovered state</w:t>
-      </w:r>
       <w:r>
         <w:rPr>
           <w:rFonts w:hint="eastAsia"/>
@@ -11157,143 +12168,823 @@
         <w:rPr>
           <w:rFonts w:hint="eastAsia"/>
         </w:rPr>
-        <w:t>osd</w:t>
-      </w:r>
-      <w:r>
-        <w:rPr>
-          <w:rFonts w:hint="eastAsia"/>
-        </w:rPr>
-        <w:t>反馈</w:t>
-      </w:r>
-      <w:r>
-        <w:rPr>
-          <w:rFonts w:hint="eastAsia"/>
-        </w:rPr>
-        <w:t>clean</w:t>
-      </w:r>
-      <w:r>
-        <w:rPr>
-          <w:rFonts w:hint="eastAsia"/>
-        </w:rPr>
-        <w:t>状态；</w:t>
+        <w:t>reservation</w:t>
+      </w:r>
+      <w:r>
+        <w:rPr>
+          <w:rFonts w:hint="eastAsia"/>
+        </w:rPr>
+        <w:t>返回，正式进入</w:t>
+      </w:r>
+      <w:r>
+        <w:rPr>
+          <w:rFonts w:hint="eastAsia"/>
+        </w:rPr>
+        <w:t>backfilling</w:t>
+      </w:r>
+      <w:r>
+        <w:rPr>
+          <w:rFonts w:hint="eastAsia"/>
+        </w:rPr>
+        <w:t>状态：</w:t>
       </w:r>
     </w:p>
     <w:p>
-      <w:pPr>
-        <w:rPr>
-          <w:rFonts w:hint="eastAsia"/>
-        </w:rPr>
-      </w:pPr>
-      <w:r>
-        <w:rPr>
-          <w:rFonts w:hint="eastAsia"/>
-        </w:rPr>
-        <w:t>如果</w:t>
-      </w:r>
-      <w:r>
-        <w:rPr>
-          <w:rFonts w:hint="eastAsia"/>
-        </w:rPr>
-        <w:t>backfill</w:t>
-      </w:r>
-      <w:r>
-        <w:rPr>
-          <w:rFonts w:hint="eastAsia"/>
-        </w:rPr>
-        <w:t>有必要（</w:t>
-      </w:r>
-      <w:r>
-        <w:rPr>
-          <w:rFonts w:hint="eastAsia"/>
-        </w:rPr>
-        <w:t>log-based recovery</w:t>
-      </w:r>
-      <w:r>
-        <w:rPr>
-          <w:rFonts w:hint="eastAsia"/>
-        </w:rPr>
-        <w:t>不必要），那么从</w:t>
-      </w:r>
-      <w:r>
-        <w:rPr>
-          <w:rFonts w:hint="eastAsia"/>
-        </w:rPr>
-        <w:t>backfill</w:t>
-      </w:r>
-      <w:r>
-        <w:rPr>
-          <w:rFonts w:hint="eastAsia"/>
-        </w:rPr>
-        <w:t>目标请求</w:t>
-      </w:r>
-      <w:r>
-        <w:rPr>
-          <w:rFonts w:hint="eastAsia"/>
-        </w:rPr>
-        <w:t>remote reservation</w:t>
-      </w:r>
-      <w:r>
-        <w:rPr>
-          <w:rFonts w:hint="eastAsia"/>
-        </w:rPr>
-        <w:t>。</w:t>
+      <w:r>
+        <w:rPr>
+          <w:noProof/>
+        </w:rPr>
+        <mc:AlternateContent>
+          <mc:Choice Requires="wps">
+            <w:drawing>
+              <wp:anchor distT="0" distB="0" distL="114300" distR="114300" simplePos="0" relativeHeight="251669504" behindDoc="0" locked="0" layoutInCell="1" allowOverlap="1" wp14:editId="36B11C9B">
+                <wp:simplePos x="0" y="0"/>
+                <wp:positionH relativeFrom="column">
+                  <wp:posOffset>1867619</wp:posOffset>
+                </wp:positionH>
+                <wp:positionV relativeFrom="paragraph">
+                  <wp:posOffset>22429</wp:posOffset>
+                </wp:positionV>
+                <wp:extent cx="3864634" cy="1708030"/>
+                <wp:effectExtent l="0" t="0" r="21590" b="26035"/>
+                <wp:wrapNone/>
+                <wp:docPr id="9" name="文本框 2"/>
+                <wp:cNvGraphicFramePr>
+                  <a:graphicFrameLocks xmlns:a="http://schemas.openxmlformats.org/drawingml/2006/main"/>
+                </wp:cNvGraphicFramePr>
+                <a:graphic xmlns:a="http://schemas.openxmlformats.org/drawingml/2006/main">
+                  <a:graphicData uri="http://schemas.microsoft.com/office/word/2010/wordprocessingShape">
+                    <wps:wsp>
+                      <wps:cNvSpPr txBox="1">
+                        <a:spLocks noChangeArrowheads="1"/>
+                      </wps:cNvSpPr>
+                      <wps:spPr bwMode="auto">
+                        <a:xfrm>
+                          <a:off x="0" y="0"/>
+                          <a:ext cx="3864634" cy="1708030"/>
+                        </a:xfrm>
+                        <a:prstGeom prst="rect">
+                          <a:avLst/>
+                        </a:prstGeom>
+                        <a:ln>
+                          <a:headEnd/>
+                          <a:tailEnd/>
+                        </a:ln>
+                      </wps:spPr>
+                      <wps:style>
+                        <a:lnRef idx="2">
+                          <a:schemeClr val="accent1"/>
+                        </a:lnRef>
+                        <a:fillRef idx="1">
+                          <a:schemeClr val="lt1"/>
+                        </a:fillRef>
+                        <a:effectRef idx="0">
+                          <a:schemeClr val="accent1"/>
+                        </a:effectRef>
+                        <a:fontRef idx="minor">
+                          <a:schemeClr val="dk1"/>
+                        </a:fontRef>
+                      </wps:style>
+                      <wps:txbx>
+                        <w:txbxContent>
+                          <w:p>
+                            <w:pPr>
+                              <w:pStyle w:val="a5"/>
+                              <w:numPr>
+                                <w:ilvl w:val="0"/>
+                                <w:numId w:val="14"/>
+                              </w:numPr>
+                              <w:ind w:firstLineChars="0"/>
+                              <w:jc w:val="left"/>
+                              <w:rPr>
+                                <w:rFonts w:hint="eastAsia"/>
+                              </w:rPr>
+                            </w:pPr>
+                            <w:r>
+                              <w:rPr>
+                                <w:rFonts w:hint="eastAsia"/>
+                              </w:rPr>
+                              <w:t>Backfilling</w:t>
+                            </w:r>
+                            <w:r>
+                              <w:rPr>
+                                <w:rFonts w:hint="eastAsia"/>
+                              </w:rPr>
+                              <w:t>调用</w:t>
+                            </w:r>
+                            <w:r>
+                              <w:t>OSDService::queue_for_recovery</w:t>
+                            </w:r>
+                            <w:r>
+                              <w:rPr>
+                                <w:rFonts w:hint="eastAsia"/>
+                              </w:rPr>
+                              <w:t>将</w:t>
+                            </w:r>
+                            <w:r>
+                              <w:rPr>
+                                <w:rFonts w:hint="eastAsia"/>
+                              </w:rPr>
+                              <w:t>PG Backfill</w:t>
+                            </w:r>
+                            <w:r>
+                              <w:rPr>
+                                <w:rFonts w:hint="eastAsia"/>
+                              </w:rPr>
+                              <w:t>入队列；</w:t>
+                            </w:r>
+                          </w:p>
+                          <w:p>
+                            <w:pPr>
+                              <w:pStyle w:val="a5"/>
+                              <w:numPr>
+                                <w:ilvl w:val="0"/>
+                                <w:numId w:val="14"/>
+                              </w:numPr>
+                              <w:ind w:firstLineChars="0"/>
+                              <w:jc w:val="left"/>
+                            </w:pPr>
+                            <w:r>
+                              <w:t>recovery_wq</w:t>
+                            </w:r>
+                            <w:r>
+                              <w:rPr>
+                                <w:rFonts w:hint="eastAsia"/>
+                              </w:rPr>
+                              <w:t>关联的线程池执行</w:t>
+                            </w:r>
+                            <w:r>
+                              <w:t>OSD::do_recovery</w:t>
+                            </w:r>
+                            <w:r>
+                              <w:rPr>
+                                <w:rFonts w:hint="eastAsia"/>
+                              </w:rPr>
+                              <w:t>；</w:t>
+                            </w:r>
+                          </w:p>
+                          <w:p>
+                            <w:pPr>
+                              <w:pStyle w:val="a5"/>
+                              <w:numPr>
+                                <w:ilvl w:val="0"/>
+                                <w:numId w:val="14"/>
+                              </w:numPr>
+                              <w:ind w:firstLineChars="0"/>
+                              <w:jc w:val="left"/>
+                              <w:rPr>
+                                <w:rFonts w:hint="eastAsia"/>
+                              </w:rPr>
+                            </w:pPr>
+                            <w:r>
+                              <w:t>ReplicatedPG::start_recovery_ops</w:t>
+                            </w:r>
+                            <w:r>
+                              <w:rPr>
+                                <w:rFonts w:hint="eastAsia"/>
+                              </w:rPr>
+                              <w:t>判断</w:t>
+                            </w:r>
+                            <w:r>
+                              <w:rPr>
+                                <w:rFonts w:hint="eastAsia"/>
+                              </w:rPr>
+                              <w:t>PG</w:t>
+                            </w:r>
+                            <w:r>
+                              <w:rPr>
+                                <w:rFonts w:hint="eastAsia"/>
+                              </w:rPr>
+                              <w:t>状态，调用</w:t>
+                            </w:r>
+                            <w:r>
+                              <w:t>recover_backfill</w:t>
+                            </w:r>
+                            <w:r>
+                              <w:rPr>
+                                <w:rFonts w:hint="eastAsia"/>
+                              </w:rPr>
+                              <w:t>；</w:t>
+                            </w:r>
+                          </w:p>
+                          <w:p>
+                            <w:pPr>
+                              <w:pStyle w:val="a5"/>
+                              <w:numPr>
+                                <w:ilvl w:val="0"/>
+                                <w:numId w:val="14"/>
+                              </w:numPr>
+                              <w:ind w:firstLineChars="0"/>
+                              <w:jc w:val="left"/>
+                            </w:pPr>
+                            <w:r>
+                              <w:rPr>
+                                <w:rFonts w:hint="eastAsia"/>
+                              </w:rPr>
+                              <w:t>扫描</w:t>
+                            </w:r>
+                            <w:r>
+                              <w:rPr>
+                                <w:rFonts w:hint="eastAsia"/>
+                              </w:rPr>
+                              <w:t>backfill target</w:t>
+                            </w:r>
+                            <w:r>
+                              <w:rPr>
+                                <w:rFonts w:hint="eastAsia"/>
+                              </w:rPr>
+                              <w:t>的</w:t>
+                            </w:r>
+                            <w:r>
+                              <w:rPr>
+                                <w:rFonts w:hint="eastAsia"/>
+                              </w:rPr>
+                              <w:t>PG</w:t>
+                            </w:r>
+                            <w:r>
+                              <w:rPr>
+                                <w:rFonts w:hint="eastAsia"/>
+                              </w:rPr>
+                              <w:t>内容，并与</w:t>
+                            </w:r>
+                            <w:r>
+                              <w:rPr>
+                                <w:rFonts w:hint="eastAsia"/>
+                              </w:rPr>
+                              <w:t>primary</w:t>
+                            </w:r>
+                            <w:r>
+                              <w:rPr>
+                                <w:rFonts w:hint="eastAsia"/>
+                              </w:rPr>
+                              <w:t>本地</w:t>
+                            </w:r>
+                            <w:r>
+                              <w:rPr>
+                                <w:rFonts w:hint="eastAsia"/>
+                              </w:rPr>
+                              <w:t>PG</w:t>
+                            </w:r>
+                            <w:r>
+                              <w:rPr>
+                                <w:rFonts w:hint="eastAsia"/>
+                              </w:rPr>
+                              <w:t>作对比，</w:t>
+                            </w:r>
+                            <w:r>
+                              <w:rPr>
+                                <w:rFonts w:hint="eastAsia"/>
+                              </w:rPr>
+                              <w:t>然后记录不同的或者</w:t>
+                            </w:r>
+                            <w:r>
+                              <w:rPr>
+                                <w:rFonts w:hint="eastAsia"/>
+                              </w:rPr>
+                              <w:t>missing</w:t>
+                            </w:r>
+                            <w:r>
+                              <w:rPr>
+                                <w:rFonts w:hint="eastAsia"/>
+                              </w:rPr>
+                              <w:t>的</w:t>
+                            </w:r>
+                            <w:r>
+                              <w:rPr>
+                                <w:rFonts w:hint="eastAsia"/>
+                              </w:rPr>
+                              <w:t>Object</w:t>
+                            </w:r>
+                            <w:r>
+                              <w:rPr>
+                                <w:rFonts w:hint="eastAsia"/>
+                              </w:rPr>
+                              <w:t>，最后</w:t>
+                            </w:r>
+                            <w:r>
+                              <w:t>pgbackend-&gt;run_recovery_op</w:t>
+                            </w:r>
+                            <w:r>
+                              <w:rPr>
+                                <w:rFonts w:hint="eastAsia"/>
+                              </w:rPr>
+                              <w:t>执行</w:t>
+                            </w:r>
+                            <w:r>
+                              <w:rPr>
+                                <w:rFonts w:hint="eastAsia"/>
+                              </w:rPr>
+                              <w:t>Object</w:t>
+                            </w:r>
+                            <w:r>
+                              <w:rPr>
+                                <w:rFonts w:hint="eastAsia"/>
+                              </w:rPr>
+                              <w:t>的</w:t>
+                            </w:r>
+                            <w:r>
+                              <w:rPr>
+                                <w:rFonts w:hint="eastAsia"/>
+                              </w:rPr>
+                              <w:t>Push</w:t>
+                            </w:r>
+                            <w:r>
+                              <w:rPr>
+                                <w:rFonts w:hint="eastAsia"/>
+                              </w:rPr>
+                              <w:t>请求；</w:t>
+                            </w:r>
+                          </w:p>
+                        </w:txbxContent>
+                      </wps:txbx>
+                      <wps:bodyPr rot="0" vert="horz" wrap="square" lIns="91440" tIns="45720" rIns="91440" bIns="45720" anchor="t" anchorCtr="0">
+                        <a:noAutofit/>
+                      </wps:bodyPr>
+                    </wps:wsp>
+                  </a:graphicData>
+                </a:graphic>
+                <wp14:sizeRelH relativeFrom="margin">
+                  <wp14:pctWidth>0</wp14:pctWidth>
+                </wp14:sizeRelH>
+                <wp14:sizeRelV relativeFrom="margin">
+                  <wp14:pctHeight>0</wp14:pctHeight>
+                </wp14:sizeRelV>
+              </wp:anchor>
+            </w:drawing>
+          </mc:Choice>
+          <mc:Fallback>
+            <w:pict>
+              <v:shape id="_x0000_s1030" type="#_x0000_t202" style="position:absolute;left:0;text-align:left;margin-left:147.05pt;margin-top:1.75pt;width:304.3pt;height:134.5pt;z-index:251669504;visibility:visible;mso-wrap-style:square;mso-width-percent:0;mso-height-percent:0;mso-wrap-distance-left:9pt;mso-wrap-distance-top:0;mso-wrap-distance-right:9pt;mso-wrap-distance-bottom:0;mso-position-horizontal:absolute;mso-position-horizontal-relative:text;mso-position-vertical:absolute;mso-position-vertical-relative:text;mso-width-percent:0;mso-height-percent:0;mso-width-relative:margin;mso-height-relative:margin;v-text-anchor:top" o:gfxdata="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" fillcolor="white [3201]" strokecolor="#4f81bd [3204]" strokeweight="2pt">
+                <v:textbox>
+                  <w:txbxContent>
+                    <w:p>
+                      <w:pPr>
+                        <w:pStyle w:val="a5"/>
+                        <w:numPr>
+                          <w:ilvl w:val="0"/>
+                          <w:numId w:val="14"/>
+                        </w:numPr>
+                        <w:ind w:firstLineChars="0"/>
+                        <w:jc w:val="left"/>
+                        <w:rPr>
+                          <w:rFonts w:hint="eastAsia"/>
+                        </w:rPr>
+                      </w:pPr>
+                      <w:r>
+                        <w:rPr>
+                          <w:rFonts w:hint="eastAsia"/>
+                        </w:rPr>
+                        <w:t>Backfilling</w:t>
+                      </w:r>
+                      <w:r>
+                        <w:rPr>
+                          <w:rFonts w:hint="eastAsia"/>
+                        </w:rPr>
+                        <w:t>调用</w:t>
+                      </w:r>
+                      <w:r>
+                        <w:t>OSDService::queue_for_recovery</w:t>
+                      </w:r>
+                      <w:r>
+                        <w:rPr>
+                          <w:rFonts w:hint="eastAsia"/>
+                        </w:rPr>
+                        <w:t>将</w:t>
+                      </w:r>
+                      <w:r>
+                        <w:rPr>
+                          <w:rFonts w:hint="eastAsia"/>
+                        </w:rPr>
+                        <w:t>PG Backfill</w:t>
+                      </w:r>
+                      <w:r>
+                        <w:rPr>
+                          <w:rFonts w:hint="eastAsia"/>
+                        </w:rPr>
+                        <w:t>入队列；</w:t>
+                      </w:r>
+                    </w:p>
+                    <w:p>
+                      <w:pPr>
+                        <w:pStyle w:val="a5"/>
+                        <w:numPr>
+                          <w:ilvl w:val="0"/>
+                          <w:numId w:val="14"/>
+                        </w:numPr>
+                        <w:ind w:firstLineChars="0"/>
+                        <w:jc w:val="left"/>
+                      </w:pPr>
+                      <w:r>
+                        <w:t>recovery_wq</w:t>
+                      </w:r>
+                      <w:r>
+                        <w:rPr>
+                          <w:rFonts w:hint="eastAsia"/>
+                        </w:rPr>
+                        <w:t>关联的线程池执行</w:t>
+                      </w:r>
+                      <w:r>
+                        <w:t>OSD::do_recovery</w:t>
+                      </w:r>
+                      <w:r>
+                        <w:rPr>
+                          <w:rFonts w:hint="eastAsia"/>
+                        </w:rPr>
+                        <w:t>；</w:t>
+                      </w:r>
+                    </w:p>
+                    <w:p>
+                      <w:pPr>
+                        <w:pStyle w:val="a5"/>
+                        <w:numPr>
+                          <w:ilvl w:val="0"/>
+                          <w:numId w:val="14"/>
+                        </w:numPr>
+                        <w:ind w:firstLineChars="0"/>
+                        <w:jc w:val="left"/>
+                        <w:rPr>
+                          <w:rFonts w:hint="eastAsia"/>
+                        </w:rPr>
+                      </w:pPr>
+                      <w:r>
+                        <w:t>ReplicatedPG::start_recovery_ops</w:t>
+                      </w:r>
+                      <w:r>
+                        <w:rPr>
+                          <w:rFonts w:hint="eastAsia"/>
+                        </w:rPr>
+                        <w:t>判断</w:t>
+                      </w:r>
+                      <w:r>
+                        <w:rPr>
+                          <w:rFonts w:hint="eastAsia"/>
+                        </w:rPr>
+                        <w:t>PG</w:t>
+                      </w:r>
+                      <w:r>
+                        <w:rPr>
+                          <w:rFonts w:hint="eastAsia"/>
+                        </w:rPr>
+                        <w:t>状态，调用</w:t>
+                      </w:r>
+                      <w:r>
+                        <w:t>recover_backfill</w:t>
+                      </w:r>
+                      <w:r>
+                        <w:rPr>
+                          <w:rFonts w:hint="eastAsia"/>
+                        </w:rPr>
+                        <w:t>；</w:t>
+                      </w:r>
+                    </w:p>
+                    <w:p>
+                      <w:pPr>
+                        <w:pStyle w:val="a5"/>
+                        <w:numPr>
+                          <w:ilvl w:val="0"/>
+                          <w:numId w:val="14"/>
+                        </w:numPr>
+                        <w:ind w:firstLineChars="0"/>
+                        <w:jc w:val="left"/>
+                      </w:pPr>
+                      <w:r>
+                        <w:rPr>
+                          <w:rFonts w:hint="eastAsia"/>
+                        </w:rPr>
+                        <w:t>扫描</w:t>
+                      </w:r>
+                      <w:r>
+                        <w:rPr>
+                          <w:rFonts w:hint="eastAsia"/>
+                        </w:rPr>
+                        <w:t>backfill target</w:t>
+                      </w:r>
+                      <w:r>
+                        <w:rPr>
+                          <w:rFonts w:hint="eastAsia"/>
+                        </w:rPr>
+                        <w:t>的</w:t>
+                      </w:r>
+                      <w:r>
+                        <w:rPr>
+                          <w:rFonts w:hint="eastAsia"/>
+                        </w:rPr>
+                        <w:t>PG</w:t>
+                      </w:r>
+                      <w:r>
+                        <w:rPr>
+                          <w:rFonts w:hint="eastAsia"/>
+                        </w:rPr>
+                        <w:t>内容，并与</w:t>
+                      </w:r>
+                      <w:r>
+                        <w:rPr>
+                          <w:rFonts w:hint="eastAsia"/>
+                        </w:rPr>
+                        <w:t>primary</w:t>
+                      </w:r>
+                      <w:r>
+                        <w:rPr>
+                          <w:rFonts w:hint="eastAsia"/>
+                        </w:rPr>
+                        <w:t>本地</w:t>
+                      </w:r>
+                      <w:r>
+                        <w:rPr>
+                          <w:rFonts w:hint="eastAsia"/>
+                        </w:rPr>
+                        <w:t>PG</w:t>
+                      </w:r>
+                      <w:r>
+                        <w:rPr>
+                          <w:rFonts w:hint="eastAsia"/>
+                        </w:rPr>
+                        <w:t>作对比，</w:t>
+                      </w:r>
+                      <w:r>
+                        <w:rPr>
+                          <w:rFonts w:hint="eastAsia"/>
+                        </w:rPr>
+                        <w:t>然后记录不同的或者</w:t>
+                      </w:r>
+                      <w:r>
+                        <w:rPr>
+                          <w:rFonts w:hint="eastAsia"/>
+                        </w:rPr>
+                        <w:t>missing</w:t>
+                      </w:r>
+                      <w:r>
+                        <w:rPr>
+                          <w:rFonts w:hint="eastAsia"/>
+                        </w:rPr>
+                        <w:t>的</w:t>
+                      </w:r>
+                      <w:r>
+                        <w:rPr>
+                          <w:rFonts w:hint="eastAsia"/>
+                        </w:rPr>
+                        <w:t>Object</w:t>
+                      </w:r>
+                      <w:r>
+                        <w:rPr>
+                          <w:rFonts w:hint="eastAsia"/>
+                        </w:rPr>
+                        <w:t>，最后</w:t>
+                      </w:r>
+                      <w:r>
+                        <w:t>pgbackend-&gt;run_recovery_op</w:t>
+                      </w:r>
+                      <w:r>
+                        <w:rPr>
+                          <w:rFonts w:hint="eastAsia"/>
+                        </w:rPr>
+                        <w:t>执行</w:t>
+                      </w:r>
+                      <w:r>
+                        <w:rPr>
+                          <w:rFonts w:hint="eastAsia"/>
+                        </w:rPr>
+                        <w:t>Object</w:t>
+                      </w:r>
+                      <w:r>
+                        <w:rPr>
+                          <w:rFonts w:hint="eastAsia"/>
+                        </w:rPr>
+                        <w:t>的</w:t>
+                      </w:r>
+                      <w:r>
+                        <w:rPr>
+                          <w:rFonts w:hint="eastAsia"/>
+                        </w:rPr>
+                        <w:t>Push</w:t>
+                      </w:r>
+                      <w:r>
+                        <w:rPr>
+                          <w:rFonts w:hint="eastAsia"/>
+                        </w:rPr>
+                        <w:t>请求；</w:t>
+                      </w:r>
+                    </w:p>
+                  </w:txbxContent>
+                </v:textbox>
+              </v:shape>
+            </w:pict>
+          </mc:Fallback>
+        </mc:AlternateContent>
+      </w:r>
+      <w:r>
+        <w:object w:dxaOrig="2266" w:dyaOrig="2181">
+          <v:shape id="_x0000_i1032" type="#_x0000_t75" style="width:141.3pt;height:136.55pt" o:ole="">
+            <v:imagedata r:id="rId26" o:title=""/>
+          </v:shape>
+          <o:OLEObject Type="Embed" ProgID="Visio.Drawing.11" ShapeID="_x0000_i1032" DrawAspect="Content" ObjectID="_1504102352" r:id="rId27"/>
+        </w:object>
       </w:r>
     </w:p>
     <w:p>
       <w:pPr>
-        <w:rPr>
-          <w:rFonts w:hint="eastAsia"/>
-        </w:rPr>
-      </w:pPr>
-      <w:r>
-        <w:rPr>
-          <w:rFonts w:hint="eastAsia"/>
-        </w:rPr>
-        <w:t>直到所有的</w:t>
-      </w:r>
-      <w:r>
-        <w:rPr>
-          <w:rFonts w:hint="eastAsia"/>
-        </w:rPr>
-        <w:t>reservation</w:t>
-      </w:r>
-      <w:r>
-        <w:rPr>
-          <w:rFonts w:hint="eastAsia"/>
-        </w:rPr>
-        <w:t>返回，正式进入</w:t>
-      </w:r>
-      <w:r>
-        <w:rPr>
-          <w:rFonts w:hint="eastAsia"/>
-        </w:rPr>
-        <w:t>backfilling</w:t>
-      </w:r>
-      <w:r>
-        <w:rPr>
-          <w:rFonts w:hint="eastAsia"/>
-        </w:rPr>
-        <w:t>状态：</w:t>
+        <w:jc w:val="left"/>
+      </w:pPr>
+      <w:r>
+        <w:rPr>
+          <w:rFonts w:hint="eastAsia"/>
+        </w:rPr>
+        <w:t>当一个新的</w:t>
+      </w:r>
+      <w:r>
+        <w:rPr>
+          <w:rFonts w:hint="eastAsia"/>
+        </w:rPr>
+        <w:t>OSD</w:t>
+      </w:r>
+      <w:r>
+        <w:rPr>
+          <w:rFonts w:hint="eastAsia"/>
+        </w:rPr>
+        <w:t>加入时，</w:t>
+      </w:r>
+      <w:r>
+        <w:rPr>
+          <w:rFonts w:hint="eastAsia"/>
+        </w:rPr>
+        <w:t>最终需要将新分配的</w:t>
+      </w:r>
+      <w:r>
+        <w:rPr>
+          <w:rFonts w:hint="eastAsia"/>
+        </w:rPr>
+        <w:t>PG</w:t>
+      </w:r>
+      <w:r>
+        <w:rPr>
+          <w:rFonts w:hint="eastAsia"/>
+        </w:rPr>
+        <w:t>需要全量</w:t>
+      </w:r>
+      <w:r>
+        <w:rPr>
+          <w:rFonts w:hint="eastAsia"/>
+        </w:rPr>
+        <w:t>恢复</w:t>
+      </w:r>
+      <w:r>
+        <w:rPr>
+          <w:rFonts w:hint="eastAsia"/>
+        </w:rPr>
+        <w:t>，</w:t>
+      </w:r>
+      <w:r>
+        <w:rPr>
+          <w:rFonts w:hint="eastAsia"/>
+        </w:rPr>
+        <w:t>如果所有</w:t>
+      </w:r>
+      <w:r>
+        <w:rPr>
+          <w:rFonts w:hint="eastAsia"/>
+        </w:rPr>
+        <w:t>PG</w:t>
+      </w:r>
+      <w:r>
+        <w:rPr>
+          <w:rFonts w:hint="eastAsia"/>
+        </w:rPr>
+        <w:t>的</w:t>
+      </w:r>
+      <w:r>
+        <w:rPr>
+          <w:rFonts w:hint="eastAsia"/>
+        </w:rPr>
+        <w:t>backfill</w:t>
+      </w:r>
+      <w:r>
+        <w:rPr>
+          <w:rFonts w:hint="eastAsia"/>
+        </w:rPr>
+        <w:t>同时发生，那么</w:t>
+      </w:r>
+      <w:r>
+        <w:rPr>
+          <w:rFonts w:hint="eastAsia"/>
+        </w:rPr>
+        <w:t>会</w:t>
+      </w:r>
+      <w:r>
+        <w:rPr>
+          <w:rFonts w:hint="eastAsia"/>
+        </w:rPr>
+        <w:t>导致</w:t>
+      </w:r>
+      <w:r>
+        <w:rPr>
+          <w:rFonts w:hint="eastAsia"/>
+        </w:rPr>
+        <w:t>负载过重</w:t>
+      </w:r>
+      <w:r>
+        <w:rPr>
+          <w:rFonts w:hint="eastAsia"/>
+        </w:rPr>
+        <w:t>，所以通过</w:t>
+      </w:r>
+      <w:r>
+        <w:rPr>
+          <w:rFonts w:hint="eastAsia"/>
+        </w:rPr>
+        <w:t>osd_max_backfills</w:t>
+      </w:r>
+      <w:r>
+        <w:rPr>
+          <w:rFonts w:hint="eastAsia"/>
+        </w:rPr>
+        <w:t>限制出或入</w:t>
+      </w:r>
+      <w:r>
+        <w:rPr>
+          <w:rFonts w:hint="eastAsia"/>
+        </w:rPr>
+        <w:t>的</w:t>
+      </w:r>
+      <w:r>
+        <w:rPr>
+          <w:rFonts w:hint="eastAsia"/>
+        </w:rPr>
+        <w:t>backfills</w:t>
+      </w:r>
+      <w:r>
+        <w:rPr>
+          <w:rFonts w:hint="eastAsia"/>
+        </w:rPr>
+        <w:t>数量</w:t>
+      </w:r>
+      <w:r>
+        <w:rPr>
+          <w:rFonts w:hint="eastAsia"/>
+        </w:rPr>
+        <w:t>，因为这个过程往往耗时较长，所以每个</w:t>
+      </w:r>
+      <w:r>
+        <w:rPr>
+          <w:rFonts w:hint="eastAsia"/>
+        </w:rPr>
+        <w:t>PG</w:t>
+      </w:r>
+      <w:r>
+        <w:rPr>
+          <w:rFonts w:hint="eastAsia"/>
+        </w:rPr>
+        <w:t>通过</w:t>
+      </w:r>
+      <w:r>
+        <w:t xml:space="preserve">last_backfill </w:t>
+      </w:r>
+      <w:r>
+        <w:rPr>
+          <w:rFonts w:hint="eastAsia"/>
+        </w:rPr>
+        <w:t>跟踪本地</w:t>
+      </w:r>
+      <w:r>
+        <w:rPr>
+          <w:rFonts w:hint="eastAsia"/>
+        </w:rPr>
+        <w:t>PG</w:t>
+      </w:r>
+      <w:r>
+        <w:rPr>
+          <w:rFonts w:hint="eastAsia"/>
+        </w:rPr>
+        <w:t>拷贝的进度，拷贝完成时，</w:t>
+      </w:r>
+      <w:r>
+        <w:t>last_backfill</w:t>
+      </w:r>
+      <w:r>
+        <w:rPr>
+          <w:rFonts w:hint="eastAsia"/>
+        </w:rPr>
+        <w:t>的</w:t>
+      </w:r>
+      <w:r>
+        <w:rPr>
+          <w:rFonts w:hint="eastAsia"/>
+        </w:rPr>
+        <w:t>值为</w:t>
+      </w:r>
+      <w:r>
+        <w:t>hobject_t::max()</w:t>
+      </w:r>
+      <w:r>
+        <w:rPr>
+          <w:rFonts w:hint="eastAsia"/>
+        </w:rPr>
+        <w:t>。</w:t>
       </w:r>
     </w:p>
     <w:p>
       <w:pPr>
-        <w:rPr>
-          <w:rFonts w:hint="eastAsia"/>
-        </w:rPr>
-      </w:pPr>
-      <w:r>
-        <w:object w:dxaOrig="2266" w:dyaOrig="2181">
-          <v:shape id="_x0000_i1033" type="#_x0000_t75" style="width:141.3pt;height:136.55pt" o:ole="">
-            <v:imagedata r:id="rId25" o:title=""/>
-          </v:shape>
-          <o:OLEObject Type="Embed" ProgID="Visio.Drawing.11" ShapeID="_x0000_i1033" DrawAspect="Content" ObjectID="_1503932281" r:id="rId26"/>
-        </w:object>
-      </w:r>
-    </w:p>
-    <w:p>
-      <w:bookmarkStart w:id="12" w:name="_GoBack"/>
-      <w:bookmarkEnd w:id="12"/>
+        <w:jc w:val="left"/>
+      </w:pPr>
     </w:p>
     <w:p>
       <w:pPr>
@@ -11582,7 +13273,7 @@
           </mc:Choice>
           <mc:Fallback>
             <w:pict>
-              <v:shape id="_x0000_s1030" type="#_x0000_t202" style="position:absolute;left:0;text-align:left;margin-left:122.6pt;margin-top:.05pt;width:4in;height:125pt;z-index:251665408;visibility:visible;mso-wrap-style:square;mso-width-percent:0;mso-height-percent:0;mso-wrap-distance-left:9pt;mso-wrap-distance-top:0;mso-wrap-distance-right:9pt;mso-wrap-distance-bottom:0;mso-position-horizontal:absolute;mso-position-horizontal-relative:text;mso-position-vertical:absolute;mso-position-vertical-relative:text;mso-width-percent:0;mso-height-percent:0;mso-width-relative:margin;mso-height-relative:margin;v-text-anchor:top" o:gfxdata="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" fillcolor="white [3201]" strokecolor="#4f81bd [3204]" strokeweight="2pt">
+              <v:shape id="_x0000_s1031" type="#_x0000_t202" style="position:absolute;left:0;text-align:left;margin-left:122.6pt;margin-top:.05pt;width:4in;height:125pt;z-index:251665408;visibility:visible;mso-wrap-style:square;mso-width-percent:0;mso-height-percent:0;mso-wrap-distance-left:9pt;mso-wrap-distance-top:0;mso-wrap-distance-right:9pt;mso-wrap-distance-bottom:0;mso-position-horizontal:absolute;mso-position-horizontal-relative:text;mso-position-vertical:absolute;mso-position-vertical-relative:text;mso-width-percent:0;mso-height-percent:0;mso-width-relative:margin;mso-height-relative:margin;v-text-anchor:top" o:gfxdata="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" fillcolor="white [3201]" strokecolor="#4f81bd [3204]" strokeweight="2pt">
                 <v:textbox>
                   <w:txbxContent>
                     <w:p>
@@ -11737,10 +13428,10 @@
       </w:r>
       <w:r>
         <w:object w:dxaOrig="2323" w:dyaOrig="1869">
-          <v:shape id="_x0000_i1031" type="#_x0000_t75" style="width:116.15pt;height:114.8pt" o:ole="">
-            <v:imagedata r:id="rId27" o:title=""/>
+          <v:shape id="_x0000_i1033" type="#_x0000_t75" style="width:116.15pt;height:114.8pt" o:ole="">
+            <v:imagedata r:id="rId28" o:title=""/>
           </v:shape>
-          <o:OLEObject Type="Embed" ProgID="Visio.Drawing.11" ShapeID="_x0000_i1031" DrawAspect="Content" ObjectID="_1503932282" r:id="rId28"/>
+          <o:OLEObject Type="Embed" ProgID="Visio.Drawing.11" ShapeID="_x0000_i1033" DrawAspect="Content" ObjectID="_1504102353" r:id="rId29"/>
         </w:object>
       </w:r>
     </w:p>
@@ -11778,6 +13469,7 @@
         <w:jc w:val="left"/>
       </w:pPr>
       <w:r>
+        <w:lastRenderedPageBreak/>
         <w:t>(2) Request maps from replicas</w:t>
       </w:r>
     </w:p>
@@ -11786,8 +13478,15 @@
         <w:jc w:val="left"/>
       </w:pPr>
       <w:r>
-        <w:lastRenderedPageBreak/>
-        <w:t>(3) Wait for pushes to be applied (after recovery)</w:t>
+        <w:t xml:space="preserve">(3) </w:t>
+      </w:r>
+      <w:proofErr w:type="gramStart"/>
+      <w:r>
+        <w:t>Wait</w:t>
+      </w:r>
+      <w:proofErr w:type="gramEnd"/>
+      <w:r>
+        <w:t xml:space="preserve"> for pushes to be applied (after recovery)</w:t>
       </w:r>
     </w:p>
     <w:p>
@@ -12171,9 +13870,6 @@
         </w:numPr>
         <w:ind w:firstLineChars="0"/>
         <w:jc w:val="left"/>
-        <w:rPr>
-          <w:rFonts w:hint="eastAsia"/>
-        </w:rPr>
       </w:pPr>
       <w:r>
         <w:rPr>
@@ -12587,6 +14283,7 @@
                 <w:szCs w:val="18"/>
               </w:rPr>
             </w:pPr>
+            <w:proofErr w:type="spellStart"/>
             <w:r>
               <w:rPr>
                 <w:sz w:val="18"/>
@@ -12594,6 +14291,7 @@
               </w:rPr>
               <w:t>MOSDScrub</w:t>
             </w:r>
+            <w:proofErr w:type="spellEnd"/>
           </w:p>
         </w:tc>
         <w:tc>
@@ -12674,6 +14372,7 @@
             <w:r>
               <w:t xml:space="preserve"> </w:t>
             </w:r>
+            <w:proofErr w:type="spellStart"/>
             <w:r>
               <w:rPr>
                 <w:sz w:val="18"/>
@@ -12681,6 +14380,7 @@
               </w:rPr>
               <w:t>handle_scrub</w:t>
             </w:r>
+            <w:proofErr w:type="spellEnd"/>
           </w:p>
         </w:tc>
       </w:tr>
@@ -12789,8 +14489,17 @@
                 <w:sz w:val="18"/>
                 <w:szCs w:val="18"/>
               </w:rPr>
-              <w:t>OSD::handle_osd_map</w:t>
-            </w:r>
+              <w:t>OSD::</w:t>
+            </w:r>
+            <w:proofErr w:type="spellStart"/>
+            <w:r>
+              <w:rPr>
+                <w:sz w:val="18"/>
+                <w:szCs w:val="18"/>
+              </w:rPr>
+              <w:t>handle_osd_map</w:t>
+            </w:r>
+            <w:proofErr w:type="spellEnd"/>
           </w:p>
         </w:tc>
       </w:tr>
@@ -13539,11 +15248,19 @@
               </w:rPr>
               <w:t>RPM</w:t>
             </w:r>
-            <w:r>
-              <w:rPr>
-                <w:rFonts w:hint="eastAsia"/>
-              </w:rPr>
-              <w:t>包制作文件</w:t>
+            <w:proofErr w:type="gramStart"/>
+            <w:r>
+              <w:rPr>
+                <w:rFonts w:hint="eastAsia"/>
+              </w:rPr>
+              <w:t>包制作</w:t>
+            </w:r>
+            <w:proofErr w:type="gramEnd"/>
+            <w:r>
+              <w:rPr>
+                <w:rFonts w:hint="eastAsia"/>
+              </w:rPr>
+              <w:t>文件</w:t>
             </w:r>
           </w:p>
         </w:tc>
@@ -13688,7 +15405,21 @@
               <w:rPr>
                 <w:rFonts w:hint="eastAsia"/>
               </w:rPr>
-              <w:t>/var/log/ceph/</w:t>
+              <w:t>/</w:t>
+            </w:r>
+            <w:proofErr w:type="spellStart"/>
+            <w:r>
+              <w:rPr>
+                <w:rFonts w:hint="eastAsia"/>
+              </w:rPr>
+              <w:t>var</w:t>
+            </w:r>
+            <w:proofErr w:type="spellEnd"/>
+            <w:r>
+              <w:rPr>
+                <w:rFonts w:hint="eastAsia"/>
+              </w:rPr>
+              <w:t>/log/ceph/</w:t>
             </w:r>
             <w:r>
               <w:rPr>
@@ -13968,8 +15699,16 @@
               <w:rPr>
                 <w:rFonts w:hint="eastAsia"/>
               </w:rPr>
-              <w:t>），封装了各类访问</w:t>
-            </w:r>
+              <w:t>），封装了各</w:t>
+            </w:r>
+            <w:proofErr w:type="gramStart"/>
+            <w:r>
+              <w:rPr>
+                <w:rFonts w:hint="eastAsia"/>
+              </w:rPr>
+              <w:t>类访问</w:t>
+            </w:r>
+            <w:proofErr w:type="gramEnd"/>
             <w:r>
               <w:rPr>
                 <w:rFonts w:hint="eastAsia"/>
@@ -14174,12 +15913,14 @@
             <w:tcW w:w="4261" w:type="dxa"/>
           </w:tcPr>
           <w:p>
+            <w:proofErr w:type="spellStart"/>
             <w:r>
               <w:rPr>
                 <w:rFonts w:hint="eastAsia"/>
               </w:rPr>
               <w:t>librbd</w:t>
             </w:r>
+            <w:proofErr w:type="spellEnd"/>
             <w:r>
               <w:rPr>
                 <w:rFonts w:hint="eastAsia"/>
@@ -15300,7 +17041,7 @@
                     </pic:cNvPicPr>
                   </pic:nvPicPr>
                   <pic:blipFill>
-                    <a:blip r:embed="rId29">
+                    <a:blip r:embed="rId30">
                       <a:extLst>
                         <a:ext uri="{28A0092B-C50C-407E-A947-70E740481C1C}">
                           <a14:useLocalDpi xmlns:a14="http://schemas.microsoft.com/office/drawing/2010/main" val="0"/>
@@ -15589,8 +17330,16 @@
         <w:rPr>
           <w:rFonts w:hint="eastAsia"/>
         </w:rPr>
-        <w:t>间使用同个</w:t>
-      </w:r>
+        <w:t>间</w:t>
+      </w:r>
+      <w:proofErr w:type="gramStart"/>
+      <w:r>
+        <w:rPr>
+          <w:rFonts w:hint="eastAsia"/>
+        </w:rPr>
+        <w:t>使用同个</w:t>
+      </w:r>
+      <w:proofErr w:type="gramEnd"/>
       <w:r>
         <w:rPr>
           <w:rFonts w:hint="eastAsia"/>
@@ -15615,7 +17364,21 @@
         <w:rPr>
           <w:rFonts w:hint="eastAsia"/>
         </w:rPr>
-        <w:t>延迟分发，为消息随机设置延迟时间，定时时间到时由单独的线程走快速分发或正常分发的流程分发消息。</w:t>
+        <w:t>延迟分发，为消息随机设置延迟时间，定时时间到时由单独的</w:t>
+      </w:r>
+      <w:proofErr w:type="gramStart"/>
+      <w:r>
+        <w:rPr>
+          <w:rFonts w:hint="eastAsia"/>
+        </w:rPr>
+        <w:t>线程走</w:t>
+      </w:r>
+      <w:proofErr w:type="gramEnd"/>
+      <w:r>
+        <w:rPr>
+          <w:rFonts w:hint="eastAsia"/>
+        </w:rPr>
+        <w:t>快速分发或正常分发的流程分发消息。</w:t>
       </w:r>
     </w:p>
     <w:p>
@@ -15737,7 +17500,21 @@
         <w:rPr>
           <w:rFonts w:hint="eastAsia"/>
         </w:rPr>
-        <w:t>来确定消息是否为旧消息，如果为旧消息则丢弃，否则使用消息的序列号更新</w:t>
+        <w:t>来确定消息是否为旧消息，如果为</w:t>
+      </w:r>
+      <w:proofErr w:type="gramStart"/>
+      <w:r>
+        <w:rPr>
+          <w:rFonts w:hint="eastAsia"/>
+        </w:rPr>
+        <w:t>旧消息</w:t>
+      </w:r>
+      <w:proofErr w:type="gramEnd"/>
+      <w:r>
+        <w:rPr>
+          <w:rFonts w:hint="eastAsia"/>
+        </w:rPr>
+        <w:t>则丢弃，否则使用消息的序列号更新</w:t>
       </w:r>
       <w:r>
         <w:rPr>
@@ -15805,8 +17582,16 @@
         <w:rPr>
           <w:rFonts w:hint="eastAsia"/>
         </w:rPr>
-        <w:t>on cmd</w:t>
-      </w:r>
+        <w:t xml:space="preserve">on </w:t>
+      </w:r>
+      <w:proofErr w:type="spellStart"/>
+      <w:r>
+        <w:rPr>
+          <w:rFonts w:hint="eastAsia"/>
+        </w:rPr>
+        <w:t>cmd</w:t>
+      </w:r>
+      <w:proofErr w:type="spellEnd"/>
       <w:r>
         <w:rPr>
           <w:rFonts w:hint="eastAsia"/>
@@ -15815,6 +17600,7 @@
       </w:r>
     </w:p>
     <w:p>
+      <w:proofErr w:type="spellStart"/>
       <w:r>
         <w:t>T</w:t>
       </w:r>
@@ -15824,6 +17610,7 @@
         </w:rPr>
         <w:t>odo</w:t>
       </w:r>
+      <w:proofErr w:type="spellEnd"/>
       <w:r>
         <w:rPr>
           <w:rFonts w:hint="eastAsia"/>
@@ -16285,7 +18072,7 @@
                     </pic:cNvPicPr>
                   </pic:nvPicPr>
                   <pic:blipFill>
-                    <a:blip r:embed="rId30">
+                    <a:blip r:embed="rId31">
                       <a:extLst>
                         <a:ext uri="{28A0092B-C50C-407E-A947-70E740481C1C}">
                           <a14:useLocalDpi xmlns:a14="http://schemas.microsoft.com/office/drawing/2010/main" val="0"/>
@@ -16344,9 +18131,11 @@
       <w:pPr>
         <w:pStyle w:val="3"/>
       </w:pPr>
+      <w:proofErr w:type="spellStart"/>
       <w:r>
         <w:t>OSDMonitor</w:t>
       </w:r>
+      <w:proofErr w:type="spellEnd"/>
     </w:p>
     <w:p>
       <w:pPr>
@@ -16400,7 +18189,7 @@
                     </pic:cNvPicPr>
                   </pic:nvPicPr>
                   <pic:blipFill>
-                    <a:blip r:embed="rId31">
+                    <a:blip r:embed="rId32">
                       <a:extLst>
                         <a:ext uri="{28A0092B-C50C-407E-A947-70E740481C1C}">
                           <a14:useLocalDpi xmlns:a14="http://schemas.microsoft.com/office/drawing/2010/main" val="0"/>
@@ -16433,12 +18222,14 @@
       </w:r>
     </w:p>
     <w:p>
+      <w:proofErr w:type="spellStart"/>
       <w:r>
         <w:rPr>
           <w:rFonts w:hint="eastAsia"/>
         </w:rPr>
         <w:t>pool_name</w:t>
       </w:r>
+      <w:proofErr w:type="spellEnd"/>
       <w:r>
         <w:rPr>
           <w:rFonts w:hint="eastAsia"/>
@@ -16671,6 +18462,7 @@
         </w:rPr>
         <w:t>(</w:t>
       </w:r>
+      <w:proofErr w:type="spellStart"/>
       <w:r>
         <w:rPr>
           <w:rFonts w:ascii="Verdana" w:hAnsi="Verdana" w:cs="Verdana"/>
@@ -16703,6 +18495,7 @@
         </w:rPr>
         <w:t>c_str</w:t>
       </w:r>
+      <w:proofErr w:type="spellEnd"/>
       <w:r>
         <w:rPr>
           <w:rFonts w:ascii="Verdana" w:hAnsi="Verdana" w:cs="Verdana"/>
@@ -16776,6 +18569,7 @@
         </w:rPr>
         <w:t xml:space="preserve">    </w:t>
       </w:r>
+      <w:proofErr w:type="gramStart"/>
       <w:r>
         <w:rPr>
           <w:rFonts w:ascii="Verdana" w:hAnsi="Verdana" w:cs="Verdana"/>
@@ -16788,6 +18582,7 @@
         </w:rPr>
         <w:t>if</w:t>
       </w:r>
+      <w:proofErr w:type="gramEnd"/>
       <w:r>
         <w:rPr>
           <w:rFonts w:ascii="Verdana" w:hAnsi="Verdana" w:cs="Verdana"/>
@@ -16921,6 +18716,8 @@
         </w:rPr>
         <w:t xml:space="preserve">      </w:t>
       </w:r>
+      <w:proofErr w:type="spellStart"/>
+      <w:proofErr w:type="gramStart"/>
       <w:r>
         <w:rPr>
           <w:rFonts w:ascii="Verdana" w:hAnsi="Verdana" w:cs="Verdana"/>
@@ -16931,6 +18728,8 @@
         </w:rPr>
         <w:t>ss</w:t>
       </w:r>
+      <w:proofErr w:type="spellEnd"/>
+      <w:proofErr w:type="gramEnd"/>
       <w:r>
         <w:rPr>
           <w:rFonts w:ascii="Verdana" w:hAnsi="Verdana" w:cs="Verdana"/>
@@ -17195,6 +18994,8 @@
         </w:rPr>
         <w:t xml:space="preserve">      </w:t>
       </w:r>
+      <w:proofErr w:type="spellStart"/>
+      <w:proofErr w:type="gramStart"/>
       <w:r>
         <w:rPr>
           <w:rFonts w:ascii="Verdana" w:hAnsi="Verdana" w:cs="Verdana"/>
@@ -17207,6 +19008,8 @@
         </w:rPr>
         <w:t>goto</w:t>
       </w:r>
+      <w:proofErr w:type="spellEnd"/>
+      <w:proofErr w:type="gramEnd"/>
       <w:r>
         <w:rPr>
           <w:rFonts w:ascii="Verdana" w:hAnsi="Verdana" w:cs="Verdana"/>
@@ -17302,6 +19105,7 @@
         <w:lastRenderedPageBreak/>
         <w:t xml:space="preserve">    </w:t>
       </w:r>
+      <w:proofErr w:type="gramStart"/>
       <w:r>
         <w:rPr>
           <w:rFonts w:ascii="Verdana" w:hAnsi="Verdana" w:cs="Verdana"/>
@@ -17312,6 +19116,7 @@
         </w:rPr>
         <w:t>object_locator_t</w:t>
       </w:r>
+      <w:proofErr w:type="gramEnd"/>
       <w:r>
         <w:rPr>
           <w:rFonts w:ascii="Verdana" w:hAnsi="Verdana" w:cs="Verdana"/>
@@ -17423,6 +19228,7 @@
         </w:rPr>
         <w:t xml:space="preserve">    </w:t>
       </w:r>
+      <w:proofErr w:type="gramStart"/>
       <w:r>
         <w:rPr>
           <w:rFonts w:ascii="Verdana" w:hAnsi="Verdana" w:cs="Verdana"/>
@@ -17433,6 +19239,7 @@
         </w:rPr>
         <w:t>object_t</w:t>
       </w:r>
+      <w:proofErr w:type="gramEnd"/>
       <w:r>
         <w:rPr>
           <w:rFonts w:ascii="Verdana" w:hAnsi="Verdana" w:cs="Verdana"/>
@@ -17512,6 +19319,7 @@
         </w:rPr>
         <w:t xml:space="preserve">    </w:t>
       </w:r>
+      <w:proofErr w:type="spellStart"/>
       <w:r>
         <w:rPr>
           <w:rFonts w:ascii="Verdana" w:hAnsi="Verdana" w:cs="Verdana"/>
@@ -17522,6 +19330,7 @@
         </w:rPr>
         <w:t>pg_t</w:t>
       </w:r>
+      <w:proofErr w:type="spellEnd"/>
       <w:r>
         <w:rPr>
           <w:rFonts w:ascii="Verdana" w:hAnsi="Verdana" w:cs="Verdana"/>
@@ -17769,6 +19578,7 @@
         </w:rPr>
         <w:t xml:space="preserve">    </w:t>
       </w:r>
+      <w:proofErr w:type="spellStart"/>
       <w:r>
         <w:rPr>
           <w:rFonts w:ascii="Verdana" w:hAnsi="Verdana" w:cs="Verdana"/>
@@ -17779,6 +19589,7 @@
         </w:rPr>
         <w:t>pg_t</w:t>
       </w:r>
+      <w:proofErr w:type="spellEnd"/>
       <w:r>
         <w:rPr>
           <w:rFonts w:ascii="Verdana" w:hAnsi="Verdana" w:cs="Verdana"/>
@@ -17982,6 +19793,7 @@
         </w:rPr>
         <w:t xml:space="preserve">    </w:t>
       </w:r>
+      <w:proofErr w:type="gramStart"/>
       <w:r>
         <w:rPr>
           <w:rFonts w:ascii="Verdana" w:hAnsi="Verdana" w:cs="Verdana"/>
@@ -18004,6 +19816,8 @@
         </w:rPr>
         <w:t>&lt;</w:t>
       </w:r>
+      <w:proofErr w:type="spellStart"/>
+      <w:proofErr w:type="gramEnd"/>
       <w:r>
         <w:rPr>
           <w:rFonts w:ascii="Verdana" w:hAnsi="Verdana" w:cs="Verdana"/>
@@ -18016,6 +19830,7 @@
         </w:rPr>
         <w:t>int</w:t>
       </w:r>
+      <w:proofErr w:type="spellEnd"/>
       <w:r>
         <w:rPr>
           <w:rFonts w:ascii="Verdana" w:hAnsi="Verdana" w:cs="Verdana"/>
@@ -18117,6 +19932,8 @@
         </w:rPr>
         <w:t xml:space="preserve">    </w:t>
       </w:r>
+      <w:proofErr w:type="spellStart"/>
+      <w:proofErr w:type="gramStart"/>
       <w:r>
         <w:rPr>
           <w:rFonts w:ascii="Verdana" w:hAnsi="Verdana" w:cs="Verdana"/>
@@ -18129,6 +19946,8 @@
         </w:rPr>
         <w:t>int</w:t>
       </w:r>
+      <w:proofErr w:type="spellEnd"/>
+      <w:proofErr w:type="gramEnd"/>
       <w:r>
         <w:rPr>
           <w:rFonts w:ascii="Verdana" w:hAnsi="Verdana" w:cs="Verdana"/>
@@ -18171,6 +19990,7 @@
         </w:rPr>
         <w:t xml:space="preserve"> </w:t>
       </w:r>
+      <w:proofErr w:type="spellStart"/>
       <w:r>
         <w:rPr>
           <w:rFonts w:ascii="Verdana" w:hAnsi="Verdana" w:cs="Verdana"/>
@@ -18181,6 +20001,7 @@
         </w:rPr>
         <w:t>acting_p</w:t>
       </w:r>
+      <w:proofErr w:type="spellEnd"/>
       <w:r>
         <w:rPr>
           <w:rFonts w:ascii="Verdana" w:hAnsi="Verdana" w:cs="Verdana"/>
@@ -18431,6 +20252,7 @@
         </w:rPr>
         <w:t>&amp;</w:t>
       </w:r>
+      <w:proofErr w:type="spellStart"/>
       <w:r>
         <w:rPr>
           <w:rFonts w:ascii="Verdana" w:hAnsi="Verdana" w:cs="Verdana"/>
@@ -18441,6 +20263,7 @@
         </w:rPr>
         <w:t>acting_p</w:t>
       </w:r>
+      <w:proofErr w:type="spellEnd"/>
       <w:r>
         <w:rPr>
           <w:rFonts w:ascii="Verdana" w:hAnsi="Verdana" w:cs="Verdana"/>
@@ -18566,12 +20389,14 @@
       <w:pPr>
         <w:pStyle w:val="3"/>
       </w:pPr>
+      <w:proofErr w:type="spellStart"/>
       <w:r>
         <w:rPr>
           <w:rFonts w:hint="eastAsia"/>
         </w:rPr>
         <w:t>PGMonitor</w:t>
       </w:r>
+      <w:proofErr w:type="spellEnd"/>
     </w:p>
     <w:p>
       <w:pPr>
@@ -18627,7 +20452,7 @@
                     </pic:cNvPicPr>
                   </pic:nvPicPr>
                   <pic:blipFill>
-                    <a:blip r:embed="rId32">
+                    <a:blip r:embed="rId33">
                       <a:extLst>
                         <a:ext uri="{28A0092B-C50C-407E-A947-70E740481C1C}">
                           <a14:useLocalDpi xmlns:a14="http://schemas.microsoft.com/office/drawing/2010/main" val="0"/>
@@ -18666,9 +20491,11 @@
         </w:rPr>
         <w:t>其中</w:t>
       </w:r>
+      <w:proofErr w:type="spellStart"/>
       <w:r>
         <w:t>pg_stat</w:t>
       </w:r>
+      <w:proofErr w:type="spellEnd"/>
       <w:r>
         <w:rPr>
           <w:rFonts w:hint="eastAsia"/>
@@ -18687,9 +20514,11 @@
         </w:rPr>
         <w:t>状态信息，</w:t>
       </w:r>
+      <w:proofErr w:type="spellStart"/>
       <w:r>
         <w:t>osd_stat</w:t>
       </w:r>
+      <w:proofErr w:type="spellEnd"/>
       <w:r>
         <w:rPr>
           <w:rFonts w:hint="eastAsia"/>
@@ -18751,12 +20580,14 @@
         </w:rPr>
         <w:t>组成为</w:t>
       </w:r>
+      <w:proofErr w:type="spellStart"/>
       <w:r>
         <w:rPr>
           <w:rFonts w:hint="eastAsia"/>
         </w:rPr>
         <w:t>poolid.fakepid</w:t>
       </w:r>
+      <w:proofErr w:type="spellEnd"/>
       <w:r>
         <w:rPr>
           <w:rFonts w:hint="eastAsia"/>
@@ -18867,7 +20698,7 @@
       </w:r>
     </w:p>
     <w:p>
-      <w:hyperlink r:id="rId33" w:history="1">
+      <w:hyperlink r:id="rId34" w:history="1">
         <w:r>
           <w:rPr>
             <w:rStyle w:val="a3"/>
@@ -18910,8 +20741,21 @@
       </w:r>
     </w:p>
     <w:p>
-      <w:r>
-        <w:t>ceph osd pool set &lt;poolname&gt; crush_ruleset 4</w:t>
+      <w:proofErr w:type="gramStart"/>
+      <w:r>
+        <w:t>ceph</w:t>
+      </w:r>
+      <w:proofErr w:type="gramEnd"/>
+      <w:r>
+        <w:t xml:space="preserve"> osd pool set &lt;poolname&gt; </w:t>
+      </w:r>
+      <w:proofErr w:type="spellStart"/>
+      <w:r>
+        <w:t>crush_ruleset</w:t>
+      </w:r>
+      <w:proofErr w:type="spellEnd"/>
+      <w:r>
+        <w:t xml:space="preserve"> 4</w:t>
       </w:r>
     </w:p>
     <w:p/>
@@ -19080,8 +20924,16 @@
         <w:rPr>
           <w:rFonts w:hint="eastAsia"/>
         </w:rPr>
-        <w:t>节点之间，因为属于同个</w:t>
-      </w:r>
+        <w:t>节点之间，因为</w:t>
+      </w:r>
+      <w:proofErr w:type="gramStart"/>
+      <w:r>
+        <w:rPr>
+          <w:rFonts w:hint="eastAsia"/>
+        </w:rPr>
+        <w:t>属于同个</w:t>
+      </w:r>
+      <w:proofErr w:type="gramEnd"/>
       <w:r>
         <w:rPr>
           <w:rFonts w:hint="eastAsia"/>
@@ -19104,7 +20956,21 @@
         <w:rPr>
           <w:rFonts w:hint="eastAsia"/>
         </w:rPr>
-        <w:t>节点会保存同份数据的副本，如若出现故障则会直接影响数据的可用性。另一类是</w:t>
+        <w:t>节点会保存</w:t>
+      </w:r>
+      <w:proofErr w:type="gramStart"/>
+      <w:r>
+        <w:rPr>
+          <w:rFonts w:hint="eastAsia"/>
+        </w:rPr>
+        <w:t>同份数据</w:t>
+      </w:r>
+      <w:proofErr w:type="gramEnd"/>
+      <w:r>
+        <w:rPr>
+          <w:rFonts w:hint="eastAsia"/>
+        </w:rPr>
+        <w:t>的副本，如若出现故障则会直接影响数据的可用性。另一类是</w:t>
       </w:r>
       <w:r>
         <w:rPr>
@@ -19444,12 +21310,14 @@
         </w:rPr>
         <w:t>单独创建了一个名为</w:t>
       </w:r>
+      <w:proofErr w:type="spellStart"/>
       <w:r>
         <w:rPr>
           <w:rFonts w:hint="eastAsia"/>
         </w:rPr>
         <w:t>hbclient</w:t>
       </w:r>
+      <w:proofErr w:type="spellEnd"/>
       <w:r>
         <w:rPr>
           <w:rFonts w:hint="eastAsia"/>
@@ -19526,7 +21394,21 @@
         <w:rPr>
           <w:rFonts w:hint="eastAsia"/>
         </w:rPr>
-        <w:t xml:space="preserve">OSD::maybe_update_heartbeat_peers() </w:t>
+        <w:t>OSD::</w:t>
+      </w:r>
+      <w:proofErr w:type="spellStart"/>
+      <w:r>
+        <w:rPr>
+          <w:rFonts w:hint="eastAsia"/>
+        </w:rPr>
+        <w:t>maybe_update_heartbeat_peers</w:t>
+      </w:r>
+      <w:proofErr w:type="spellEnd"/>
+      <w:r>
+        <w:rPr>
+          <w:rFonts w:hint="eastAsia"/>
+        </w:rPr>
+        <w:t xml:space="preserve">() </w:t>
       </w:r>
       <w:r>
         <w:rPr>
@@ -19564,7 +21446,21 @@
         <w:rPr>
           <w:rFonts w:hint="eastAsia"/>
         </w:rPr>
-        <w:t xml:space="preserve">OSD::_add_heartbeat_peer()  </w:t>
+        <w:t>OSD::_</w:t>
+      </w:r>
+      <w:proofErr w:type="spellStart"/>
+      <w:r>
+        <w:rPr>
+          <w:rFonts w:hint="eastAsia"/>
+        </w:rPr>
+        <w:t>add_heartbeat_peer</w:t>
+      </w:r>
+      <w:proofErr w:type="spellEnd"/>
+      <w:r>
+        <w:rPr>
+          <w:rFonts w:hint="eastAsia"/>
+        </w:rPr>
+        <w:t xml:space="preserve">()  </w:t>
       </w:r>
       <w:r>
         <w:rPr>
@@ -19586,11 +21482,33 @@
       </w:r>
     </w:p>
     <w:p>
-      <w:r>
-        <w:rPr>
-          <w:rFonts w:hint="eastAsia"/>
-        </w:rPr>
-        <w:t xml:space="preserve">OSDServeice::get_con_osd_hb()  </w:t>
+      <w:proofErr w:type="spellStart"/>
+      <w:r>
+        <w:rPr>
+          <w:rFonts w:hint="eastAsia"/>
+        </w:rPr>
+        <w:t>OSDServeice</w:t>
+      </w:r>
+      <w:proofErr w:type="spellEnd"/>
+      <w:r>
+        <w:rPr>
+          <w:rFonts w:hint="eastAsia"/>
+        </w:rPr>
+        <w:t>::</w:t>
+      </w:r>
+      <w:proofErr w:type="spellStart"/>
+      <w:r>
+        <w:rPr>
+          <w:rFonts w:hint="eastAsia"/>
+        </w:rPr>
+        <w:t>get_con_osd_hb</w:t>
+      </w:r>
+      <w:proofErr w:type="spellEnd"/>
+      <w:r>
+        <w:rPr>
+          <w:rFonts w:hint="eastAsia"/>
+        </w:rPr>
+        <w:t xml:space="preserve">()  </w:t>
       </w:r>
       <w:r>
         <w:rPr>
@@ -19644,18 +21562,43 @@
       </w:r>
     </w:p>
     <w:p>
-      <w:r>
-        <w:t>OPTION(public_network, OPT_STR, "")</w:t>
+      <w:proofErr w:type="gramStart"/>
+      <w:r>
+        <w:t>OPTION(</w:t>
+      </w:r>
+      <w:proofErr w:type="spellStart"/>
+      <w:proofErr w:type="gramEnd"/>
+      <w:r>
+        <w:t>public_network</w:t>
+      </w:r>
+      <w:proofErr w:type="spellEnd"/>
+      <w:r>
+        <w:t>, OPT_STR, "")</w:t>
       </w:r>
     </w:p>
     <w:p>
-      <w:r>
-        <w:t>OPTION(cluster_network, OPT_STR, "")</w:t>
+      <w:proofErr w:type="gramStart"/>
+      <w:r>
+        <w:t>OPTION(</w:t>
+      </w:r>
+      <w:proofErr w:type="spellStart"/>
+      <w:proofErr w:type="gramEnd"/>
+      <w:r>
+        <w:t>cluster_network</w:t>
+      </w:r>
+      <w:proofErr w:type="spellEnd"/>
+      <w:r>
+        <w:t>, OPT_STR, "")</w:t>
       </w:r>
     </w:p>
     <w:p>
-      <w:r>
-        <w:t>OPTION(osd_heartbeat_min_peers, OPT_INT, 10)     // minimum number of peers</w:t>
+      <w:proofErr w:type="gramStart"/>
+      <w:r>
+        <w:t>OPTION(</w:t>
+      </w:r>
+      <w:proofErr w:type="gramEnd"/>
+      <w:r>
+        <w:t>osd_heartbeat_min_peers, OPT_INT, 10)     // minimum number of peers</w:t>
       </w:r>
     </w:p>
     <w:p>
@@ -19688,12 +21631,14 @@
         </w:rPr>
         <w:t>使用</w:t>
       </w:r>
+      <w:proofErr w:type="spellStart"/>
       <w:r>
         <w:rPr>
           <w:rFonts w:hint="eastAsia"/>
         </w:rPr>
         <w:t>T_Heartbeat</w:t>
       </w:r>
+      <w:proofErr w:type="spellEnd"/>
       <w:r>
         <w:rPr>
           <w:rFonts w:hint="eastAsia"/>
@@ -19724,12 +21669,14 @@
         </w:rPr>
         <w:t>之间，由</w:t>
       </w:r>
+      <w:proofErr w:type="spellStart"/>
       <w:r>
         <w:rPr>
           <w:rFonts w:hint="eastAsia"/>
         </w:rPr>
         <w:t>osd_heartbeat_interval</w:t>
       </w:r>
+      <w:proofErr w:type="spellEnd"/>
       <w:r>
         <w:rPr>
           <w:rFonts w:hint="eastAsia"/>
@@ -19855,7 +21802,21 @@
         <w:rPr>
           <w:rFonts w:hint="eastAsia"/>
         </w:rPr>
-        <w:t>回应给自己的报文。两种类型的心跳报文都携带时间戳，但它们的时间戳代表的含义不一样。</w:t>
+        <w:t>回应给自己的报文。两种类型的心跳报文都携带时间戳，但它们的时间</w:t>
+      </w:r>
+      <w:proofErr w:type="gramStart"/>
+      <w:r>
+        <w:rPr>
+          <w:rFonts w:hint="eastAsia"/>
+        </w:rPr>
+        <w:t>戳代表</w:t>
+      </w:r>
+      <w:proofErr w:type="gramEnd"/>
+      <w:r>
+        <w:rPr>
+          <w:rFonts w:hint="eastAsia"/>
+        </w:rPr>
+        <w:t>的含义不一样。</w:t>
       </w:r>
       <w:r>
         <w:rPr>
@@ -20033,12 +21994,14 @@
         </w:rPr>
         <w:t>，则将其加入到</w:t>
       </w:r>
+      <w:proofErr w:type="spellStart"/>
       <w:r>
         <w:rPr>
           <w:rFonts w:hint="eastAsia"/>
         </w:rPr>
         <w:t>failure_queue</w:t>
       </w:r>
+      <w:proofErr w:type="spellEnd"/>
       <w:r>
         <w:rPr>
           <w:rFonts w:hint="eastAsia"/>
@@ -20069,12 +22032,14 @@
         </w:rPr>
         <w:t>汇报自己的状态，在汇报状态时将</w:t>
       </w:r>
+      <w:proofErr w:type="spellStart"/>
       <w:r>
         <w:rPr>
           <w:rFonts w:hint="eastAsia"/>
         </w:rPr>
         <w:t>failure_queue</w:t>
       </w:r>
+      <w:proofErr w:type="spellEnd"/>
       <w:r>
         <w:rPr>
           <w:rFonts w:hint="eastAsia"/>
@@ -20291,7 +22256,21 @@
         <w:rPr>
           <w:rFonts w:hint="eastAsia"/>
         </w:rPr>
-        <w:t>报告故障之后但在接收到</w:t>
+        <w:t>报告故障</w:t>
+      </w:r>
+      <w:proofErr w:type="gramStart"/>
+      <w:r>
+        <w:rPr>
+          <w:rFonts w:hint="eastAsia"/>
+        </w:rPr>
+        <w:t>之后但</w:t>
+      </w:r>
+      <w:proofErr w:type="gramEnd"/>
+      <w:r>
+        <w:rPr>
+          <w:rFonts w:hint="eastAsia"/>
+        </w:rPr>
+        <w:t>在接收到</w:t>
       </w:r>
       <w:r>
         <w:rPr>
@@ -20329,12 +22308,14 @@
         </w:rPr>
         <w:t>从</w:t>
       </w:r>
+      <w:proofErr w:type="spellStart"/>
       <w:r>
         <w:rPr>
           <w:rFonts w:hint="eastAsia"/>
         </w:rPr>
         <w:t>failure_queue</w:t>
       </w:r>
+      <w:proofErr w:type="spellEnd"/>
       <w:r>
         <w:rPr>
           <w:rFonts w:hint="eastAsia"/>
@@ -20351,7 +22332,21 @@
         <w:rPr>
           <w:rFonts w:hint="eastAsia"/>
         </w:rPr>
-        <w:t>该节点依旧存活着。</w:t>
+        <w:t>该节点依旧</w:t>
+      </w:r>
+      <w:proofErr w:type="gramStart"/>
+      <w:r>
+        <w:rPr>
+          <w:rFonts w:hint="eastAsia"/>
+        </w:rPr>
+        <w:t>存活着</w:t>
+      </w:r>
+      <w:proofErr w:type="gramEnd"/>
+      <w:r>
+        <w:rPr>
+          <w:rFonts w:hint="eastAsia"/>
+        </w:rPr>
+        <w:t>。</w:t>
       </w:r>
     </w:p>
     <w:p>
@@ -20367,8 +22362,30 @@
         <w:rPr>
           <w:rFonts w:hint="eastAsia"/>
         </w:rPr>
-        <w:t>void OSD::heartbeat_entry() // T_Heartbeat</w:t>
-      </w:r>
+        <w:t>void OSD::</w:t>
+      </w:r>
+      <w:proofErr w:type="spellStart"/>
+      <w:r>
+        <w:rPr>
+          <w:rFonts w:hint="eastAsia"/>
+        </w:rPr>
+        <w:t>heartbeat_entry</w:t>
+      </w:r>
+      <w:proofErr w:type="spellEnd"/>
+      <w:r>
+        <w:rPr>
+          <w:rFonts w:hint="eastAsia"/>
+        </w:rPr>
+        <w:t xml:space="preserve">() // </w:t>
+      </w:r>
+      <w:proofErr w:type="spellStart"/>
+      <w:r>
+        <w:rPr>
+          <w:rFonts w:hint="eastAsia"/>
+        </w:rPr>
+        <w:t>T_Heartbeat</w:t>
+      </w:r>
+      <w:proofErr w:type="spellEnd"/>
       <w:r>
         <w:rPr>
           <w:rFonts w:hint="eastAsia"/>
@@ -20389,8 +22406,13 @@
       </w:r>
     </w:p>
     <w:p>
-      <w:r>
-        <w:t>void OSD::heartbeat()</w:t>
+      <w:proofErr w:type="gramStart"/>
+      <w:r>
+        <w:t>void</w:t>
+      </w:r>
+      <w:proofErr w:type="gramEnd"/>
+      <w:r>
+        <w:t xml:space="preserve"> OSD::heartbeat()</w:t>
       </w:r>
     </w:p>
     <w:p>
@@ -20398,7 +22420,35 @@
         <w:rPr>
           <w:rFonts w:hint="eastAsia"/>
         </w:rPr>
-        <w:t xml:space="preserve">map&lt;int,utime_t&gt; failure_queue; // </w:t>
+        <w:t>map&lt;</w:t>
+      </w:r>
+      <w:proofErr w:type="spellStart"/>
+      <w:r>
+        <w:rPr>
+          <w:rFonts w:hint="eastAsia"/>
+        </w:rPr>
+        <w:t>int,utime_t</w:t>
+      </w:r>
+      <w:proofErr w:type="spellEnd"/>
+      <w:r>
+        <w:rPr>
+          <w:rFonts w:hint="eastAsia"/>
+        </w:rPr>
+        <w:t xml:space="preserve">&gt; </w:t>
+      </w:r>
+      <w:proofErr w:type="spellStart"/>
+      <w:r>
+        <w:rPr>
+          <w:rFonts w:hint="eastAsia"/>
+        </w:rPr>
+        <w:t>failure_queue</w:t>
+      </w:r>
+      <w:proofErr w:type="spellEnd"/>
+      <w:r>
+        <w:rPr>
+          <w:rFonts w:hint="eastAsia"/>
+        </w:rPr>
+        <w:t xml:space="preserve">; // </w:t>
       </w:r>
       <w:r>
         <w:rPr>
@@ -20430,12 +22480,14 @@
         </w:rPr>
         <w:t>加入到</w:t>
       </w:r>
+      <w:proofErr w:type="spellStart"/>
       <w:r>
         <w:rPr>
           <w:rFonts w:hint="eastAsia"/>
         </w:rPr>
         <w:t>failure_queue</w:t>
       </w:r>
+      <w:proofErr w:type="spellEnd"/>
       <w:r>
         <w:rPr>
           <w:rFonts w:hint="eastAsia"/>
@@ -20448,7 +22500,35 @@
         <w:rPr>
           <w:rFonts w:hint="eastAsia"/>
         </w:rPr>
-        <w:t xml:space="preserve">map&lt;int,entity_inst_t&gt; failure_pending; // </w:t>
+        <w:t>map&lt;</w:t>
+      </w:r>
+      <w:proofErr w:type="spellStart"/>
+      <w:r>
+        <w:rPr>
+          <w:rFonts w:hint="eastAsia"/>
+        </w:rPr>
+        <w:t>int,entity_inst_t</w:t>
+      </w:r>
+      <w:proofErr w:type="spellEnd"/>
+      <w:r>
+        <w:rPr>
+          <w:rFonts w:hint="eastAsia"/>
+        </w:rPr>
+        <w:t xml:space="preserve">&gt; </w:t>
+      </w:r>
+      <w:proofErr w:type="spellStart"/>
+      <w:r>
+        <w:rPr>
+          <w:rFonts w:hint="eastAsia"/>
+        </w:rPr>
+        <w:t>failure_pending</w:t>
+      </w:r>
+      <w:proofErr w:type="spellEnd"/>
+      <w:r>
+        <w:rPr>
+          <w:rFonts w:hint="eastAsia"/>
+        </w:rPr>
+        <w:t xml:space="preserve">; // </w:t>
       </w:r>
       <w:r>
         <w:rPr>
@@ -20476,18 +22556,97 @@
       </w:r>
     </w:p>
     <w:p>
-      <w:r>
-        <w:t>void send_failures();</w:t>
+      <w:proofErr w:type="gramStart"/>
+      <w:r>
+        <w:t>void</w:t>
+      </w:r>
+      <w:proofErr w:type="gramEnd"/>
+      <w:r>
+        <w:t xml:space="preserve"> </w:t>
+      </w:r>
+      <w:proofErr w:type="spellStart"/>
+      <w:r>
+        <w:t>send_failures</w:t>
+      </w:r>
+      <w:proofErr w:type="spellEnd"/>
+      <w:r>
+        <w:t>();</w:t>
       </w:r>
     </w:p>
     <w:p>
-      <w:r>
-        <w:t>void send_still_alive(epoch_t epoch, const entity_inst_t &amp;i);</w:t>
+      <w:proofErr w:type="gramStart"/>
+      <w:r>
+        <w:t>void</w:t>
+      </w:r>
+      <w:proofErr w:type="gramEnd"/>
+      <w:r>
+        <w:t xml:space="preserve"> </w:t>
+      </w:r>
+      <w:proofErr w:type="spellStart"/>
+      <w:r>
+        <w:t>send_still_alive</w:t>
+      </w:r>
+      <w:proofErr w:type="spellEnd"/>
+      <w:r>
+        <w:t>(</w:t>
+      </w:r>
+      <w:proofErr w:type="spellStart"/>
+      <w:r>
+        <w:t>epoch_t</w:t>
+      </w:r>
+      <w:proofErr w:type="spellEnd"/>
+      <w:r>
+        <w:t xml:space="preserve"> epoch, </w:t>
+      </w:r>
+      <w:proofErr w:type="spellStart"/>
+      <w:r>
+        <w:t>const</w:t>
+      </w:r>
+      <w:proofErr w:type="spellEnd"/>
+      <w:r>
+        <w:t xml:space="preserve"> </w:t>
+      </w:r>
+      <w:proofErr w:type="spellStart"/>
+      <w:r>
+        <w:t>entity_inst_t</w:t>
+      </w:r>
+      <w:proofErr w:type="spellEnd"/>
+      <w:r>
+        <w:t xml:space="preserve"> &amp;</w:t>
+      </w:r>
+      <w:proofErr w:type="spellStart"/>
+      <w:r>
+        <w:t>i</w:t>
+      </w:r>
+      <w:proofErr w:type="spellEnd"/>
+      <w:r>
+        <w:t>);</w:t>
       </w:r>
     </w:p>
     <w:p>
-      <w:r>
-        <w:t>void OSD::note_down_osd(int peer)</w:t>
+      <w:proofErr w:type="gramStart"/>
+      <w:r>
+        <w:t>void</w:t>
+      </w:r>
+      <w:proofErr w:type="gramEnd"/>
+      <w:r>
+        <w:t xml:space="preserve"> OSD::</w:t>
+      </w:r>
+      <w:proofErr w:type="spellStart"/>
+      <w:r>
+        <w:t>note_down_osd</w:t>
+      </w:r>
+      <w:proofErr w:type="spellEnd"/>
+      <w:r>
+        <w:t>(</w:t>
+      </w:r>
+      <w:proofErr w:type="spellStart"/>
+      <w:r>
+        <w:t>int</w:t>
+      </w:r>
+      <w:proofErr w:type="spellEnd"/>
+      <w:r>
+        <w:t xml:space="preserve"> peer)</w:t>
       </w:r>
     </w:p>
     <w:p>
@@ -20495,7 +22654,35 @@
         <w:rPr>
           <w:rFonts w:hint="eastAsia"/>
         </w:rPr>
-        <w:t xml:space="preserve">void OSD::handle_osd_ping(MOSDPing *m) // </w:t>
+        <w:t>void OSD::</w:t>
+      </w:r>
+      <w:proofErr w:type="spellStart"/>
+      <w:r>
+        <w:rPr>
+          <w:rFonts w:hint="eastAsia"/>
+        </w:rPr>
+        <w:t>handle_osd_ping</w:t>
+      </w:r>
+      <w:proofErr w:type="spellEnd"/>
+      <w:r>
+        <w:rPr>
+          <w:rFonts w:hint="eastAsia"/>
+        </w:rPr>
+        <w:t>(</w:t>
+      </w:r>
+      <w:proofErr w:type="spellStart"/>
+      <w:r>
+        <w:rPr>
+          <w:rFonts w:hint="eastAsia"/>
+        </w:rPr>
+        <w:t>MOSDPing</w:t>
+      </w:r>
+      <w:proofErr w:type="spellEnd"/>
+      <w:r>
+        <w:rPr>
+          <w:rFonts w:hint="eastAsia"/>
+        </w:rPr>
+        <w:t xml:space="preserve"> *m) // </w:t>
       </w:r>
       <w:r>
         <w:rPr>
@@ -20503,12 +22690,14 @@
         </w:rPr>
         <w:t>处理</w:t>
       </w:r>
+      <w:proofErr w:type="spellStart"/>
       <w:r>
         <w:rPr>
           <w:rFonts w:hint="eastAsia"/>
         </w:rPr>
         <w:t>MOSDPing</w:t>
       </w:r>
+      <w:proofErr w:type="spellEnd"/>
       <w:r>
         <w:rPr>
           <w:rFonts w:hint="eastAsia"/>
@@ -20525,13 +22714,33 @@
       </w:r>
     </w:p>
     <w:p>
-      <w:r>
-        <w:t>OPTION(osd_heartbeat_interval, OPT_INT, 6)       // (seconds) how often we ping peers</w:t>
+      <w:proofErr w:type="gramStart"/>
+      <w:r>
+        <w:t>OPTION(</w:t>
+      </w:r>
+      <w:proofErr w:type="spellStart"/>
+      <w:proofErr w:type="gramEnd"/>
+      <w:r>
+        <w:t>osd_heartbeat_interval</w:t>
+      </w:r>
+      <w:proofErr w:type="spellEnd"/>
+      <w:r>
+        <w:t>, OPT_INT, 6)       // (seconds) how often we ping peers</w:t>
       </w:r>
     </w:p>
     <w:p>
-      <w:r>
-        <w:t>OPTION(osd_heartbeat_grace, OPT_INT, 20)         // (seconds) how long before we decide a peer has failed</w:t>
+      <w:proofErr w:type="gramStart"/>
+      <w:r>
+        <w:t>OPTION(</w:t>
+      </w:r>
+      <w:proofErr w:type="spellStart"/>
+      <w:proofErr w:type="gramEnd"/>
+      <w:r>
+        <w:t>osd_heartbeat_grace</w:t>
+      </w:r>
+      <w:proofErr w:type="spellEnd"/>
+      <w:r>
+        <w:t>, OPT_INT, 20)         // (seconds) how long before we decide a peer has failed</w:t>
       </w:r>
     </w:p>
     <w:p/>
@@ -20552,9 +22761,6 @@
     <w:p>
       <w:pPr>
         <w:pStyle w:val="1"/>
-        <w:rPr>
-          <w:rFonts w:hint="eastAsia"/>
-        </w:rPr>
       </w:pPr>
       <w:r>
         <w:rPr>
@@ -20658,7 +22864,21 @@
         <w:rPr>
           <w:rFonts w:hint="eastAsia"/>
         </w:rPr>
-        <w:t>机制并不能及时解决存储系统端到端正确的问题，很有可能上层应用早已经读到错误数据</w:t>
+        <w:t>机制并不能及时解决存储系统端到</w:t>
+      </w:r>
+      <w:proofErr w:type="gramStart"/>
+      <w:r>
+        <w:rPr>
+          <w:rFonts w:hint="eastAsia"/>
+        </w:rPr>
+        <w:t>端正确</w:t>
+      </w:r>
+      <w:proofErr w:type="gramEnd"/>
+      <w:r>
+        <w:rPr>
+          <w:rFonts w:hint="eastAsia"/>
+        </w:rPr>
+        <w:t>的问题，很有可能上层应用早已经读到错误数据</w:t>
       </w:r>
     </w:p>
     <w:p>
@@ -20729,7 +22949,21 @@
         <w:rPr>
           <w:rFonts w:hint="eastAsia"/>
         </w:rPr>
-        <w:t>对于第二个问题，传统端到端解决方案会更多采用固定数据块附加校验数据的“端到端校验”方案，但是</w:t>
+        <w:t>对于第二个问题，传统端到</w:t>
+      </w:r>
+      <w:proofErr w:type="gramStart"/>
+      <w:r>
+        <w:rPr>
+          <w:rFonts w:hint="eastAsia"/>
+        </w:rPr>
+        <w:t>端解决</w:t>
+      </w:r>
+      <w:proofErr w:type="gramEnd"/>
+      <w:r>
+        <w:rPr>
+          <w:rFonts w:hint="eastAsia"/>
+        </w:rPr>
+        <w:t>方案会更多采用固定数据块附加校验数据的“端到端校验”方案，但是</w:t>
       </w:r>
       <w:r>
         <w:rPr>
@@ -20773,6 +23007,7 @@
       <w:pPr>
         <w:pStyle w:val="2"/>
       </w:pPr>
+      <w:proofErr w:type="spellStart"/>
       <w:r>
         <w:t>T</w:t>
       </w:r>
@@ -20782,6 +23017,7 @@
         </w:rPr>
         <w:t>hreadPool</w:t>
       </w:r>
+      <w:proofErr w:type="spellEnd"/>
       <w:r>
         <w:rPr>
           <w:rFonts w:hint="eastAsia"/>
@@ -20792,9 +23028,6 @@
     <w:p>
       <w:pPr>
         <w:pStyle w:val="2"/>
-        <w:rPr>
-          <w:rFonts w:hint="eastAsia"/>
-        </w:rPr>
       </w:pPr>
       <w:r>
         <w:rPr>
@@ -21950,6 +24183,95 @@
     </w:lvl>
   </w:abstractNum>
   <w:abstractNum w:abstractNumId="10">
+    <w:nsid w:val="5FEE09BF"/>
+    <w:multiLevelType w:val="hybridMultilevel"/>
+    <w:tmpl w:val="73924ACC"/>
+    <w:lvl w:ilvl="0" w:tplc="FE629D64">
+      <w:start w:val="1"/>
+      <w:numFmt w:val="decimal"/>
+      <w:lvlText w:val="%1、"/>
+      <w:lvlJc w:val="left"/>
+      <w:pPr>
+        <w:ind w:left="360" w:hanging="360"/>
+      </w:pPr>
+      <w:rPr>
+        <w:rFonts w:hint="default"/>
+      </w:rPr>
+    </w:lvl>
+    <w:lvl w:ilvl="1" w:tplc="04090019" w:tentative="1">
+      <w:start w:val="1"/>
+      <w:numFmt w:val="lowerLetter"/>
+      <w:lvlText w:val="%2)"/>
+      <w:lvlJc w:val="left"/>
+      <w:pPr>
+        <w:ind w:left="840" w:hanging="420"/>
+      </w:pPr>
+    </w:lvl>
+    <w:lvl w:ilvl="2" w:tplc="0409001B" w:tentative="1">
+      <w:start w:val="1"/>
+      <w:numFmt w:val="lowerRoman"/>
+      <w:lvlText w:val="%3."/>
+      <w:lvlJc w:val="right"/>
+      <w:pPr>
+        <w:ind w:left="1260" w:hanging="420"/>
+      </w:pPr>
+    </w:lvl>
+    <w:lvl w:ilvl="3" w:tplc="0409000F" w:tentative="1">
+      <w:start w:val="1"/>
+      <w:numFmt w:val="decimal"/>
+      <w:lvlText w:val="%4."/>
+      <w:lvlJc w:val="left"/>
+      <w:pPr>
+        <w:ind w:left="1680" w:hanging="420"/>
+      </w:pPr>
+    </w:lvl>
+    <w:lvl w:ilvl="4" w:tplc="04090019" w:tentative="1">
+      <w:start w:val="1"/>
+      <w:numFmt w:val="lowerLetter"/>
+      <w:lvlText w:val="%5)"/>
+      <w:lvlJc w:val="left"/>
+      <w:pPr>
+        <w:ind w:left="2100" w:hanging="420"/>
+      </w:pPr>
+    </w:lvl>
+    <w:lvl w:ilvl="5" w:tplc="0409001B" w:tentative="1">
+      <w:start w:val="1"/>
+      <w:numFmt w:val="lowerRoman"/>
+      <w:lvlText w:val="%6."/>
+      <w:lvlJc w:val="right"/>
+      <w:pPr>
+        <w:ind w:left="2520" w:hanging="420"/>
+      </w:pPr>
+    </w:lvl>
+    <w:lvl w:ilvl="6" w:tplc="0409000F" w:tentative="1">
+      <w:start w:val="1"/>
+      <w:numFmt w:val="decimal"/>
+      <w:lvlText w:val="%7."/>
+      <w:lvlJc w:val="left"/>
+      <w:pPr>
+        <w:ind w:left="2940" w:hanging="420"/>
+      </w:pPr>
+    </w:lvl>
+    <w:lvl w:ilvl="7" w:tplc="04090019" w:tentative="1">
+      <w:start w:val="1"/>
+      <w:numFmt w:val="lowerLetter"/>
+      <w:lvlText w:val="%8)"/>
+      <w:lvlJc w:val="left"/>
+      <w:pPr>
+        <w:ind w:left="3360" w:hanging="420"/>
+      </w:pPr>
+    </w:lvl>
+    <w:lvl w:ilvl="8" w:tplc="0409001B" w:tentative="1">
+      <w:start w:val="1"/>
+      <w:numFmt w:val="lowerRoman"/>
+      <w:lvlText w:val="%9."/>
+      <w:lvlJc w:val="right"/>
+      <w:pPr>
+        <w:ind w:left="3780" w:hanging="420"/>
+      </w:pPr>
+    </w:lvl>
+  </w:abstractNum>
+  <w:abstractNum w:abstractNumId="11">
     <w:nsid w:val="64432A27"/>
     <w:multiLevelType w:val="hybridMultilevel"/>
     <w:tmpl w:val="9F32AD14"/>
@@ -22035,7 +24357,7 @@
       </w:pPr>
     </w:lvl>
   </w:abstractNum>
-  <w:abstractNum w:abstractNumId="11">
+  <w:abstractNum w:abstractNumId="12">
     <w:nsid w:val="6CCB663C"/>
     <w:multiLevelType w:val="hybridMultilevel"/>
     <w:tmpl w:val="C832BC5A"/>
@@ -22121,7 +24443,7 @@
       </w:pPr>
     </w:lvl>
   </w:abstractNum>
-  <w:abstractNum w:abstractNumId="12">
+  <w:abstractNum w:abstractNumId="13">
     <w:nsid w:val="6E4B7ABA"/>
     <w:multiLevelType w:val="hybridMultilevel"/>
     <w:tmpl w:val="EA7C585E"/>
@@ -22232,19 +24554,22 @@
     <w:abstractNumId w:val="2"/>
   </w:num>
   <w:num w:numId="9">
-    <w:abstractNumId w:val="12"/>
+    <w:abstractNumId w:val="13"/>
   </w:num>
   <w:num w:numId="10">
     <w:abstractNumId w:val="4"/>
   </w:num>
   <w:num w:numId="11">
-    <w:abstractNumId w:val="10"/>
+    <w:abstractNumId w:val="11"/>
   </w:num>
   <w:num w:numId="12">
-    <w:abstractNumId w:val="11"/>
+    <w:abstractNumId w:val="12"/>
   </w:num>
   <w:num w:numId="13">
     <w:abstractNumId w:val="6"/>
+  </w:num>
+  <w:num w:numId="14">
+    <w:abstractNumId w:val="10"/>
   </w:num>
 </w:numbering>
 </file>
@@ -22539,6 +24864,28 @@
     </w:pPr>
     <w:rPr>
       <w:rFonts w:asciiTheme="majorHAnsi" w:eastAsiaTheme="majorEastAsia" w:hAnsiTheme="majorHAnsi" w:cstheme="majorBidi"/>
+      <w:b/>
+      <w:bCs/>
+      <w:sz w:val="24"/>
+      <w:szCs w:val="24"/>
+    </w:rPr>
+  </w:style>
+  <w:style w:type="paragraph" w:styleId="7">
+    <w:name w:val="heading 7"/>
+    <w:basedOn w:val="a"/>
+    <w:next w:val="a"/>
+    <w:link w:val="7Char"/>
+    <w:uiPriority w:val="9"/>
+    <w:unhideWhenUsed/>
+    <w:qFormat/>
+    <w:rsid w:val="00C24524"/>
+    <w:pPr>
+      <w:keepNext/>
+      <w:keepLines/>
+      <w:spacing w:before="240" w:after="64" w:line="320" w:lineRule="auto"/>
+      <w:outlineLvl w:val="6"/>
+    </w:pPr>
+    <w:rPr>
       <w:b/>
       <w:bCs/>
       <w:sz w:val="24"/>
@@ -23141,6 +25488,19 @@
       <w:szCs w:val="24"/>
     </w:rPr>
   </w:style>
+  <w:style w:type="character" w:customStyle="1" w:styleId="7Char">
+    <w:name w:val="标题 7 Char"/>
+    <w:basedOn w:val="a0"/>
+    <w:link w:val="7"/>
+    <w:uiPriority w:val="9"/>
+    <w:rsid w:val="00C24524"/>
+    <w:rPr>
+      <w:b/>
+      <w:bCs/>
+      <w:sz w:val="24"/>
+      <w:szCs w:val="24"/>
+    </w:rPr>
+  </w:style>
 </w:styles>
 </file>
 
@@ -23434,6 +25794,28 @@
     </w:pPr>
     <w:rPr>
       <w:rFonts w:asciiTheme="majorHAnsi" w:eastAsiaTheme="majorEastAsia" w:hAnsiTheme="majorHAnsi" w:cstheme="majorBidi"/>
+      <w:b/>
+      <w:bCs/>
+      <w:sz w:val="24"/>
+      <w:szCs w:val="24"/>
+    </w:rPr>
+  </w:style>
+  <w:style w:type="paragraph" w:styleId="7">
+    <w:name w:val="heading 7"/>
+    <w:basedOn w:val="a"/>
+    <w:next w:val="a"/>
+    <w:link w:val="7Char"/>
+    <w:uiPriority w:val="9"/>
+    <w:unhideWhenUsed/>
+    <w:qFormat/>
+    <w:rsid w:val="00C24524"/>
+    <w:pPr>
+      <w:keepNext/>
+      <w:keepLines/>
+      <w:spacing w:before="240" w:after="64" w:line="320" w:lineRule="auto"/>
+      <w:outlineLvl w:val="6"/>
+    </w:pPr>
+    <w:rPr>
       <w:b/>
       <w:bCs/>
       <w:sz w:val="24"/>
@@ -24036,6 +26418,19 @@
       <w:szCs w:val="24"/>
     </w:rPr>
   </w:style>
+  <w:style w:type="character" w:customStyle="1" w:styleId="7Char">
+    <w:name w:val="标题 7 Char"/>
+    <w:basedOn w:val="a0"/>
+    <w:link w:val="7"/>
+    <w:uiPriority w:val="9"/>
+    <w:rsid w:val="00C24524"/>
+    <w:rPr>
+      <w:b/>
+      <w:bCs/>
+      <w:sz w:val="24"/>
+      <w:szCs w:val="24"/>
+    </w:rPr>
+  </w:style>
 </w:styles>
 </file>
 
@@ -24329,7 +26724,7 @@
 </file>
 
 <file path=customXml/itemProps1.xml><?xml version="1.0" encoding="utf-8"?>
-<ds:datastoreItem xmlns:ds="http://schemas.openxmlformats.org/officeDocument/2006/customXml" ds:itemID="{73AB40BC-9010-4214-93D8-C7C6BF521011}">
+<ds:datastoreItem xmlns:ds="http://schemas.openxmlformats.org/officeDocument/2006/customXml" ds:itemID="{301BEDA6-11D6-4EB1-8ACD-709380A50742}">
   <ds:schemaRefs>
     <ds:schemaRef ds:uri="http://schemas.openxmlformats.org/officeDocument/2006/bibliography"/>
   </ds:schemaRefs>

</xml_diff>

<commit_message>
ceph-book: add PGMonitor analysis.
Signed-off-by: cxwshawn <cxwshawn@gmail.com>
</commit_message>
<xml_diff>
--- a/ceph开发从入门到精通.docx
+++ b/ceph开发从入门到精通.docx
@@ -20,6 +20,7 @@
           <w:docPartUnique/>
         </w:docPartObj>
       </w:sdtPr>
+      <w:sdtEndPr/>
       <w:sdtContent>
         <w:p>
           <w:pPr>
@@ -2832,10 +2833,10 @@
             <v:path o:extrusionok="f" gradientshapeok="t" o:connecttype="rect"/>
             <o:lock v:ext="edit" aspectratio="t"/>
           </v:shapetype>
-          <v:shape id="_x0000_i1025" type="#_x0000_t75" style="width:159pt;height:24.75pt" o:ole="">
+          <v:shape id="_x0000_i1025" type="#_x0000_t75" style="width:158.95pt;height:24.45pt" o:ole="">
             <v:imagedata r:id="rId10" o:title=""/>
           </v:shape>
-          <o:OLEObject Type="Embed" ProgID="Visio.Drawing.11" ShapeID="_x0000_i1025" DrawAspect="Content" ObjectID="_1504695661" r:id="rId11"/>
+          <o:OLEObject Type="Embed" ProgID="Visio.Drawing.11" ShapeID="_x0000_i1025" DrawAspect="Content" ObjectID="_1505117934" r:id="rId11"/>
         </w:object>
       </w:r>
     </w:p>
@@ -3035,10 +3036,10 @@
     <w:p>
       <w:r>
         <w:object w:dxaOrig="4544" w:dyaOrig="2645">
-          <v:shape id="_x0000_i1026" type="#_x0000_t75" style="width:430.5pt;height:249.75pt" o:ole="">
+          <v:shape id="_x0000_i1026" type="#_x0000_t75" style="width:430.65pt;height:249.95pt" o:ole="">
             <v:imagedata r:id="rId12" o:title=""/>
           </v:shape>
-          <o:OLEObject Type="Embed" ProgID="Visio.Drawing.11" ShapeID="_x0000_i1026" DrawAspect="Content" ObjectID="_1504695662" r:id="rId13"/>
+          <o:OLEObject Type="Embed" ProgID="Visio.Drawing.11" ShapeID="_x0000_i1026" DrawAspect="Content" ObjectID="_1505117935" r:id="rId13"/>
         </w:object>
       </w:r>
     </w:p>
@@ -4522,10 +4523,10 @@
     <w:p>
       <w:r>
         <w:object w:dxaOrig="10450" w:dyaOrig="3845">
-          <v:shape id="_x0000_i1027" type="#_x0000_t75" style="width:414.75pt;height:153pt" o:ole="">
+          <v:shape id="_x0000_i1027" type="#_x0000_t75" style="width:415pt;height:152.85pt" o:ole="">
             <v:imagedata r:id="rId14" o:title=""/>
           </v:shape>
-          <o:OLEObject Type="Embed" ProgID="Visio.Drawing.11" ShapeID="_x0000_i1027" DrawAspect="Content" ObjectID="_1504695663" r:id="rId15"/>
+          <o:OLEObject Type="Embed" ProgID="Visio.Drawing.11" ShapeID="_x0000_i1027" DrawAspect="Content" ObjectID="_1505117936" r:id="rId15"/>
         </w:object>
       </w:r>
     </w:p>
@@ -5651,7 +5652,7 @@
               <w:rPr>
                 <w:rFonts w:hint="eastAsia"/>
               </w:rPr>
-              <w:t>，状态置位</w:t>
+              <w:t>，状态置为</w:t>
             </w:r>
             <w:r>
               <w:t>STATE_RECOVERING</w:t>
@@ -5944,13 +5945,8 @@
           </w:tcPr>
           <w:p>
             <w:r>
-              <w:t>HealthMonitor::</w:t>
-            </w:r>
-            <w:proofErr w:type="spellStart"/>
-            <w:r>
-              <w:t>service_dispatch</w:t>
-            </w:r>
-            <w:proofErr w:type="spellEnd"/>
+              <w:t>HealthMonitor::service_dispatch</w:t>
+            </w:r>
           </w:p>
         </w:tc>
       </w:tr>
@@ -6292,8 +6288,8 @@
       <w:tblGrid>
         <w:gridCol w:w="2971"/>
         <w:gridCol w:w="1248"/>
-        <w:gridCol w:w="1728"/>
-        <w:gridCol w:w="2575"/>
+        <w:gridCol w:w="2552"/>
+        <w:gridCol w:w="1751"/>
       </w:tblGrid>
       <w:tr>
         <w:tc>
@@ -6324,7 +6320,7 @@
         </w:tc>
         <w:tc>
           <w:tcPr>
-            <w:tcW w:w="1728" w:type="dxa"/>
+            <w:tcW w:w="2552" w:type="dxa"/>
           </w:tcPr>
           <w:p>
             <w:r>
@@ -6337,7 +6333,7 @@
         </w:tc>
         <w:tc>
           <w:tcPr>
-            <w:tcW w:w="2575" w:type="dxa"/>
+            <w:tcW w:w="1751" w:type="dxa"/>
           </w:tcPr>
           <w:p>
             <w:r>
@@ -6364,19 +6360,40 @@
           <w:tcPr>
             <w:tcW w:w="1248" w:type="dxa"/>
           </w:tcPr>
-          <w:p/>
-        </w:tc>
-        <w:tc>
-          <w:tcPr>
-            <w:tcW w:w="1728" w:type="dxa"/>
-          </w:tcPr>
-          <w:p/>
-        </w:tc>
-        <w:tc>
-          <w:tcPr>
-            <w:tcW w:w="2575" w:type="dxa"/>
-          </w:tcPr>
-          <w:p/>
+          <w:p>
+            <w:r>
+              <w:t>MMonGetOSDMap</w:t>
+            </w:r>
+          </w:p>
+        </w:tc>
+        <w:tc>
+          <w:tcPr>
+            <w:tcW w:w="2552" w:type="dxa"/>
+          </w:tcPr>
+          <w:p>
+            <w:r>
+              <w:rPr>
+                <w:rFonts w:hint="eastAsia"/>
+              </w:rPr>
+              <w:t>获取</w:t>
+            </w:r>
+            <w:r>
+              <w:rPr>
+                <w:rFonts w:hint="eastAsia"/>
+              </w:rPr>
+              <w:t>OSDMap</w:t>
+            </w:r>
+          </w:p>
+        </w:tc>
+        <w:tc>
+          <w:tcPr>
+            <w:tcW w:w="1751" w:type="dxa"/>
+          </w:tcPr>
+          <w:p>
+            <w:r>
+              <w:t>preprocess_get_osdmap</w:t>
+            </w:r>
+          </w:p>
         </w:tc>
       </w:tr>
       <w:tr>
@@ -6402,7 +6419,7 @@
         </w:tc>
         <w:tc>
           <w:tcPr>
-            <w:tcW w:w="1728" w:type="dxa"/>
+            <w:tcW w:w="2552" w:type="dxa"/>
           </w:tcPr>
           <w:p>
             <w:r>
@@ -6433,14 +6450,9 @@
         </w:tc>
         <w:tc>
           <w:tcPr>
-            <w:tcW w:w="2575" w:type="dxa"/>
-          </w:tcPr>
-          <w:p>
-            <w:pPr>
-              <w:rPr>
-                <w:rFonts w:hint="eastAsia"/>
-              </w:rPr>
-            </w:pPr>
+            <w:tcW w:w="1751" w:type="dxa"/>
+          </w:tcPr>
+          <w:p>
             <w:r>
               <w:t>preprocess_mark_me_down</w:t>
             </w:r>
@@ -6475,21 +6487,141 @@
         </w:tc>
         <w:tc>
           <w:tcPr>
-            <w:tcW w:w="1728" w:type="dxa"/>
-          </w:tcPr>
-          <w:p/>
-        </w:tc>
-        <w:tc>
-          <w:tcPr>
-            <w:tcW w:w="2575" w:type="dxa"/>
+            <w:tcW w:w="2552" w:type="dxa"/>
           </w:tcPr>
           <w:p>
             <w:pPr>
-              <w:rPr>
-                <w:rFonts w:hint="eastAsia"/>
-              </w:rPr>
+              <w:jc w:val="left"/>
             </w:pPr>
             <w:r>
+              <w:rPr>
+                <w:rFonts w:hint="eastAsia"/>
+              </w:rPr>
+              <w:t xml:space="preserve">1. </w:t>
+            </w:r>
+            <w:r>
+              <w:rPr>
+                <w:rFonts w:hint="eastAsia"/>
+              </w:rPr>
+              <w:t>OSD</w:t>
+            </w:r>
+            <w:r>
+              <w:rPr>
+                <w:rFonts w:hint="eastAsia"/>
+              </w:rPr>
+              <w:t>每隔</w:t>
+            </w:r>
+            <w:r>
+              <w:t>OSD_TICK_INTERVAL</w:t>
+            </w:r>
+            <w:r>
+              <w:rPr>
+                <w:rFonts w:hint="eastAsia"/>
+              </w:rPr>
+              <w:t>检测心跳无响应的</w:t>
+            </w:r>
+            <w:r>
+              <w:rPr>
+                <w:rFonts w:hint="eastAsia"/>
+              </w:rPr>
+              <w:t>OSD</w:t>
+            </w:r>
+            <w:r>
+              <w:rPr>
+                <w:rFonts w:hint="eastAsia"/>
+              </w:rPr>
+              <w:t>，并将失败的</w:t>
+            </w:r>
+            <w:r>
+              <w:rPr>
+                <w:rFonts w:hint="eastAsia"/>
+              </w:rPr>
+              <w:t>OSD report</w:t>
+            </w:r>
+            <w:r>
+              <w:rPr>
+                <w:rFonts w:hint="eastAsia"/>
+              </w:rPr>
+              <w:t>给</w:t>
+            </w:r>
+            <w:r>
+              <w:rPr>
+                <w:rFonts w:hint="eastAsia"/>
+              </w:rPr>
+              <w:t>Monitor</w:t>
+            </w:r>
+            <w:r>
+              <w:rPr>
+                <w:rFonts w:hint="eastAsia"/>
+              </w:rPr>
+              <w:t>；</w:t>
+            </w:r>
+          </w:p>
+          <w:p>
+            <w:pPr>
+              <w:jc w:val="left"/>
+            </w:pPr>
+            <w:r>
+              <w:rPr>
+                <w:rFonts w:hint="eastAsia"/>
+              </w:rPr>
+              <w:lastRenderedPageBreak/>
+              <w:t>2. Monitor</w:t>
+            </w:r>
+            <w:r>
+              <w:rPr>
+                <w:rFonts w:hint="eastAsia"/>
+              </w:rPr>
+              <w:t>判断上报次数</w:t>
+            </w:r>
+            <w:r>
+              <w:rPr>
+                <w:rFonts w:hint="eastAsia"/>
+              </w:rPr>
+              <w:t>&gt;=</w:t>
+            </w:r>
+            <w:r>
+              <w:t>mon_osd_min_down_reports</w:t>
+            </w:r>
+            <w:r>
+              <w:rPr>
+                <w:rFonts w:hint="eastAsia"/>
+              </w:rPr>
+              <w:t>，那么就将</w:t>
+            </w:r>
+            <w:r>
+              <w:rPr>
+                <w:rFonts w:hint="eastAsia"/>
+              </w:rPr>
+              <w:t>target_osd</w:t>
+            </w:r>
+            <w:r>
+              <w:rPr>
+                <w:rFonts w:hint="eastAsia"/>
+              </w:rPr>
+              <w:t>标识为</w:t>
+            </w:r>
+            <w:r>
+              <w:rPr>
+                <w:rFonts w:hint="eastAsia"/>
+              </w:rPr>
+              <w:t>down</w:t>
+            </w:r>
+            <w:r>
+              <w:rPr>
+                <w:rFonts w:hint="eastAsia"/>
+              </w:rPr>
+              <w:t>；</w:t>
+            </w:r>
+          </w:p>
+        </w:tc>
+        <w:tc>
+          <w:tcPr>
+            <w:tcW w:w="1751" w:type="dxa"/>
+          </w:tcPr>
+          <w:p>
+            <w:r>
+              <w:lastRenderedPageBreak/>
               <w:t>preprocess_failure</w:t>
             </w:r>
           </w:p>
@@ -6503,6 +6635,7 @@
           </w:tcPr>
           <w:p>
             <w:r>
+              <w:lastRenderedPageBreak/>
               <w:t>MSG_OSD_BOOT</w:t>
             </w:r>
           </w:p>
@@ -6519,15 +6652,61 @@
         </w:tc>
         <w:tc>
           <w:tcPr>
-            <w:tcW w:w="1728" w:type="dxa"/>
-          </w:tcPr>
-          <w:p/>
-        </w:tc>
-        <w:tc>
-          <w:tcPr>
-            <w:tcW w:w="2575" w:type="dxa"/>
-          </w:tcPr>
-          <w:p>
+            <w:tcW w:w="2552" w:type="dxa"/>
+          </w:tcPr>
+          <w:p>
+            <w:r>
+              <w:rPr>
+                <w:rFonts w:hint="eastAsia"/>
+              </w:rPr>
+              <w:t>新</w:t>
+            </w:r>
+            <w:r>
+              <w:rPr>
+                <w:rFonts w:hint="eastAsia"/>
+              </w:rPr>
+              <w:t>OSD</w:t>
+            </w:r>
+            <w:r>
+              <w:rPr>
+                <w:rFonts w:hint="eastAsia"/>
+              </w:rPr>
+              <w:t>加入时发送请求到</w:t>
+            </w:r>
+            <w:r>
+              <w:rPr>
+                <w:rFonts w:hint="eastAsia"/>
+              </w:rPr>
+              <w:t>Monitor</w:t>
+            </w:r>
+            <w:r>
+              <w:rPr>
+                <w:rFonts w:hint="eastAsia"/>
+              </w:rPr>
+              <w:t>，参考新</w:t>
+            </w:r>
+            <w:r>
+              <w:rPr>
+                <w:rFonts w:hint="eastAsia"/>
+              </w:rPr>
+              <w:t>OSD</w:t>
+            </w:r>
+            <w:r>
+              <w:rPr>
+                <w:rFonts w:hint="eastAsia"/>
+              </w:rPr>
+              <w:t>的加入流程；</w:t>
+            </w:r>
+          </w:p>
+        </w:tc>
+        <w:tc>
+          <w:tcPr>
+            <w:tcW w:w="1751" w:type="dxa"/>
+          </w:tcPr>
+          <w:p>
+            <w:r>
+              <w:t>preprocess_boot</w:t>
+            </w:r>
             <w:r>
               <w:t>prepare_boot</w:t>
             </w:r>
@@ -6549,19 +6728,105 @@
           <w:tcPr>
             <w:tcW w:w="1248" w:type="dxa"/>
           </w:tcPr>
-          <w:p/>
-        </w:tc>
-        <w:tc>
-          <w:tcPr>
-            <w:tcW w:w="1728" w:type="dxa"/>
-          </w:tcPr>
-          <w:p/>
-        </w:tc>
-        <w:tc>
-          <w:tcPr>
-            <w:tcW w:w="2575" w:type="dxa"/>
-          </w:tcPr>
-          <w:p/>
+          <w:p>
+            <w:r>
+              <w:t>MOSDAlive</w:t>
+            </w:r>
+          </w:p>
+        </w:tc>
+        <w:tc>
+          <w:tcPr>
+            <w:tcW w:w="2552" w:type="dxa"/>
+          </w:tcPr>
+          <w:p>
+            <w:pPr>
+              <w:jc w:val="left"/>
+            </w:pPr>
+            <w:r>
+              <w:rPr>
+                <w:rFonts w:hint="eastAsia"/>
+              </w:rPr>
+              <w:t>OSD</w:t>
+            </w:r>
+            <w:r>
+              <w:rPr>
+                <w:rFonts w:hint="eastAsia"/>
+              </w:rPr>
+              <w:t>判断</w:t>
+            </w:r>
+            <w:r>
+              <w:t>up_thru_wanted</w:t>
+            </w:r>
+            <w:r>
+              <w:rPr>
+                <w:rFonts w:hint="eastAsia"/>
+              </w:rPr>
+              <w:t>决定是否发送请求给</w:t>
+            </w:r>
+            <w:r>
+              <w:rPr>
+                <w:rFonts w:hint="eastAsia"/>
+              </w:rPr>
+              <w:t>Monitor</w:t>
+            </w:r>
+            <w:r>
+              <w:rPr>
+                <w:rFonts w:hint="eastAsia"/>
+              </w:rPr>
+              <w:t>，</w:t>
+            </w:r>
+            <w:r>
+              <w:rPr>
+                <w:rFonts w:hint="eastAsia"/>
+              </w:rPr>
+              <w:t>Monitor</w:t>
+            </w:r>
+            <w:r>
+              <w:rPr>
+                <w:rFonts w:hint="eastAsia"/>
+              </w:rPr>
+              <w:t>发送</w:t>
+            </w:r>
+            <w:r>
+              <w:rPr>
+                <w:rFonts w:hint="eastAsia"/>
+              </w:rPr>
+              <w:t>Incremental OSDMap</w:t>
+            </w:r>
+            <w:r>
+              <w:rPr>
+                <w:rFonts w:hint="eastAsia"/>
+              </w:rPr>
+              <w:t>返回给</w:t>
+            </w:r>
+            <w:r>
+              <w:rPr>
+                <w:rFonts w:hint="eastAsia"/>
+              </w:rPr>
+              <w:t>OSD</w:t>
+            </w:r>
+            <w:r>
+              <w:rPr>
+                <w:rFonts w:hint="eastAsia"/>
+              </w:rPr>
+              <w:t>；</w:t>
+            </w:r>
+          </w:p>
+        </w:tc>
+        <w:tc>
+          <w:tcPr>
+            <w:tcW w:w="1751" w:type="dxa"/>
+          </w:tcPr>
+          <w:p>
+            <w:r>
+              <w:t>preprocess_alive</w:t>
+            </w:r>
+          </w:p>
+          <w:p>
+            <w:r>
+              <w:t>prepare_alive</w:t>
+            </w:r>
+          </w:p>
         </w:tc>
       </w:tr>
       <w:tr>
@@ -6579,19 +6844,99 @@
           <w:tcPr>
             <w:tcW w:w="1248" w:type="dxa"/>
           </w:tcPr>
-          <w:p/>
-        </w:tc>
-        <w:tc>
-          <w:tcPr>
-            <w:tcW w:w="1728" w:type="dxa"/>
-          </w:tcPr>
-          <w:p/>
-        </w:tc>
-        <w:tc>
-          <w:tcPr>
-            <w:tcW w:w="2575" w:type="dxa"/>
-          </w:tcPr>
-          <w:p/>
+          <w:p>
+            <w:r>
+              <w:t>MOSDPGTemp</w:t>
+            </w:r>
+          </w:p>
+        </w:tc>
+        <w:tc>
+          <w:tcPr>
+            <w:tcW w:w="2552" w:type="dxa"/>
+          </w:tcPr>
+          <w:p>
+            <w:pPr>
+              <w:jc w:val="left"/>
+            </w:pPr>
+            <w:r>
+              <w:t>P</w:t>
+            </w:r>
+            <w:r>
+              <w:rPr>
+                <w:rFonts w:hint="eastAsia"/>
+              </w:rPr>
+              <w:t>rimary OSD</w:t>
+            </w:r>
+            <w:r>
+              <w:rPr>
+                <w:rFonts w:hint="eastAsia"/>
+              </w:rPr>
+              <w:t>处于</w:t>
+            </w:r>
+            <w:r>
+              <w:rPr>
+                <w:rFonts w:hint="eastAsia"/>
+              </w:rPr>
+              <w:t>backfilling</w:t>
+            </w:r>
+            <w:r>
+              <w:rPr>
+                <w:rFonts w:hint="eastAsia"/>
+              </w:rPr>
+              <w:t>状态无法提供读取服务时，会发送该消息到</w:t>
+            </w:r>
+            <w:r>
+              <w:rPr>
+                <w:rFonts w:hint="eastAsia"/>
+              </w:rPr>
+              <w:t>Monitor</w:t>
+            </w:r>
+            <w:r>
+              <w:rPr>
+                <w:rFonts w:hint="eastAsia"/>
+              </w:rPr>
+              <w:t>，将</w:t>
+            </w:r>
+            <w:r>
+              <w:rPr>
+                <w:rFonts w:hint="eastAsia"/>
+              </w:rPr>
+              <w:t>PG</w:t>
+            </w:r>
+            <w:r>
+              <w:rPr>
+                <w:rFonts w:hint="eastAsia"/>
+              </w:rPr>
+              <w:t>临时映射到其他的</w:t>
+            </w:r>
+            <w:r>
+              <w:rPr>
+                <w:rFonts w:hint="eastAsia"/>
+              </w:rPr>
+              <w:t>OSD</w:t>
+            </w:r>
+            <w:r>
+              <w:rPr>
+                <w:rFonts w:hint="eastAsia"/>
+              </w:rPr>
+              <w:t>上提供去服务；</w:t>
+            </w:r>
+          </w:p>
+        </w:tc>
+        <w:tc>
+          <w:tcPr>
+            <w:tcW w:w="1751" w:type="dxa"/>
+          </w:tcPr>
+          <w:p>
+            <w:r>
+              <w:t>preprocess_pgtemp</w:t>
+            </w:r>
+          </w:p>
+          <w:p>
+            <w:r>
+              <w:t>prepare_pgtemp</w:t>
+            </w:r>
+          </w:p>
         </w:tc>
       </w:tr>
       <w:tr>
@@ -6609,19 +6954,34 @@
           <w:tcPr>
             <w:tcW w:w="1248" w:type="dxa"/>
           </w:tcPr>
-          <w:p/>
-        </w:tc>
-        <w:tc>
-          <w:tcPr>
-            <w:tcW w:w="1728" w:type="dxa"/>
-          </w:tcPr>
-          <w:p/>
-        </w:tc>
-        <w:tc>
-          <w:tcPr>
-            <w:tcW w:w="2575" w:type="dxa"/>
-          </w:tcPr>
-          <w:p/>
+          <w:p>
+            <w:r>
+              <w:t>MRemoveSnaps</w:t>
+            </w:r>
+          </w:p>
+        </w:tc>
+        <w:tc>
+          <w:tcPr>
+            <w:tcW w:w="2552" w:type="dxa"/>
+          </w:tcPr>
+          <w:p>
+            <w:r>
+              <w:rPr>
+                <w:rFonts w:hint="eastAsia"/>
+              </w:rPr>
+              <w:t>删除快照信息</w:t>
+            </w:r>
+          </w:p>
+        </w:tc>
+        <w:tc>
+          <w:tcPr>
+            <w:tcW w:w="1751" w:type="dxa"/>
+          </w:tcPr>
+          <w:p>
+            <w:r>
+              <w:t>prepare_remove_snaps</w:t>
+            </w:r>
+          </w:p>
         </w:tc>
       </w:tr>
       <w:tr>
@@ -6631,7 +6991,6 @@
           </w:tcPr>
           <w:p>
             <w:r>
-              <w:lastRenderedPageBreak/>
               <w:t>CEPH_MSG_POOLOP</w:t>
             </w:r>
           </w:p>
@@ -6640,82 +6999,190 @@
           <w:tcPr>
             <w:tcW w:w="1248" w:type="dxa"/>
           </w:tcPr>
-          <w:p/>
-        </w:tc>
-        <w:tc>
-          <w:tcPr>
-            <w:tcW w:w="1728" w:type="dxa"/>
-          </w:tcPr>
-          <w:p/>
-        </w:tc>
-        <w:tc>
-          <w:tcPr>
-            <w:tcW w:w="2575" w:type="dxa"/>
-          </w:tcPr>
-          <w:p/>
+          <w:p>
+            <w:r>
+              <w:t>MPoolOp</w:t>
+            </w:r>
+          </w:p>
+        </w:tc>
+        <w:tc>
+          <w:tcPr>
+            <w:tcW w:w="2552" w:type="dxa"/>
+          </w:tcPr>
+          <w:p>
+            <w:r>
+              <w:rPr>
+                <w:rFonts w:hint="eastAsia"/>
+              </w:rPr>
+              <w:t>删除</w:t>
+            </w:r>
+            <w:r>
+              <w:rPr>
+                <w:rFonts w:hint="eastAsia"/>
+              </w:rPr>
+              <w:t>/</w:t>
+            </w:r>
+            <w:r>
+              <w:rPr>
+                <w:rFonts w:hint="eastAsia"/>
+              </w:rPr>
+              <w:t>创建</w:t>
+            </w:r>
+            <w:r>
+              <w:rPr>
+                <w:rFonts w:hint="eastAsia"/>
+              </w:rPr>
+              <w:t>Pool</w:t>
+            </w:r>
+            <w:r>
+              <w:rPr>
+                <w:rFonts w:hint="eastAsia"/>
+              </w:rPr>
+              <w:t>，创建</w:t>
+            </w:r>
+            <w:r>
+              <w:rPr>
+                <w:rFonts w:hint="eastAsia"/>
+              </w:rPr>
+              <w:t>/</w:t>
+            </w:r>
+            <w:r>
+              <w:rPr>
+                <w:rFonts w:hint="eastAsia"/>
+              </w:rPr>
+              <w:t>删除</w:t>
+            </w:r>
+            <w:r>
+              <w:rPr>
+                <w:rFonts w:hint="eastAsia"/>
+              </w:rPr>
+              <w:t>pool</w:t>
+            </w:r>
+            <w:r>
+              <w:rPr>
+                <w:rFonts w:hint="eastAsia"/>
+              </w:rPr>
+              <w:t>快照等</w:t>
+            </w:r>
+          </w:p>
+        </w:tc>
+        <w:tc>
+          <w:tcPr>
+            <w:tcW w:w="1751" w:type="dxa"/>
+          </w:tcPr>
+          <w:p>
+            <w:r>
+              <w:t>prepare_pool_op</w:t>
+            </w:r>
+          </w:p>
         </w:tc>
       </w:tr>
     </w:tbl>
     <w:p>
       <w:pPr>
         <w:rPr>
-          <w:rFonts w:hint="eastAsia"/>
+          <w:color w:val="FF0000"/>
         </w:rPr>
       </w:pPr>
-    </w:p>
-    <w:p>
-      <w:pPr>
+      <w:r>
         <w:rPr>
           <w:rFonts w:hint="eastAsia"/>
           <w:color w:val="FF0000"/>
         </w:rPr>
-      </w:pPr>
+        <w:t>在</w:t>
+      </w:r>
       <w:r>
         <w:rPr>
           <w:rFonts w:hint="eastAsia"/>
           <w:color w:val="FF0000"/>
         </w:rPr>
-        <w:t>TODO</w:t>
+        <w:t>PaxosService</w:t>
       </w:r>
       <w:r>
         <w:rPr>
           <w:rFonts w:hint="eastAsia"/>
           <w:color w:val="FF0000"/>
         </w:rPr>
-        <w:t>：</w:t>
-      </w:r>
-      <w:bookmarkStart w:id="12" w:name="_GoBack"/>
-      <w:bookmarkEnd w:id="12"/>
+        <w:t>中调用完</w:t>
+      </w:r>
       <w:r>
         <w:rPr>
           <w:rFonts w:hint="eastAsia"/>
           <w:color w:val="FF0000"/>
         </w:rPr>
-        <w:t>分析到</w:t>
-      </w:r>
-      <w:r>
-        <w:t>MSG_OSD_BOOT</w:t>
-      </w:r>
-    </w:p>
-    <w:p>
-      <w:pPr>
-        <w:rPr>
+        <w:t>prepare_update</w:t>
+      </w:r>
+      <w:r>
+        <w:rPr>
+          <w:rFonts w:hint="eastAsia"/>
           <w:color w:val="FF0000"/>
         </w:rPr>
-      </w:pPr>
+        <w:t>后都会调用</w:t>
+      </w:r>
+      <w:r>
+        <w:rPr>
+          <w:color w:val="FF0000"/>
+        </w:rPr>
+        <w:t>propose_pending</w:t>
+      </w:r>
+      <w:r>
+        <w:rPr>
+          <w:rFonts w:hint="eastAsia"/>
+          <w:color w:val="FF0000"/>
+        </w:rPr>
+        <w:t>发起决议</w:t>
+      </w:r>
+      <w:r>
+        <w:rPr>
+          <w:rFonts w:hint="eastAsia"/>
+          <w:color w:val="FF0000"/>
+        </w:rPr>
+        <w:t>，</w:t>
+      </w:r>
       <w:proofErr w:type="spellStart"/>
       <w:r>
         <w:rPr>
+          <w:rFonts w:hint="eastAsia"/>
           <w:color w:val="FF0000"/>
         </w:rPr>
-        <w:t>T</w:t>
-      </w:r>
+        <w:t>paxos</w:t>
+      </w:r>
+      <w:proofErr w:type="spellEnd"/>
       <w:r>
         <w:rPr>
           <w:rFonts w:hint="eastAsia"/>
           <w:color w:val="FF0000"/>
         </w:rPr>
-        <w:t>odo</w:t>
+        <w:t>结束后，</w:t>
+      </w:r>
+      <w:r>
+        <w:rPr>
+          <w:rFonts w:hint="eastAsia"/>
+          <w:color w:val="FF0000"/>
+        </w:rPr>
+        <w:t>更新</w:t>
+      </w:r>
+      <w:r>
+        <w:rPr>
+          <w:rFonts w:hint="eastAsia"/>
+          <w:color w:val="FF0000"/>
+        </w:rPr>
+        <w:t>clustermap</w:t>
+      </w:r>
+      <w:r>
+        <w:rPr>
+          <w:rFonts w:hint="eastAsia"/>
+          <w:color w:val="FF0000"/>
+        </w:rPr>
+        <w:t>到</w:t>
+      </w:r>
+      <w:proofErr w:type="spellStart"/>
+      <w:r>
+        <w:rPr>
+          <w:rFonts w:hint="eastAsia"/>
+          <w:color w:val="FF0000"/>
+        </w:rPr>
+        <w:t>db</w:t>
       </w:r>
       <w:proofErr w:type="spellEnd"/>
       <w:r>
@@ -6723,29 +7190,14 @@
           <w:rFonts w:hint="eastAsia"/>
           <w:color w:val="FF0000"/>
         </w:rPr>
-        <w:t>：分析</w:t>
-      </w:r>
-      <w:proofErr w:type="spellStart"/>
-      <w:r>
-        <w:rPr>
+        <w:t>中</w:t>
+      </w:r>
+      <w:r>
+        <w:rPr>
+          <w:rFonts w:hint="eastAsia"/>
           <w:color w:val="FF0000"/>
         </w:rPr>
-        <w:t>wait_for_finished_proposal</w:t>
-      </w:r>
-      <w:proofErr w:type="spellEnd"/>
-      <w:r>
-        <w:rPr>
-          <w:rFonts w:hint="eastAsia"/>
-          <w:color w:val="FF0000"/>
-        </w:rPr>
-        <w:t>什么时候完成</w:t>
-      </w:r>
-      <w:r>
-        <w:rPr>
-          <w:rFonts w:hint="eastAsia"/>
-          <w:color w:val="FF0000"/>
-        </w:rPr>
-        <w:t>proposal</w:t>
+        <w:t>；</w:t>
       </w:r>
     </w:p>
     <w:p>
@@ -6769,6 +7221,738 @@
           <w:rFonts w:hint="eastAsia"/>
         </w:rPr>
         <w:t>处理</w:t>
+      </w:r>
+    </w:p>
+    <w:tbl>
+      <w:tblPr>
+        <w:tblStyle w:val="a7"/>
+        <w:tblW w:w="0" w:type="auto"/>
+        <w:tblLook w:val="04A0" w:firstRow="1" w:lastRow="0" w:firstColumn="1" w:lastColumn="0" w:noHBand="0" w:noVBand="1"/>
+      </w:tblPr>
+      <w:tblGrid>
+        <w:gridCol w:w="2283"/>
+        <w:gridCol w:w="2061"/>
+        <w:gridCol w:w="1874"/>
+        <w:gridCol w:w="2304"/>
+      </w:tblGrid>
+      <w:tr>
+        <w:tc>
+          <w:tcPr>
+            <w:tcW w:w="2145" w:type="dxa"/>
+          </w:tcPr>
+          <w:p>
+            <w:r>
+              <w:rPr>
+                <w:rFonts w:hint="eastAsia"/>
+              </w:rPr>
+              <w:t>消息类型</w:t>
+            </w:r>
+          </w:p>
+        </w:tc>
+        <w:tc>
+          <w:tcPr>
+            <w:tcW w:w="2145" w:type="dxa"/>
+          </w:tcPr>
+          <w:p>
+            <w:r>
+              <w:rPr>
+                <w:rFonts w:hint="eastAsia"/>
+              </w:rPr>
+              <w:t>消息结构体</w:t>
+            </w:r>
+          </w:p>
+        </w:tc>
+        <w:tc>
+          <w:tcPr>
+            <w:tcW w:w="2145" w:type="dxa"/>
+          </w:tcPr>
+          <w:p>
+            <w:r>
+              <w:rPr>
+                <w:rFonts w:hint="eastAsia"/>
+              </w:rPr>
+              <w:t>消息作用</w:t>
+            </w:r>
+          </w:p>
+        </w:tc>
+        <w:tc>
+          <w:tcPr>
+            <w:tcW w:w="2087" w:type="dxa"/>
+          </w:tcPr>
+          <w:p>
+            <w:r>
+              <w:rPr>
+                <w:rFonts w:hint="eastAsia"/>
+              </w:rPr>
+              <w:t>处理接口</w:t>
+            </w:r>
+          </w:p>
+        </w:tc>
+      </w:tr>
+      <w:tr>
+        <w:tc>
+          <w:tcPr>
+            <w:tcW w:w="2145" w:type="dxa"/>
+          </w:tcPr>
+          <w:p>
+            <w:r>
+              <w:t>CEPH_MSG_STATFS</w:t>
+            </w:r>
+          </w:p>
+        </w:tc>
+        <w:tc>
+          <w:tcPr>
+            <w:tcW w:w="2145" w:type="dxa"/>
+          </w:tcPr>
+          <w:p>
+            <w:r>
+              <w:t>MStatfs</w:t>
+            </w:r>
+          </w:p>
+        </w:tc>
+        <w:tc>
+          <w:tcPr>
+            <w:tcW w:w="2145" w:type="dxa"/>
+          </w:tcPr>
+          <w:p>
+            <w:r>
+              <w:rPr>
+                <w:rFonts w:hint="eastAsia"/>
+              </w:rPr>
+              <w:t>返回文件系统</w:t>
+            </w:r>
+            <w:r>
+              <w:rPr>
+                <w:rFonts w:hint="eastAsia"/>
+              </w:rPr>
+              <w:t>osd</w:t>
+            </w:r>
+            <w:r>
+              <w:rPr>
+                <w:rFonts w:hint="eastAsia"/>
+              </w:rPr>
+              <w:t>占用的</w:t>
+            </w:r>
+            <w:r>
+              <w:rPr>
+                <w:rFonts w:hint="eastAsia"/>
+              </w:rPr>
+              <w:t>kb</w:t>
+            </w:r>
+            <w:r>
+              <w:rPr>
+                <w:rFonts w:hint="eastAsia"/>
+              </w:rPr>
+              <w:t>容量</w:t>
+            </w:r>
+          </w:p>
+        </w:tc>
+        <w:tc>
+          <w:tcPr>
+            <w:tcW w:w="2087" w:type="dxa"/>
+          </w:tcPr>
+          <w:p>
+            <w:r>
+              <w:t>handle_statfs</w:t>
+            </w:r>
+          </w:p>
+        </w:tc>
+      </w:tr>
+      <w:tr>
+        <w:tc>
+          <w:tcPr>
+            <w:tcW w:w="2145" w:type="dxa"/>
+          </w:tcPr>
+          <w:p>
+            <w:r>
+              <w:t>MSG_PGSTATS</w:t>
+            </w:r>
+          </w:p>
+        </w:tc>
+        <w:tc>
+          <w:tcPr>
+            <w:tcW w:w="2145" w:type="dxa"/>
+          </w:tcPr>
+          <w:p>
+            <w:r>
+              <w:t>MPGStats</w:t>
+            </w:r>
+          </w:p>
+        </w:tc>
+        <w:tc>
+          <w:tcPr>
+            <w:tcW w:w="2145" w:type="dxa"/>
+          </w:tcPr>
+          <w:p>
+            <w:r>
+              <w:rPr>
+                <w:rFonts w:hint="eastAsia"/>
+              </w:rPr>
+              <w:t>查询或者更新</w:t>
+            </w:r>
+            <w:r>
+              <w:rPr>
+                <w:rFonts w:hint="eastAsia"/>
+              </w:rPr>
+              <w:t>pg</w:t>
+            </w:r>
+            <w:r>
+              <w:rPr>
+                <w:rFonts w:hint="eastAsia"/>
+              </w:rPr>
+              <w:t>状态</w:t>
+            </w:r>
+          </w:p>
+        </w:tc>
+        <w:tc>
+          <w:tcPr>
+            <w:tcW w:w="2087" w:type="dxa"/>
+          </w:tcPr>
+          <w:p>
+            <w:pPr>
+              <w:rPr>
+                <w:rFonts w:hint="eastAsia"/>
+              </w:rPr>
+            </w:pPr>
+            <w:r>
+              <w:t>preprocess_pg_stats</w:t>
+            </w:r>
+          </w:p>
+          <w:p>
+            <w:r>
+              <w:t>prepare_pg_stats</w:t>
+            </w:r>
+          </w:p>
+        </w:tc>
+      </w:tr>
+      <w:tr>
+        <w:tc>
+          <w:tcPr>
+            <w:tcW w:w="2145" w:type="dxa"/>
+          </w:tcPr>
+          <w:p>
+            <w:r>
+              <w:t>MSG_GETPOOLSTATS</w:t>
+            </w:r>
+          </w:p>
+        </w:tc>
+        <w:tc>
+          <w:tcPr>
+            <w:tcW w:w="2145" w:type="dxa"/>
+          </w:tcPr>
+          <w:p>
+            <w:r>
+              <w:t>MGetPoolStats</w:t>
+            </w:r>
+          </w:p>
+        </w:tc>
+        <w:tc>
+          <w:tcPr>
+            <w:tcW w:w="2145" w:type="dxa"/>
+          </w:tcPr>
+          <w:p>
+            <w:r>
+              <w:rPr>
+                <w:rFonts w:hint="eastAsia"/>
+              </w:rPr>
+              <w:t>获取</w:t>
+            </w:r>
+            <w:r>
+              <w:rPr>
+                <w:rFonts w:hint="eastAsia"/>
+              </w:rPr>
+              <w:t>pool</w:t>
+            </w:r>
+            <w:r>
+              <w:rPr>
+                <w:rFonts w:hint="eastAsia"/>
+              </w:rPr>
+              <w:t>汇总状态信息</w:t>
+            </w:r>
+          </w:p>
+        </w:tc>
+        <w:tc>
+          <w:tcPr>
+            <w:tcW w:w="2087" w:type="dxa"/>
+          </w:tcPr>
+          <w:p>
+            <w:r>
+              <w:t>preprocess_getpoolstats</w:t>
+            </w:r>
+          </w:p>
+        </w:tc>
+      </w:tr>
+      <w:tr>
+        <w:tc>
+          <w:tcPr>
+            <w:tcW w:w="2145" w:type="dxa"/>
+          </w:tcPr>
+          <w:p>
+            <w:r>
+              <w:t>MSG_MON_COMMAND</w:t>
+            </w:r>
+          </w:p>
+        </w:tc>
+        <w:tc>
+          <w:tcPr>
+            <w:tcW w:w="2145" w:type="dxa"/>
+          </w:tcPr>
+          <w:p>
+            <w:r>
+              <w:t>MMonCommand</w:t>
+            </w:r>
+          </w:p>
+        </w:tc>
+        <w:tc>
+          <w:tcPr>
+            <w:tcW w:w="2145" w:type="dxa"/>
+          </w:tcPr>
+          <w:p>
+            <w:pPr>
+              <w:jc w:val="left"/>
+            </w:pPr>
+            <w:r>
+              <w:rPr>
+                <w:rFonts w:hint="eastAsia"/>
+              </w:rPr>
+              <w:t>处理</w:t>
+            </w:r>
+            <w:r>
+              <w:rPr>
+                <w:rFonts w:hint="eastAsia"/>
+              </w:rPr>
+              <w:t>ceph pg xxx</w:t>
+            </w:r>
+            <w:r>
+              <w:rPr>
+                <w:rFonts w:hint="eastAsia"/>
+              </w:rPr>
+              <w:t>相关命令行</w:t>
+            </w:r>
+          </w:p>
+        </w:tc>
+        <w:tc>
+          <w:tcPr>
+            <w:tcW w:w="2087" w:type="dxa"/>
+          </w:tcPr>
+          <w:p>
+            <w:r>
+              <w:t>preprocess_command</w:t>
+            </w:r>
+          </w:p>
+        </w:tc>
+      </w:tr>
+    </w:tbl>
+    <w:p/>
+    <w:p>
+      <w:pPr>
+        <w:pStyle w:val="5"/>
+      </w:pPr>
+      <w:r>
+        <w:rPr>
+          <w:rFonts w:hint="eastAsia"/>
+        </w:rPr>
+        <w:t>MonMap</w:t>
+      </w:r>
+      <w:r>
+        <w:rPr>
+          <w:rFonts w:hint="eastAsia"/>
+        </w:rPr>
+        <w:t>Monitor</w:t>
+      </w:r>
+      <w:r>
+        <w:rPr>
+          <w:rFonts w:hint="eastAsia"/>
+        </w:rPr>
+        <w:t>业务消息处理</w:t>
+      </w:r>
+    </w:p>
+    <w:tbl>
+      <w:tblPr>
+        <w:tblStyle w:val="a7"/>
+        <w:tblW w:w="0" w:type="auto"/>
+        <w:tblLook w:val="04A0" w:firstRow="1" w:lastRow="0" w:firstColumn="1" w:lastColumn="0" w:noHBand="0" w:noVBand="1"/>
+      </w:tblPr>
+      <w:tblGrid>
+        <w:gridCol w:w="2283"/>
+        <w:gridCol w:w="2079"/>
+        <w:gridCol w:w="2051"/>
+        <w:gridCol w:w="2109"/>
+      </w:tblGrid>
+      <w:tr>
+        <w:tc>
+          <w:tcPr>
+            <w:tcW w:w="2283" w:type="dxa"/>
+          </w:tcPr>
+          <w:p>
+            <w:r>
+              <w:rPr>
+                <w:rFonts w:hint="eastAsia"/>
+              </w:rPr>
+              <w:t>消息类型</w:t>
+            </w:r>
+          </w:p>
+        </w:tc>
+        <w:tc>
+          <w:tcPr>
+            <w:tcW w:w="2093" w:type="dxa"/>
+          </w:tcPr>
+          <w:p>
+            <w:r>
+              <w:rPr>
+                <w:rFonts w:hint="eastAsia"/>
+              </w:rPr>
+              <w:t>消息结构体</w:t>
+            </w:r>
+          </w:p>
+        </w:tc>
+        <w:tc>
+          <w:tcPr>
+            <w:tcW w:w="2086" w:type="dxa"/>
+          </w:tcPr>
+          <w:p>
+            <w:r>
+              <w:rPr>
+                <w:rFonts w:hint="eastAsia"/>
+              </w:rPr>
+              <w:t>消息作用</w:t>
+            </w:r>
+          </w:p>
+        </w:tc>
+        <w:tc>
+          <w:tcPr>
+            <w:tcW w:w="2060" w:type="dxa"/>
+          </w:tcPr>
+          <w:p>
+            <w:r>
+              <w:rPr>
+                <w:rFonts w:hint="eastAsia"/>
+              </w:rPr>
+              <w:t>处理接口</w:t>
+            </w:r>
+          </w:p>
+        </w:tc>
+      </w:tr>
+      <w:tr>
+        <w:tc>
+          <w:tcPr>
+            <w:tcW w:w="2283" w:type="dxa"/>
+          </w:tcPr>
+          <w:p>
+            <w:r>
+              <w:t>MSG_MON_JOIN</w:t>
+            </w:r>
+          </w:p>
+        </w:tc>
+        <w:tc>
+          <w:tcPr>
+            <w:tcW w:w="2093" w:type="dxa"/>
+          </w:tcPr>
+          <w:p>
+            <w:r>
+              <w:t>MMonJoin</w:t>
+            </w:r>
+          </w:p>
+        </w:tc>
+        <w:tc>
+          <w:tcPr>
+            <w:tcW w:w="2086" w:type="dxa"/>
+          </w:tcPr>
+          <w:p>
+            <w:r>
+              <w:rPr>
+                <w:rFonts w:hint="eastAsia"/>
+              </w:rPr>
+              <w:t>更新</w:t>
+            </w:r>
+            <w:r>
+              <w:rPr>
+                <w:rFonts w:hint="eastAsia"/>
+              </w:rPr>
+              <w:t>MonMap</w:t>
+            </w:r>
+          </w:p>
+        </w:tc>
+        <w:tc>
+          <w:tcPr>
+            <w:tcW w:w="2060" w:type="dxa"/>
+          </w:tcPr>
+          <w:p>
+            <w:pPr>
+              <w:rPr>
+                <w:rFonts w:hint="eastAsia"/>
+              </w:rPr>
+            </w:pPr>
+            <w:r>
+              <w:t>preprocess_join</w:t>
+            </w:r>
+          </w:p>
+          <w:p>
+            <w:r>
+              <w:lastRenderedPageBreak/>
+              <w:t>prepare_join</w:t>
+            </w:r>
+          </w:p>
+        </w:tc>
+      </w:tr>
+      <w:tr>
+        <w:tc>
+          <w:tcPr>
+            <w:tcW w:w="2283" w:type="dxa"/>
+          </w:tcPr>
+          <w:p>
+            <w:r>
+              <w:lastRenderedPageBreak/>
+              <w:t>MSG_MON_COMMAND</w:t>
+            </w:r>
+          </w:p>
+        </w:tc>
+        <w:tc>
+          <w:tcPr>
+            <w:tcW w:w="2093" w:type="dxa"/>
+          </w:tcPr>
+          <w:p>
+            <w:r>
+              <w:t>MMonCommand</w:t>
+            </w:r>
+          </w:p>
+        </w:tc>
+        <w:tc>
+          <w:tcPr>
+            <w:tcW w:w="2086" w:type="dxa"/>
+          </w:tcPr>
+          <w:p>
+            <w:r>
+              <w:rPr>
+                <w:rFonts w:hint="eastAsia"/>
+              </w:rPr>
+              <w:t>处理</w:t>
+            </w:r>
+            <w:r>
+              <w:rPr>
+                <w:rFonts w:hint="eastAsia"/>
+              </w:rPr>
+              <w:t>ceph mon xxx</w:t>
+            </w:r>
+            <w:r>
+              <w:rPr>
+                <w:rFonts w:hint="eastAsia"/>
+              </w:rPr>
+              <w:t>相关命令行</w:t>
+            </w:r>
+          </w:p>
+        </w:tc>
+        <w:tc>
+          <w:tcPr>
+            <w:tcW w:w="2060" w:type="dxa"/>
+          </w:tcPr>
+          <w:p>
+            <w:pPr>
+              <w:rPr>
+                <w:rFonts w:hint="eastAsia"/>
+              </w:rPr>
+            </w:pPr>
+            <w:r>
+              <w:t>preprocess_command</w:t>
+            </w:r>
+            <w:bookmarkStart w:id="12" w:name="_GoBack"/>
+            <w:bookmarkEnd w:id="12"/>
+          </w:p>
+          <w:p>
+            <w:r>
+              <w:t>prepare_command</w:t>
+            </w:r>
+          </w:p>
+        </w:tc>
+      </w:tr>
+    </w:tbl>
+    <w:p/>
+    <w:p>
+      <w:pPr>
+        <w:pStyle w:val="5"/>
+      </w:pPr>
+      <w:r>
+        <w:rPr>
+          <w:rFonts w:hint="eastAsia"/>
+        </w:rPr>
+        <w:t>MDSMonitor</w:t>
+      </w:r>
+      <w:r>
+        <w:rPr>
+          <w:rFonts w:hint="eastAsia"/>
+        </w:rPr>
+        <w:t>业务消息处理</w:t>
+      </w:r>
+    </w:p>
+    <w:tbl>
+      <w:tblPr>
+        <w:tblStyle w:val="a7"/>
+        <w:tblW w:w="0" w:type="auto"/>
+        <w:tblLook w:val="04A0" w:firstRow="1" w:lastRow="0" w:firstColumn="1" w:lastColumn="0" w:noHBand="0" w:noVBand="1"/>
+      </w:tblPr>
+      <w:tblGrid>
+        <w:gridCol w:w="2899"/>
+        <w:gridCol w:w="1891"/>
+        <w:gridCol w:w="1891"/>
+        <w:gridCol w:w="1841"/>
+      </w:tblGrid>
+      <w:tr>
+        <w:tc>
+          <w:tcPr>
+            <w:tcW w:w="2145" w:type="dxa"/>
+          </w:tcPr>
+          <w:p>
+            <w:r>
+              <w:rPr>
+                <w:rFonts w:hint="eastAsia"/>
+              </w:rPr>
+              <w:t>消息类型</w:t>
+            </w:r>
+          </w:p>
+        </w:tc>
+        <w:tc>
+          <w:tcPr>
+            <w:tcW w:w="2145" w:type="dxa"/>
+          </w:tcPr>
+          <w:p>
+            <w:r>
+              <w:rPr>
+                <w:rFonts w:hint="eastAsia"/>
+              </w:rPr>
+              <w:t>消息结构体</w:t>
+            </w:r>
+          </w:p>
+        </w:tc>
+        <w:tc>
+          <w:tcPr>
+            <w:tcW w:w="2145" w:type="dxa"/>
+          </w:tcPr>
+          <w:p>
+            <w:r>
+              <w:rPr>
+                <w:rFonts w:hint="eastAsia"/>
+              </w:rPr>
+              <w:t>消息作用</w:t>
+            </w:r>
+          </w:p>
+        </w:tc>
+        <w:tc>
+          <w:tcPr>
+            <w:tcW w:w="2087" w:type="dxa"/>
+          </w:tcPr>
+          <w:p>
+            <w:r>
+              <w:rPr>
+                <w:rFonts w:hint="eastAsia"/>
+              </w:rPr>
+              <w:t>处理接口</w:t>
+            </w:r>
+          </w:p>
+        </w:tc>
+      </w:tr>
+      <w:tr>
+        <w:tc>
+          <w:tcPr>
+            <w:tcW w:w="2145" w:type="dxa"/>
+          </w:tcPr>
+          <w:p>
+            <w:r>
+              <w:t>MSG_MDS_BEACON</w:t>
+            </w:r>
+          </w:p>
+        </w:tc>
+        <w:tc>
+          <w:tcPr>
+            <w:tcW w:w="2145" w:type="dxa"/>
+          </w:tcPr>
+          <w:p/>
+        </w:tc>
+        <w:tc>
+          <w:tcPr>
+            <w:tcW w:w="2145" w:type="dxa"/>
+          </w:tcPr>
+          <w:p/>
+        </w:tc>
+        <w:tc>
+          <w:tcPr>
+            <w:tcW w:w="2087" w:type="dxa"/>
+          </w:tcPr>
+          <w:p/>
+        </w:tc>
+      </w:tr>
+      <w:tr>
+        <w:tc>
+          <w:tcPr>
+            <w:tcW w:w="2145" w:type="dxa"/>
+          </w:tcPr>
+          <w:p>
+            <w:r>
+              <w:t>MSG_MDS_OFFLOAD_TARGETS</w:t>
+            </w:r>
+          </w:p>
+        </w:tc>
+        <w:tc>
+          <w:tcPr>
+            <w:tcW w:w="2145" w:type="dxa"/>
+          </w:tcPr>
+          <w:p/>
+        </w:tc>
+        <w:tc>
+          <w:tcPr>
+            <w:tcW w:w="2145" w:type="dxa"/>
+          </w:tcPr>
+          <w:p/>
+        </w:tc>
+        <w:tc>
+          <w:tcPr>
+            <w:tcW w:w="2087" w:type="dxa"/>
+          </w:tcPr>
+          <w:p/>
+        </w:tc>
+      </w:tr>
+      <w:tr>
+        <w:tc>
+          <w:tcPr>
+            <w:tcW w:w="2145" w:type="dxa"/>
+          </w:tcPr>
+          <w:p/>
+        </w:tc>
+        <w:tc>
+          <w:tcPr>
+            <w:tcW w:w="2145" w:type="dxa"/>
+          </w:tcPr>
+          <w:p/>
+        </w:tc>
+        <w:tc>
+          <w:tcPr>
+            <w:tcW w:w="2145" w:type="dxa"/>
+          </w:tcPr>
+          <w:p/>
+        </w:tc>
+        <w:tc>
+          <w:tcPr>
+            <w:tcW w:w="2087" w:type="dxa"/>
+          </w:tcPr>
+          <w:p/>
+        </w:tc>
+      </w:tr>
+    </w:tbl>
+    <w:p/>
+    <w:p>
+      <w:pPr>
+        <w:pStyle w:val="5"/>
+      </w:pPr>
+      <w:r>
+        <w:rPr>
+          <w:rFonts w:hint="eastAsia"/>
+        </w:rPr>
+        <w:t>LogMonitor</w:t>
+      </w:r>
+      <w:r>
+        <w:rPr>
+          <w:rFonts w:hint="eastAsia"/>
+        </w:rPr>
+        <w:t>业务消息处理</w:t>
       </w:r>
     </w:p>
     <w:tbl>
@@ -6844,521 +8028,6 @@
           </w:tcPr>
           <w:p>
             <w:r>
-              <w:t>CEPH_MSG_STATFS</w:t>
-            </w:r>
-          </w:p>
-        </w:tc>
-        <w:tc>
-          <w:tcPr>
-            <w:tcW w:w="2145" w:type="dxa"/>
-          </w:tcPr>
-          <w:p/>
-        </w:tc>
-        <w:tc>
-          <w:tcPr>
-            <w:tcW w:w="2145" w:type="dxa"/>
-          </w:tcPr>
-          <w:p/>
-        </w:tc>
-        <w:tc>
-          <w:tcPr>
-            <w:tcW w:w="2087" w:type="dxa"/>
-          </w:tcPr>
-          <w:p/>
-        </w:tc>
-      </w:tr>
-      <w:tr>
-        <w:tc>
-          <w:tcPr>
-            <w:tcW w:w="2145" w:type="dxa"/>
-          </w:tcPr>
-          <w:p>
-            <w:r>
-              <w:t>MSG_PGSTATS</w:t>
-            </w:r>
-          </w:p>
-        </w:tc>
-        <w:tc>
-          <w:tcPr>
-            <w:tcW w:w="2145" w:type="dxa"/>
-          </w:tcPr>
-          <w:p/>
-        </w:tc>
-        <w:tc>
-          <w:tcPr>
-            <w:tcW w:w="2145" w:type="dxa"/>
-          </w:tcPr>
-          <w:p/>
-        </w:tc>
-        <w:tc>
-          <w:tcPr>
-            <w:tcW w:w="2087" w:type="dxa"/>
-          </w:tcPr>
-          <w:p/>
-        </w:tc>
-      </w:tr>
-      <w:tr>
-        <w:tc>
-          <w:tcPr>
-            <w:tcW w:w="2145" w:type="dxa"/>
-          </w:tcPr>
-          <w:p>
-            <w:r>
-              <w:t>MSG_GETPOOLSTATS</w:t>
-            </w:r>
-          </w:p>
-        </w:tc>
-        <w:tc>
-          <w:tcPr>
-            <w:tcW w:w="2145" w:type="dxa"/>
-          </w:tcPr>
-          <w:p/>
-        </w:tc>
-        <w:tc>
-          <w:tcPr>
-            <w:tcW w:w="2145" w:type="dxa"/>
-          </w:tcPr>
-          <w:p/>
-        </w:tc>
-        <w:tc>
-          <w:tcPr>
-            <w:tcW w:w="2087" w:type="dxa"/>
-          </w:tcPr>
-          <w:p/>
-        </w:tc>
-      </w:tr>
-    </w:tbl>
-    <w:p/>
-    <w:p>
-      <w:pPr>
-        <w:pStyle w:val="5"/>
-      </w:pPr>
-      <w:r>
-        <w:rPr>
-          <w:rFonts w:hint="eastAsia"/>
-        </w:rPr>
-        <w:t>MonMap</w:t>
-      </w:r>
-      <w:r>
-        <w:rPr>
-          <w:rFonts w:hint="eastAsia"/>
-        </w:rPr>
-        <w:t>Monitor</w:t>
-      </w:r>
-      <w:r>
-        <w:rPr>
-          <w:rFonts w:hint="eastAsia"/>
-        </w:rPr>
-        <w:t>业务消息处理</w:t>
-      </w:r>
-    </w:p>
-    <w:tbl>
-      <w:tblPr>
-        <w:tblStyle w:val="a7"/>
-        <w:tblW w:w="0" w:type="auto"/>
-        <w:tblLook w:val="04A0" w:firstRow="1" w:lastRow="0" w:firstColumn="1" w:lastColumn="0" w:noHBand="0" w:noVBand="1"/>
-      </w:tblPr>
-      <w:tblGrid>
-        <w:gridCol w:w="2145"/>
-        <w:gridCol w:w="2145"/>
-        <w:gridCol w:w="2145"/>
-        <w:gridCol w:w="2087"/>
-      </w:tblGrid>
-      <w:tr>
-        <w:tc>
-          <w:tcPr>
-            <w:tcW w:w="2145" w:type="dxa"/>
-          </w:tcPr>
-          <w:p>
-            <w:r>
-              <w:rPr>
-                <w:rFonts w:hint="eastAsia"/>
-              </w:rPr>
-              <w:t>消息类型</w:t>
-            </w:r>
-          </w:p>
-        </w:tc>
-        <w:tc>
-          <w:tcPr>
-            <w:tcW w:w="2145" w:type="dxa"/>
-          </w:tcPr>
-          <w:p>
-            <w:r>
-              <w:rPr>
-                <w:rFonts w:hint="eastAsia"/>
-              </w:rPr>
-              <w:t>消息结构体</w:t>
-            </w:r>
-          </w:p>
-        </w:tc>
-        <w:tc>
-          <w:tcPr>
-            <w:tcW w:w="2145" w:type="dxa"/>
-          </w:tcPr>
-          <w:p>
-            <w:r>
-              <w:rPr>
-                <w:rFonts w:hint="eastAsia"/>
-              </w:rPr>
-              <w:t>消息作用</w:t>
-            </w:r>
-          </w:p>
-        </w:tc>
-        <w:tc>
-          <w:tcPr>
-            <w:tcW w:w="2087" w:type="dxa"/>
-          </w:tcPr>
-          <w:p>
-            <w:r>
-              <w:rPr>
-                <w:rFonts w:hint="eastAsia"/>
-              </w:rPr>
-              <w:t>处理接口</w:t>
-            </w:r>
-          </w:p>
-        </w:tc>
-      </w:tr>
-      <w:tr>
-        <w:tc>
-          <w:tcPr>
-            <w:tcW w:w="2145" w:type="dxa"/>
-          </w:tcPr>
-          <w:p/>
-        </w:tc>
-        <w:tc>
-          <w:tcPr>
-            <w:tcW w:w="2145" w:type="dxa"/>
-          </w:tcPr>
-          <w:p/>
-        </w:tc>
-        <w:tc>
-          <w:tcPr>
-            <w:tcW w:w="2145" w:type="dxa"/>
-          </w:tcPr>
-          <w:p/>
-        </w:tc>
-        <w:tc>
-          <w:tcPr>
-            <w:tcW w:w="2087" w:type="dxa"/>
-          </w:tcPr>
-          <w:p/>
-        </w:tc>
-      </w:tr>
-      <w:tr>
-        <w:tc>
-          <w:tcPr>
-            <w:tcW w:w="2145" w:type="dxa"/>
-          </w:tcPr>
-          <w:p/>
-        </w:tc>
-        <w:tc>
-          <w:tcPr>
-            <w:tcW w:w="2145" w:type="dxa"/>
-          </w:tcPr>
-          <w:p/>
-        </w:tc>
-        <w:tc>
-          <w:tcPr>
-            <w:tcW w:w="2145" w:type="dxa"/>
-          </w:tcPr>
-          <w:p/>
-        </w:tc>
-        <w:tc>
-          <w:tcPr>
-            <w:tcW w:w="2087" w:type="dxa"/>
-          </w:tcPr>
-          <w:p/>
-        </w:tc>
-      </w:tr>
-      <w:tr>
-        <w:tc>
-          <w:tcPr>
-            <w:tcW w:w="2145" w:type="dxa"/>
-          </w:tcPr>
-          <w:p/>
-        </w:tc>
-        <w:tc>
-          <w:tcPr>
-            <w:tcW w:w="2145" w:type="dxa"/>
-          </w:tcPr>
-          <w:p/>
-        </w:tc>
-        <w:tc>
-          <w:tcPr>
-            <w:tcW w:w="2145" w:type="dxa"/>
-          </w:tcPr>
-          <w:p/>
-        </w:tc>
-        <w:tc>
-          <w:tcPr>
-            <w:tcW w:w="2087" w:type="dxa"/>
-          </w:tcPr>
-          <w:p/>
-        </w:tc>
-      </w:tr>
-    </w:tbl>
-    <w:p/>
-    <w:p>
-      <w:pPr>
-        <w:pStyle w:val="5"/>
-      </w:pPr>
-      <w:r>
-        <w:rPr>
-          <w:rFonts w:hint="eastAsia"/>
-        </w:rPr>
-        <w:t>MDSMonitor</w:t>
-      </w:r>
-      <w:r>
-        <w:rPr>
-          <w:rFonts w:hint="eastAsia"/>
-        </w:rPr>
-        <w:t>业务消息处理</w:t>
-      </w:r>
-    </w:p>
-    <w:tbl>
-      <w:tblPr>
-        <w:tblStyle w:val="a7"/>
-        <w:tblW w:w="0" w:type="auto"/>
-        <w:tblLook w:val="04A0" w:firstRow="1" w:lastRow="0" w:firstColumn="1" w:lastColumn="0" w:noHBand="0" w:noVBand="1"/>
-      </w:tblPr>
-      <w:tblGrid>
-        <w:gridCol w:w="2899"/>
-        <w:gridCol w:w="1891"/>
-        <w:gridCol w:w="1891"/>
-        <w:gridCol w:w="1841"/>
-      </w:tblGrid>
-      <w:tr>
-        <w:tc>
-          <w:tcPr>
-            <w:tcW w:w="2145" w:type="dxa"/>
-          </w:tcPr>
-          <w:p>
-            <w:r>
-              <w:rPr>
-                <w:rFonts w:hint="eastAsia"/>
-              </w:rPr>
-              <w:t>消息类型</w:t>
-            </w:r>
-          </w:p>
-        </w:tc>
-        <w:tc>
-          <w:tcPr>
-            <w:tcW w:w="2145" w:type="dxa"/>
-          </w:tcPr>
-          <w:p>
-            <w:r>
-              <w:rPr>
-                <w:rFonts w:hint="eastAsia"/>
-              </w:rPr>
-              <w:t>消息结构体</w:t>
-            </w:r>
-          </w:p>
-        </w:tc>
-        <w:tc>
-          <w:tcPr>
-            <w:tcW w:w="2145" w:type="dxa"/>
-          </w:tcPr>
-          <w:p>
-            <w:r>
-              <w:rPr>
-                <w:rFonts w:hint="eastAsia"/>
-              </w:rPr>
-              <w:t>消息作用</w:t>
-            </w:r>
-          </w:p>
-        </w:tc>
-        <w:tc>
-          <w:tcPr>
-            <w:tcW w:w="2087" w:type="dxa"/>
-          </w:tcPr>
-          <w:p>
-            <w:r>
-              <w:rPr>
-                <w:rFonts w:hint="eastAsia"/>
-              </w:rPr>
-              <w:t>处理接口</w:t>
-            </w:r>
-          </w:p>
-        </w:tc>
-      </w:tr>
-      <w:tr>
-        <w:tc>
-          <w:tcPr>
-            <w:tcW w:w="2145" w:type="dxa"/>
-          </w:tcPr>
-          <w:p>
-            <w:r>
-              <w:t>MSG_MDS_BEACON</w:t>
-            </w:r>
-          </w:p>
-        </w:tc>
-        <w:tc>
-          <w:tcPr>
-            <w:tcW w:w="2145" w:type="dxa"/>
-          </w:tcPr>
-          <w:p/>
-        </w:tc>
-        <w:tc>
-          <w:tcPr>
-            <w:tcW w:w="2145" w:type="dxa"/>
-          </w:tcPr>
-          <w:p/>
-        </w:tc>
-        <w:tc>
-          <w:tcPr>
-            <w:tcW w:w="2087" w:type="dxa"/>
-          </w:tcPr>
-          <w:p/>
-        </w:tc>
-      </w:tr>
-      <w:tr>
-        <w:tc>
-          <w:tcPr>
-            <w:tcW w:w="2145" w:type="dxa"/>
-          </w:tcPr>
-          <w:p>
-            <w:r>
-              <w:t>MSG_MDS_OFFLOAD_TARGETS</w:t>
-            </w:r>
-          </w:p>
-        </w:tc>
-        <w:tc>
-          <w:tcPr>
-            <w:tcW w:w="2145" w:type="dxa"/>
-          </w:tcPr>
-          <w:p/>
-        </w:tc>
-        <w:tc>
-          <w:tcPr>
-            <w:tcW w:w="2145" w:type="dxa"/>
-          </w:tcPr>
-          <w:p/>
-        </w:tc>
-        <w:tc>
-          <w:tcPr>
-            <w:tcW w:w="2087" w:type="dxa"/>
-          </w:tcPr>
-          <w:p/>
-        </w:tc>
-      </w:tr>
-      <w:tr>
-        <w:tc>
-          <w:tcPr>
-            <w:tcW w:w="2145" w:type="dxa"/>
-          </w:tcPr>
-          <w:p/>
-        </w:tc>
-        <w:tc>
-          <w:tcPr>
-            <w:tcW w:w="2145" w:type="dxa"/>
-          </w:tcPr>
-          <w:p/>
-        </w:tc>
-        <w:tc>
-          <w:tcPr>
-            <w:tcW w:w="2145" w:type="dxa"/>
-          </w:tcPr>
-          <w:p/>
-        </w:tc>
-        <w:tc>
-          <w:tcPr>
-            <w:tcW w:w="2087" w:type="dxa"/>
-          </w:tcPr>
-          <w:p/>
-        </w:tc>
-      </w:tr>
-    </w:tbl>
-    <w:p/>
-    <w:p>
-      <w:pPr>
-        <w:pStyle w:val="5"/>
-      </w:pPr>
-      <w:r>
-        <w:rPr>
-          <w:rFonts w:hint="eastAsia"/>
-        </w:rPr>
-        <w:t>LogMonitor</w:t>
-      </w:r>
-      <w:r>
-        <w:rPr>
-          <w:rFonts w:hint="eastAsia"/>
-        </w:rPr>
-        <w:t>业务消息处理</w:t>
-      </w:r>
-    </w:p>
-    <w:tbl>
-      <w:tblPr>
-        <w:tblStyle w:val="a7"/>
-        <w:tblW w:w="0" w:type="auto"/>
-        <w:tblLook w:val="04A0" w:firstRow="1" w:lastRow="0" w:firstColumn="1" w:lastColumn="0" w:noHBand="0" w:noVBand="1"/>
-      </w:tblPr>
-      <w:tblGrid>
-        <w:gridCol w:w="2145"/>
-        <w:gridCol w:w="2145"/>
-        <w:gridCol w:w="2145"/>
-        <w:gridCol w:w="2087"/>
-      </w:tblGrid>
-      <w:tr>
-        <w:tc>
-          <w:tcPr>
-            <w:tcW w:w="2145" w:type="dxa"/>
-          </w:tcPr>
-          <w:p>
-            <w:r>
-              <w:rPr>
-                <w:rFonts w:hint="eastAsia"/>
-              </w:rPr>
-              <w:t>消息类型</w:t>
-            </w:r>
-          </w:p>
-        </w:tc>
-        <w:tc>
-          <w:tcPr>
-            <w:tcW w:w="2145" w:type="dxa"/>
-          </w:tcPr>
-          <w:p>
-            <w:r>
-              <w:rPr>
-                <w:rFonts w:hint="eastAsia"/>
-              </w:rPr>
-              <w:t>消息结构体</w:t>
-            </w:r>
-          </w:p>
-        </w:tc>
-        <w:tc>
-          <w:tcPr>
-            <w:tcW w:w="2145" w:type="dxa"/>
-          </w:tcPr>
-          <w:p>
-            <w:r>
-              <w:rPr>
-                <w:rFonts w:hint="eastAsia"/>
-              </w:rPr>
-              <w:t>消息作用</w:t>
-            </w:r>
-          </w:p>
-        </w:tc>
-        <w:tc>
-          <w:tcPr>
-            <w:tcW w:w="2087" w:type="dxa"/>
-          </w:tcPr>
-          <w:p>
-            <w:r>
-              <w:rPr>
-                <w:rFonts w:hint="eastAsia"/>
-              </w:rPr>
-              <w:t>处理接口</w:t>
-            </w:r>
-          </w:p>
-        </w:tc>
-      </w:tr>
-      <w:tr>
-        <w:tc>
-          <w:tcPr>
-            <w:tcW w:w="2145" w:type="dxa"/>
-          </w:tcPr>
-          <w:p>
-            <w:r>
               <w:t>MSG_LOG</w:t>
             </w:r>
           </w:p>
@@ -7714,7 +8383,6 @@
                 <w:sz w:val="18"/>
                 <w:szCs w:val="18"/>
               </w:rPr>
-              <w:lastRenderedPageBreak/>
               <w:t xml:space="preserve">CEPH_MSG_MON_GET_OSDMAP         </w:t>
             </w:r>
           </w:p>
@@ -8542,6 +9210,7 @@
         <w:rPr>
           <w:rFonts w:hint="eastAsia"/>
         </w:rPr>
+        <w:lastRenderedPageBreak/>
         <w:t>模块调试</w:t>
       </w:r>
     </w:p>
@@ -8763,7 +9432,6 @@
         <w:rPr>
           <w:rFonts w:hint="eastAsia"/>
         </w:rPr>
-        <w:lastRenderedPageBreak/>
         <w:t>模块代码分析</w:t>
       </w:r>
     </w:p>
@@ -9594,6 +10262,7 @@
         <w:pStyle w:val="6"/>
       </w:pPr>
       <w:r>
+        <w:lastRenderedPageBreak/>
         <w:t>MOSDOp</w:t>
       </w:r>
       <w:r>
@@ -10379,10 +11048,10 @@
       </w:r>
       <w:r>
         <w:object w:dxaOrig="1642" w:dyaOrig="2181">
-          <v:shape id="_x0000_i1028" type="#_x0000_t75" style="width:90pt;height:120pt" o:ole="">
+          <v:shape id="_x0000_i1028" type="#_x0000_t75" style="width:89.65pt;height:120.25pt" o:ole="">
             <v:imagedata r:id="rId17" o:title=""/>
           </v:shape>
-          <o:OLEObject Type="Embed" ProgID="Visio.Drawing.11" ShapeID="_x0000_i1028" DrawAspect="Content" ObjectID="_1504695664" r:id="rId18"/>
+          <o:OLEObject Type="Embed" ProgID="Visio.Drawing.11" ShapeID="_x0000_i1028" DrawAspect="Content" ObjectID="_1505117937" r:id="rId18"/>
         </w:object>
       </w:r>
     </w:p>
@@ -10431,14 +11100,12 @@
         </w:rPr>
         <w:t>这个消息的作用，跟</w:t>
       </w:r>
-      <w:proofErr w:type="spellStart"/>
       <w:r>
         <w:rPr>
           <w:rFonts w:hint="eastAsia"/>
         </w:rPr>
         <w:t>cls</w:t>
       </w:r>
-      <w:proofErr w:type="spellEnd"/>
       <w:r>
         <w:rPr>
           <w:rFonts w:hint="eastAsia"/>
@@ -10480,7 +11147,6 @@
         <w:rPr>
           <w:rFonts w:hint="eastAsia"/>
         </w:rPr>
-        <w:lastRenderedPageBreak/>
         <w:t>OSD</w:t>
       </w:r>
       <w:r>
@@ -10768,17 +11434,8 @@
                 <w:sz w:val="18"/>
                 <w:szCs w:val="18"/>
               </w:rPr>
-              <w:t>ReplicatedPG::</w:t>
-            </w:r>
-            <w:proofErr w:type="spellStart"/>
-            <w:r>
-              <w:rPr>
-                <w:sz w:val="18"/>
-                <w:szCs w:val="18"/>
-              </w:rPr>
-              <w:t>do_sub_op</w:t>
-            </w:r>
-            <w:proofErr w:type="spellEnd"/>
+              <w:t>ReplicatedPG::do_sub_op</w:t>
+            </w:r>
           </w:p>
         </w:tc>
       </w:tr>
@@ -10965,17 +11622,8 @@
                 <w:sz w:val="18"/>
                 <w:szCs w:val="18"/>
               </w:rPr>
-              <w:t>ReplicatedPG::</w:t>
-            </w:r>
-            <w:proofErr w:type="spellStart"/>
-            <w:r>
-              <w:rPr>
-                <w:sz w:val="18"/>
-                <w:szCs w:val="18"/>
-              </w:rPr>
-              <w:t>do_sub_op</w:t>
-            </w:r>
-            <w:proofErr w:type="spellEnd"/>
+              <w:t>ReplicatedPG::do_sub_op</w:t>
+            </w:r>
           </w:p>
         </w:tc>
       </w:tr>
@@ -11370,25 +12018,7 @@
                 <w:sz w:val="18"/>
                 <w:szCs w:val="18"/>
               </w:rPr>
-              <w:t>无法起到恢复作用时，</w:t>
-            </w:r>
-            <w:proofErr w:type="gramStart"/>
-            <w:r>
-              <w:rPr>
-                <w:rFonts w:hint="eastAsia"/>
-                <w:sz w:val="18"/>
-                <w:szCs w:val="18"/>
-              </w:rPr>
-              <w:t>需要做全量</w:t>
-            </w:r>
-            <w:proofErr w:type="gramEnd"/>
-            <w:r>
-              <w:rPr>
-                <w:rFonts w:hint="eastAsia"/>
-                <w:sz w:val="18"/>
-                <w:szCs w:val="18"/>
-              </w:rPr>
-              <w:t>恢复，同样也是</w:t>
+              <w:t>无法起到恢复作用时，需要做全量恢复，同样也是</w:t>
             </w:r>
             <w:r>
               <w:rPr>
@@ -11436,7 +12066,16 @@
                 <w:sz w:val="18"/>
                 <w:szCs w:val="18"/>
               </w:rPr>
-              <w:t>复制数据</w:t>
+              <w:t>复</w:t>
+            </w:r>
+            <w:r>
+              <w:rPr>
+                <w:rFonts w:hint="eastAsia"/>
+                <w:sz w:val="18"/>
+                <w:szCs w:val="18"/>
+              </w:rPr>
+              <w:lastRenderedPageBreak/>
+              <w:t>制数据</w:t>
             </w:r>
           </w:p>
         </w:tc>
@@ -11457,6 +12096,7 @@
                 <w:sz w:val="18"/>
                 <w:szCs w:val="18"/>
               </w:rPr>
+              <w:lastRenderedPageBreak/>
               <w:t>ReplicatedPG::do_backfill</w:t>
             </w:r>
           </w:p>
@@ -11480,6 +12120,7 @@
                 <w:sz w:val="18"/>
                 <w:szCs w:val="18"/>
               </w:rPr>
+              <w:lastRenderedPageBreak/>
               <w:t>无</w:t>
             </w:r>
           </w:p>
@@ -12379,7 +13020,6 @@
                 <w:sz w:val="18"/>
                 <w:szCs w:val="18"/>
               </w:rPr>
-              <w:lastRenderedPageBreak/>
               <w:t>无</w:t>
             </w:r>
           </w:p>
@@ -13906,10 +14546,10 @@
       </w:pPr>
       <w:r>
         <w:object w:dxaOrig="1642" w:dyaOrig="2181">
-          <v:shape id="_x0000_i1029" type="#_x0000_t75" style="width:97.5pt;height:122.25pt" o:ole="">
+          <v:shape id="_x0000_i1029" type="#_x0000_t75" style="width:97.8pt;height:122.25pt" o:ole="">
             <v:imagedata r:id="rId19" o:title=""/>
           </v:shape>
-          <o:OLEObject Type="Embed" ProgID="Visio.Drawing.11" ShapeID="_x0000_i1029" DrawAspect="Content" ObjectID="_1504695665" r:id="rId20"/>
+          <o:OLEObject Type="Embed" ProgID="Visio.Drawing.11" ShapeID="_x0000_i1029" DrawAspect="Content" ObjectID="_1505117938" r:id="rId20"/>
         </w:object>
       </w:r>
     </w:p>
@@ -13921,7 +14561,6 @@
         <w:rPr>
           <w:rFonts w:hint="eastAsia"/>
         </w:rPr>
-        <w:lastRenderedPageBreak/>
         <w:t>Peering Message</w:t>
       </w:r>
       <w:r>
@@ -14379,10 +15018,10 @@
       </w:r>
       <w:r>
         <w:object w:dxaOrig="2181" w:dyaOrig="1983">
-          <v:shape id="_x0000_i1030" type="#_x0000_t75" style="width:109.5pt;height:99pt" o:ole="">
+          <v:shape id="_x0000_i1030" type="#_x0000_t75" style="width:109.35pt;height:99.15pt" o:ole="">
             <v:imagedata r:id="rId22" o:title=""/>
           </v:shape>
-          <o:OLEObject Type="Embed" ProgID="Visio.Drawing.11" ShapeID="_x0000_i1030" DrawAspect="Content" ObjectID="_1504695666" r:id="rId23"/>
+          <o:OLEObject Type="Embed" ProgID="Visio.Drawing.11" ShapeID="_x0000_i1030" DrawAspect="Content" ObjectID="_1505117939" r:id="rId23"/>
         </w:object>
       </w:r>
     </w:p>
@@ -14522,6 +15161,7 @@
         <w:pStyle w:val="7"/>
       </w:pPr>
       <w:r>
+        <w:lastRenderedPageBreak/>
         <w:t>GetLog</w:t>
       </w:r>
     </w:p>
@@ -15152,6 +15792,7 @@
         <w:rPr>
           <w:rFonts w:hint="eastAsia"/>
         </w:rPr>
+        <w:lastRenderedPageBreak/>
         <w:t>local_reserver</w:t>
       </w:r>
       <w:r>
@@ -15253,7 +15894,6 @@
         <w:rPr>
           <w:noProof/>
         </w:rPr>
-        <w:lastRenderedPageBreak/>
         <mc:AlternateContent>
           <mc:Choice Requires="wps">
             <w:drawing>
@@ -15714,10 +16354,10 @@
       </w:r>
       <w:r>
         <w:object w:dxaOrig="2266" w:dyaOrig="2181">
-          <v:shape id="_x0000_i1031" type="#_x0000_t75" style="width:113.25pt;height:126.75pt" o:ole="">
+          <v:shape id="_x0000_i1031" type="#_x0000_t75" style="width:113.45pt;height:127pt" o:ole="">
             <v:imagedata r:id="rId25" o:title=""/>
           </v:shape>
-          <o:OLEObject Type="Embed" ProgID="Visio.Drawing.11" ShapeID="_x0000_i1031" DrawAspect="Content" ObjectID="_1504695667" r:id="rId26"/>
+          <o:OLEObject Type="Embed" ProgID="Visio.Drawing.11" ShapeID="_x0000_i1031" DrawAspect="Content" ObjectID="_1505117940" r:id="rId26"/>
         </w:object>
       </w:r>
     </w:p>
@@ -16499,10 +17139,10 @@
       </w:r>
       <w:r>
         <w:object w:dxaOrig="2266" w:dyaOrig="2181">
-          <v:shape id="_x0000_i1032" type="#_x0000_t75" style="width:141pt;height:136.5pt" o:ole="">
+          <v:shape id="_x0000_i1032" type="#_x0000_t75" style="width:141.3pt;height:136.55pt" o:ole="">
             <v:imagedata r:id="rId27" o:title=""/>
           </v:shape>
-          <o:OLEObject Type="Embed" ProgID="Visio.Drawing.11" ShapeID="_x0000_i1032" DrawAspect="Content" ObjectID="_1504695668" r:id="rId28"/>
+          <o:OLEObject Type="Embed" ProgID="Visio.Drawing.11" ShapeID="_x0000_i1032" DrawAspect="Content" ObjectID="_1505117941" r:id="rId28"/>
         </w:object>
       </w:r>
     </w:p>
@@ -17153,10 +17793,10 @@
       </w:r>
       <w:r>
         <w:object w:dxaOrig="2323" w:dyaOrig="1869">
-          <v:shape id="_x0000_i1033" type="#_x0000_t75" style="width:116.25pt;height:114.75pt" o:ole="">
+          <v:shape id="_x0000_i1033" type="#_x0000_t75" style="width:116.15pt;height:114.8pt" o:ole="">
             <v:imagedata r:id="rId29" o:title=""/>
           </v:shape>
-          <o:OLEObject Type="Embed" ProgID="Visio.Drawing.11" ShapeID="_x0000_i1033" DrawAspect="Content" ObjectID="_1504695669" r:id="rId30"/>
+          <o:OLEObject Type="Embed" ProgID="Visio.Drawing.11" ShapeID="_x0000_i1033" DrawAspect="Content" ObjectID="_1505117942" r:id="rId30"/>
         </w:object>
       </w:r>
     </w:p>
@@ -17194,7 +17834,6 @@
         <w:jc w:val="left"/>
       </w:pPr>
       <w:r>
-        <w:lastRenderedPageBreak/>
         <w:t>(2) Request maps from replicas</w:t>
       </w:r>
     </w:p>
@@ -18008,7 +18647,6 @@
                 <w:szCs w:val="18"/>
               </w:rPr>
             </w:pPr>
-            <w:proofErr w:type="spellStart"/>
             <w:r>
               <w:rPr>
                 <w:sz w:val="18"/>
@@ -18016,7 +18654,6 @@
               </w:rPr>
               <w:t>MOSDScrub</w:t>
             </w:r>
-            <w:proofErr w:type="spellEnd"/>
           </w:p>
         </w:tc>
         <w:tc>
@@ -18192,6 +18829,7 @@
                 <w:sz w:val="18"/>
                 <w:szCs w:val="18"/>
               </w:rPr>
+              <w:lastRenderedPageBreak/>
               <w:t>OSD</w:t>
             </w:r>
           </w:p>
@@ -18212,6 +18850,7 @@
                 <w:sz w:val="18"/>
                 <w:szCs w:val="18"/>
               </w:rPr>
+              <w:lastRenderedPageBreak/>
               <w:t>OSD::</w:t>
             </w:r>
             <w:proofErr w:type="spellStart"/>
@@ -18230,6 +18869,28 @@
     <w:p/>
     <w:p>
       <w:pPr>
+        <w:pStyle w:val="5"/>
+      </w:pPr>
+      <w:r>
+        <w:rPr>
+          <w:rFonts w:hint="eastAsia"/>
+        </w:rPr>
+        <w:t>OSD</w:t>
+      </w:r>
+      <w:r>
+        <w:rPr>
+          <w:rFonts w:hint="eastAsia"/>
+        </w:rPr>
+        <w:t>心跳机制</w:t>
+      </w:r>
+    </w:p>
+    <w:p>
+      <w:r>
+        <w:t>http://blog.csdn.net/dapao123456789/article/details/14169635</w:t>
+      </w:r>
+    </w:p>
+    <w:p>
+      <w:pPr>
         <w:pStyle w:val="2"/>
       </w:pPr>
       <w:bookmarkStart w:id="13" w:name="_Toc428091755"/>
@@ -18237,7 +18898,6 @@
         <w:rPr>
           <w:rFonts w:hint="eastAsia"/>
         </w:rPr>
-        <w:lastRenderedPageBreak/>
         <w:t>ObjectStore</w:t>
       </w:r>
       <w:r>
@@ -18681,6 +19341,7 @@
               <w:rPr>
                 <w:rFonts w:hint="eastAsia"/>
               </w:rPr>
+              <w:lastRenderedPageBreak/>
               <w:t>doc</w:t>
             </w:r>
           </w:p>
@@ -18903,7 +19564,6 @@
               <w:rPr>
                 <w:rFonts w:hint="eastAsia"/>
               </w:rPr>
-              <w:lastRenderedPageBreak/>
               <w:t>do_autogen.sh</w:t>
             </w:r>
           </w:p>
@@ -19636,14 +20296,12 @@
             <w:tcW w:w="4261" w:type="dxa"/>
           </w:tcPr>
           <w:p>
-            <w:proofErr w:type="spellStart"/>
             <w:r>
               <w:rPr>
                 <w:rFonts w:hint="eastAsia"/>
               </w:rPr>
               <w:t>librbd</w:t>
             </w:r>
-            <w:proofErr w:type="spellEnd"/>
             <w:r>
               <w:rPr>
                 <w:rFonts w:hint="eastAsia"/>
@@ -19709,6 +20367,7 @@
               <w:rPr>
                 <w:rFonts w:hint="eastAsia"/>
               </w:rPr>
+              <w:lastRenderedPageBreak/>
               <w:t>mount</w:t>
             </w:r>
           </w:p>
@@ -19923,7 +20582,6 @@
               <w:rPr>
                 <w:rFonts w:hint="eastAsia"/>
               </w:rPr>
-              <w:lastRenderedPageBreak/>
               <w:t>doc</w:t>
             </w:r>
           </w:p>
@@ -21778,9 +22436,17 @@
           <w:noProof/>
         </w:rPr>
         <w:drawing>
-          <wp:inline distT="0" distB="0" distL="0" distR="0" wp14:anchorId="13C26959" wp14:editId="2450448A">
+          <wp:anchor distT="0" distB="0" distL="114300" distR="114300" simplePos="0" relativeHeight="251670528" behindDoc="0" locked="0" layoutInCell="1" allowOverlap="1">
+            <wp:simplePos x="0" y="0"/>
+            <wp:positionH relativeFrom="column">
+              <wp:align>left</wp:align>
+            </wp:positionH>
+            <wp:positionV relativeFrom="paragraph">
+              <wp:align>top</wp:align>
+            </wp:positionV>
             <wp:extent cx="2889885" cy="5123815"/>
             <wp:effectExtent l="0" t="0" r="5715" b="635"/>
+            <wp:wrapSquare wrapText="bothSides"/>
             <wp:docPr id="1" name="图片 1" descr="C:\Users\c11245\Desktop\osd_join.png"/>
             <wp:cNvGraphicFramePr>
               <a:graphicFrameLocks xmlns:a="http://schemas.openxmlformats.org/drawingml/2006/main" noChangeAspect="1"/>
@@ -21823,8 +22489,11 @@
                 </pic:pic>
               </a:graphicData>
             </a:graphic>
-          </wp:inline>
+          </wp:anchor>
         </w:drawing>
+      </w:r>
+      <w:r>
+        <w:br w:type="textWrapping" w:clear="all"/>
       </w:r>
     </w:p>
     <w:p/>
@@ -22183,7 +22852,6 @@
         </w:rPr>
         <w:t>(</w:t>
       </w:r>
-      <w:proofErr w:type="spellStart"/>
       <w:r>
         <w:rPr>
           <w:rFonts w:ascii="Verdana" w:hAnsi="Verdana" w:cs="Verdana"/>
@@ -22216,7 +22884,6 @@
         </w:rPr>
         <w:t>c_str</w:t>
       </w:r>
-      <w:proofErr w:type="spellEnd"/>
       <w:r>
         <w:rPr>
           <w:rFonts w:ascii="Verdana" w:hAnsi="Verdana" w:cs="Verdana"/>
@@ -22437,7 +23104,6 @@
         </w:rPr>
         <w:t xml:space="preserve">      </w:t>
       </w:r>
-      <w:proofErr w:type="spellStart"/>
       <w:proofErr w:type="gramStart"/>
       <w:r>
         <w:rPr>
@@ -22449,7 +23115,6 @@
         </w:rPr>
         <w:t>ss</w:t>
       </w:r>
-      <w:proofErr w:type="spellEnd"/>
       <w:proofErr w:type="gramEnd"/>
       <w:r>
         <w:rPr>
@@ -22715,7 +23380,6 @@
         </w:rPr>
         <w:t xml:space="preserve">      </w:t>
       </w:r>
-      <w:proofErr w:type="spellStart"/>
       <w:proofErr w:type="gramStart"/>
       <w:r>
         <w:rPr>
@@ -22729,7 +23393,6 @@
         </w:rPr>
         <w:t>goto</w:t>
       </w:r>
-      <w:proofErr w:type="spellEnd"/>
       <w:proofErr w:type="gramEnd"/>
       <w:r>
         <w:rPr>
@@ -22826,7 +23489,6 @@
         <w:lastRenderedPageBreak/>
         <w:t xml:space="preserve">    </w:t>
       </w:r>
-      <w:proofErr w:type="gramStart"/>
       <w:r>
         <w:rPr>
           <w:rFonts w:ascii="Verdana" w:hAnsi="Verdana" w:cs="Verdana"/>
@@ -22837,7 +23499,6 @@
         </w:rPr>
         <w:t>object_locator_t</w:t>
       </w:r>
-      <w:proofErr w:type="gramEnd"/>
       <w:r>
         <w:rPr>
           <w:rFonts w:ascii="Verdana" w:hAnsi="Verdana" w:cs="Verdana"/>
@@ -22949,7 +23610,6 @@
         </w:rPr>
         <w:t xml:space="preserve">    </w:t>
       </w:r>
-      <w:proofErr w:type="gramStart"/>
       <w:r>
         <w:rPr>
           <w:rFonts w:ascii="Verdana" w:hAnsi="Verdana" w:cs="Verdana"/>
@@ -22960,7 +23620,6 @@
         </w:rPr>
         <w:t>object_t</w:t>
       </w:r>
-      <w:proofErr w:type="gramEnd"/>
       <w:r>
         <w:rPr>
           <w:rFonts w:ascii="Verdana" w:hAnsi="Verdana" w:cs="Verdana"/>
@@ -23040,7 +23699,6 @@
         </w:rPr>
         <w:t xml:space="preserve">    </w:t>
       </w:r>
-      <w:proofErr w:type="spellStart"/>
       <w:r>
         <w:rPr>
           <w:rFonts w:ascii="Verdana" w:hAnsi="Verdana" w:cs="Verdana"/>
@@ -23051,7 +23709,6 @@
         </w:rPr>
         <w:t>pg_t</w:t>
       </w:r>
-      <w:proofErr w:type="spellEnd"/>
       <w:r>
         <w:rPr>
           <w:rFonts w:ascii="Verdana" w:hAnsi="Verdana" w:cs="Verdana"/>
@@ -23299,7 +23956,6 @@
         </w:rPr>
         <w:t xml:space="preserve">    </w:t>
       </w:r>
-      <w:proofErr w:type="spellStart"/>
       <w:r>
         <w:rPr>
           <w:rFonts w:ascii="Verdana" w:hAnsi="Verdana" w:cs="Verdana"/>
@@ -23310,7 +23966,6 @@
         </w:rPr>
         <w:t>pg_t</w:t>
       </w:r>
-      <w:proofErr w:type="spellEnd"/>
       <w:r>
         <w:rPr>
           <w:rFonts w:ascii="Verdana" w:hAnsi="Verdana" w:cs="Verdana"/>
@@ -23514,7 +24169,6 @@
         </w:rPr>
         <w:t xml:space="preserve">    </w:t>
       </w:r>
-      <w:proofErr w:type="gramStart"/>
       <w:r>
         <w:rPr>
           <w:rFonts w:ascii="Verdana" w:hAnsi="Verdana" w:cs="Verdana"/>
@@ -23537,7 +24191,6 @@
         </w:rPr>
         <w:t>&lt;</w:t>
       </w:r>
-      <w:proofErr w:type="gramEnd"/>
       <w:r>
         <w:rPr>
           <w:rFonts w:ascii="Verdana" w:hAnsi="Verdana" w:cs="Verdana"/>
@@ -23651,7 +24304,6 @@
         </w:rPr>
         <w:t xml:space="preserve">    </w:t>
       </w:r>
-      <w:proofErr w:type="gramStart"/>
       <w:r>
         <w:rPr>
           <w:rFonts w:ascii="Verdana" w:hAnsi="Verdana" w:cs="Verdana"/>
@@ -23664,7 +24316,6 @@
         </w:rPr>
         <w:t>int</w:t>
       </w:r>
-      <w:proofErr w:type="gramEnd"/>
       <w:r>
         <w:rPr>
           <w:rFonts w:ascii="Verdana" w:hAnsi="Verdana" w:cs="Verdana"/>
@@ -23707,7 +24358,6 @@
         </w:rPr>
         <w:t xml:space="preserve"> </w:t>
       </w:r>
-      <w:proofErr w:type="spellStart"/>
       <w:r>
         <w:rPr>
           <w:rFonts w:ascii="Verdana" w:hAnsi="Verdana" w:cs="Verdana"/>
@@ -23718,7 +24368,6 @@
         </w:rPr>
         <w:t>acting_p</w:t>
       </w:r>
-      <w:proofErr w:type="spellEnd"/>
       <w:r>
         <w:rPr>
           <w:rFonts w:ascii="Verdana" w:hAnsi="Verdana" w:cs="Verdana"/>
@@ -23969,7 +24618,6 @@
         </w:rPr>
         <w:t>&amp;</w:t>
       </w:r>
-      <w:proofErr w:type="spellStart"/>
       <w:r>
         <w:rPr>
           <w:rFonts w:ascii="Verdana" w:hAnsi="Verdana" w:cs="Verdana"/>
@@ -23980,7 +24628,6 @@
         </w:rPr>
         <w:t>acting_p</w:t>
       </w:r>
-      <w:proofErr w:type="spellEnd"/>
       <w:r>
         <w:rPr>
           <w:rFonts w:ascii="Verdana" w:hAnsi="Verdana" w:cs="Verdana"/>
@@ -26888,9 +27535,6 @@
     <w:p>
       <w:pPr>
         <w:pStyle w:val="2"/>
-        <w:rPr>
-          <w:rFonts w:hint="eastAsia"/>
-        </w:rPr>
       </w:pPr>
       <w:r>
         <w:rPr>
@@ -27466,7 +28110,7 @@
   <w:abstractNum w:abstractNumId="5">
     <w:nsid w:val="431424EF"/>
     <w:multiLevelType w:val="multilevel"/>
-    <w:tmpl w:val="24D0B704"/>
+    <w:tmpl w:val="BCEAFB72"/>
     <w:lvl w:ilvl="0">
       <w:start w:val="1"/>
       <w:numFmt w:val="bullet"/>
@@ -27483,20 +28127,16 @@
         <w:sz w:val="20"/>
       </w:rPr>
     </w:lvl>
-    <w:lvl w:ilvl="1" w:tentative="1">
+    <w:lvl w:ilvl="1">
       <w:start w:val="1"/>
-      <w:numFmt w:val="bullet"/>
-      <w:lvlText w:val="o"/>
+      <w:numFmt w:val="decimal"/>
+      <w:lvlText w:val="%2、"/>
       <w:lvlJc w:val="left"/>
       <w:pPr>
-        <w:tabs>
-          <w:tab w:val="num" w:pos="1440"/>
-        </w:tabs>
         <w:ind w:left="1440" w:hanging="360"/>
       </w:pPr>
       <w:rPr>
-        <w:rFonts w:ascii="Courier New" w:hAnsi="Courier New" w:hint="default"/>
-        <w:sz w:val="20"/>
+        <w:rFonts w:hint="default"/>
       </w:rPr>
     </w:lvl>
     <w:lvl w:ilvl="2" w:tentative="1">
@@ -30594,7 +31234,7 @@
 </file>
 
 <file path=customXml/itemProps1.xml><?xml version="1.0" encoding="utf-8"?>
-<ds:datastoreItem xmlns:ds="http://schemas.openxmlformats.org/officeDocument/2006/customXml" ds:itemID="{169AB063-9EE9-4482-A234-6B34D09CD7D6}">
+<ds:datastoreItem xmlns:ds="http://schemas.openxmlformats.org/officeDocument/2006/customXml" ds:itemID="{FF6D7138-176F-4D13-A7F7-69C96554BBA1}">
   <ds:schemaRefs>
     <ds:schemaRef ds:uri="http://schemas.openxmlformats.org/officeDocument/2006/bibliography"/>
   </ds:schemaRefs>

</xml_diff>